<commit_message>
Double check of most recent doc file commit.
</commit_message>
<xml_diff>
--- a/docs/Genetic Game of Life v2.docx
+++ b/docs/Genetic Game of Life v2.docx
@@ -3397,10 +3397,12 @@
       <w:r>
         <w:t xml:space="preserve">.  </w:t>
       </w:r>
-      <w:r>
-        <w:t xml:space="preserve">In Golly’s compact notation for life-like 2d cellular automaton rules, </w:t>
-      </w:r>
-      <w:del w:id="88" w:author="John McCaskill" w:date="2018-12-03T10:10:00Z">
+      <w:del w:id="88" w:author="John McCaskill" w:date="2018-12-03T10:38:00Z">
+        <w:r>
+          <w:delText xml:space="preserve">In Golly’s compact notation for life-like 2d cellular automaton rules, </w:delText>
+        </w:r>
+      </w:del>
+      <w:del w:id="89" w:author="John McCaskill" w:date="2018-12-03T10:10:00Z">
         <w:r>
           <w:delText>T</w:delText>
         </w:r>
@@ -3408,10 +3410,12 @@
           <w:delText xml:space="preserve">he </w:delText>
         </w:r>
       </w:del>
-      <w:ins w:id="89" w:author="John McCaskill" w:date="2018-12-03T10:10:00Z">
-        <w:r>
-          <w:t>t</w:t>
-        </w:r>
+      <w:ins w:id="90" w:author="John McCaskill" w:date="2018-12-03T10:38:00Z">
+        <w:r>
+          <w:t>T</w:t>
+        </w:r>
+      </w:ins>
+      <w:ins w:id="91" w:author="John McCaskill" w:date="2018-12-03T10:10:00Z">
         <w:r>
           <w:t xml:space="preserve">he </w:t>
         </w:r>
@@ -3422,148 +3426,445 @@
       <w:r>
         <w:t xml:space="preserve">a </w:t>
       </w:r>
-      <w:del w:id="90" w:author="Norman Packard" w:date="2018-12-02T22:07:00Z">
+      <w:del w:id="92" w:author="John McCaskill" w:date="2018-12-03T13:11:00Z">
         <w:r>
           <w:delText>totalistic</w:delText>
         </w:r>
       </w:del>
-      <w:ins w:id="91" w:author="Norman Packard" w:date="2018-12-02T22:07:00Z">
-        <w:r>
-          <w:t>semi-</w:t>
-        </w:r>
-        <w:proofErr w:type="spellStart"/>
+      <w:ins w:id="93" w:author="Norman Packard" w:date="2018-12-02T22:07:00Z">
+        <w:del w:id="94" w:author="John McCaskill" w:date="2018-12-03T10:37:00Z">
+          <w:r>
+            <w:delText>semi-</w:delText>
+          </w:r>
+        </w:del>
+        <w:del w:id="95" w:author="John McCaskill" w:date="2018-12-03T13:11:00Z">
+          <w:r>
+            <w:delText>totalistic</w:delText>
+          </w:r>
+        </w:del>
+      </w:ins>
+      <w:del w:id="96" w:author="John McCaskill" w:date="2018-12-03T13:11:00Z">
+        <w:r>
+          <w:delText xml:space="preserve"> </w:delText>
+        </w:r>
+      </w:del>
+      <w:r>
+        <w:t xml:space="preserve">cellular automaton (CA) rule, depending only on the sum of the neighbour states rather than their detailed configuration, and can be </w:t>
+      </w:r>
+      <w:r>
+        <w:t xml:space="preserve">denoted by the code </w:t>
+      </w:r>
+      <w:del w:id="97" w:author="John McCaskill" w:date="2018-12-03T13:01:00Z">
+        <w:r>
+          <w:delText>S23/B3</w:delText>
+        </w:r>
+      </w:del>
+      <w:ins w:id="98" w:author="John McCaskill" w:date="2018-12-03T13:01:00Z">
+        <w:r>
+          <w:t>B3/S23</w:t>
+        </w:r>
+      </w:ins>
+      <w:ins w:id="99" w:author="John McCaskill" w:date="2018-12-03T10:38:00Z">
+        <w:r>
+          <w:t xml:space="preserve"> </w:t>
+        </w:r>
+      </w:ins>
+      <w:ins w:id="100" w:author="John McCaskill" w:date="2018-12-03T10:39:00Z">
+        <w:r>
+          <w:t>i</w:t>
+        </w:r>
+        <w:r>
+          <w:t xml:space="preserve">n </w:t>
+        </w:r>
+      </w:ins>
+      <w:ins w:id="101" w:author="John McCaskill" w:date="2018-12-03T13:01:00Z">
+        <w:r>
+          <w:t>standard semi</w:t>
+        </w:r>
+      </w:ins>
+      <w:ins w:id="102" w:author="John McCaskill" w:date="2018-12-03T13:10:00Z">
+        <w:r>
+          <w:t>-</w:t>
+        </w:r>
+      </w:ins>
+      <w:proofErr w:type="spellStart"/>
+      <w:ins w:id="103" w:author="John McCaskill" w:date="2018-12-03T13:01:00Z">
         <w:r>
           <w:t>totalistic</w:t>
         </w:r>
-      </w:ins>
-      <w:proofErr w:type="spellEnd"/>
-      <w:r>
-        <w:t xml:space="preserve"> cellular automaton (CA) rule, depending only on the sum of the neighbour states rather than their detailed configuration, and can be </w:t>
-      </w:r>
-      <w:r>
-        <w:t xml:space="preserve">denoted by the code S23/B3, meaning that a live cell </w:t>
+        <w:proofErr w:type="spellEnd"/>
+        <w:r>
+          <w:t xml:space="preserve"> rule notation</w:t>
+        </w:r>
+      </w:ins>
+      <w:ins w:id="104" w:author="John McCaskill" w:date="2018-12-03T10:39:00Z">
+        <w:r>
+          <w:t xml:space="preserve"> </w:t>
+        </w:r>
+        <w:r>
+          <w:t>[</w:t>
+        </w:r>
+      </w:ins>
+      <w:commentRangeStart w:id="105"/>
+      <w:proofErr w:type="spellStart"/>
+      <w:ins w:id="106" w:author="John McCaskill" w:date="2018-12-03T13:02:00Z">
+        <w:r>
+          <w:fldChar w:fldCharType="begin"/>
+        </w:r>
+        <w:r>
+          <w:instrText xml:space="preserve"> HYPERLINK "https://www.ics.uci.edu/~eppstein/ca/wolfram.html" </w:instrText>
+        </w:r>
+        <w:r>
+          <w:fldChar w:fldCharType="separate"/>
+        </w:r>
+        <w:r>
+          <w:rPr>
+            <w:rStyle w:val="Hyperlink"/>
+          </w:rPr>
+          <w:t>Ep</w:t>
+        </w:r>
+        <w:r>
+          <w:rPr>
+            <w:rStyle w:val="Hyperlink"/>
+          </w:rPr>
+          <w:t>pstein</w:t>
+        </w:r>
+        <w:proofErr w:type="spellEnd"/>
+        <w:r>
+          <w:fldChar w:fldCharType="end"/>
+        </w:r>
+      </w:ins>
+      <w:commentRangeEnd w:id="105"/>
+      <w:ins w:id="107" w:author="John McCaskill" w:date="2018-12-03T13:09:00Z">
+        <w:r>
+          <w:rPr>
+            <w:rStyle w:val="CommentReference"/>
+          </w:rPr>
+          <w:commentReference w:id="105"/>
+        </w:r>
+      </w:ins>
+      <w:ins w:id="108" w:author="John McCaskill" w:date="2018-12-03T13:01:00Z">
+        <w:r>
+          <w:t xml:space="preserve">, + Golly </w:t>
+        </w:r>
+      </w:ins>
+      <w:ins w:id="109" w:author="John McCaskill" w:date="2018-12-03T10:39:00Z">
+        <w:r>
+          <w:t>Ref 4]</w:t>
+        </w:r>
+        <w:r>
+          <w:t>,</w:t>
+        </w:r>
+      </w:ins>
+      <w:del w:id="110" w:author="John McCaskill" w:date="2018-12-03T10:39:00Z">
+        <w:r>
+          <w:delText>,</w:delText>
+        </w:r>
+      </w:del>
+      <w:r>
+        <w:t xml:space="preserve"> meaning that a </w:t>
+      </w:r>
+      <w:r>
+        <w:rPr>
+          <w:i/>
+          <w:rPrChange w:id="111" w:author="John McCaskill" w:date="2018-12-03T13:13:00Z">
+            <w:rPr/>
+          </w:rPrChange>
+        </w:rPr>
+        <w:t>live</w:t>
+      </w:r>
+      <w:r>
+        <w:t xml:space="preserve"> cell </w:t>
+      </w:r>
+      <w:r>
+        <w:rPr>
+          <w:rFonts w:cs="Times New Roman (Body CS)"/>
+          <w:i/>
+          <w:u w:val="single"/>
+          <w:rPrChange w:id="112" w:author="John McCaskill" w:date="2018-12-03T13:13:00Z">
+            <w:rPr>
+              <w:rFonts w:cs="Times New Roman (Body CS)"/>
+              <w:u w:val="single"/>
+            </w:rPr>
+          </w:rPrChange>
+        </w:rPr>
+        <w:t>s</w:t>
+      </w:r>
+      <w:r>
+        <w:rPr>
+          <w:i/>
+          <w:rPrChange w:id="113" w:author="John McCaskill" w:date="2018-12-03T13:13:00Z">
+            <w:rPr/>
+          </w:rPrChange>
+        </w:rPr>
+        <w:t>urvives</w:t>
+      </w:r>
+      <w:r>
+        <w:t xml:space="preserve"> (</w:t>
+      </w:r>
+      <w:r>
+        <w:t xml:space="preserve">a </w:t>
+      </w:r>
+      <w:ins w:id="114" w:author="John McCaskill" w:date="2018-12-03T13:13:00Z">
+        <w:r>
+          <w:t xml:space="preserve">state </w:t>
+        </w:r>
+      </w:ins>
+      <w:r>
+        <w:t>“1”</w:t>
+      </w:r>
+      <w:r>
+        <w:t xml:space="preserve"> at a site </w:t>
+      </w:r>
+      <w:r>
+        <w:t xml:space="preserve">at time </w:t>
+      </w:r>
+      <w:r>
+        <w:rPr>
+          <w:i/>
+        </w:rPr>
+        <w:t>t</w:t>
+      </w:r>
+      <w:r>
+        <w:t xml:space="preserve"> persists</w:t>
+      </w:r>
+      <w:r>
+        <w:t xml:space="preserve"> </w:t>
+      </w:r>
+      <w:r>
+        <w:t>to</w:t>
+      </w:r>
+      <w:r>
+        <w:t xml:space="preserve"> time </w:t>
+      </w:r>
+      <w:r>
+        <w:rPr>
+          <w:i/>
+        </w:rPr>
+        <w:t>t+1</w:t>
+      </w:r>
+      <w:r>
+        <w:t>) if there are either 2 or 3 neighbo</w:t>
+      </w:r>
+      <w:r>
+        <w:t>u</w:t>
+      </w:r>
+      <w:r>
+        <w:t xml:space="preserve">rs </w:t>
+      </w:r>
+      <w:r>
+        <w:rPr>
+          <w:i/>
+          <w:rPrChange w:id="115" w:author="John McCaskill" w:date="2018-12-03T13:14:00Z">
+            <w:rPr/>
+          </w:rPrChange>
+        </w:rPr>
+        <w:t>alive</w:t>
+      </w:r>
+      <w:r>
+        <w:t xml:space="preserve"> in the 8 cells surrounding the site</w:t>
+      </w:r>
+      <w:r>
+        <w:t xml:space="preserve"> </w:t>
+      </w:r>
+      <w:ins w:id="116" w:author="John McCaskill" w:date="2018-12-03T13:15:00Z">
+        <w:r>
+          <w:t xml:space="preserve">on a square lattice </w:t>
+        </w:r>
+      </w:ins>
+      <w:r>
+        <w:t>(</w:t>
+      </w:r>
+      <w:r>
+        <w:t xml:space="preserve">otherwise </w:t>
+      </w:r>
+      <w:r>
+        <w:rPr>
+          <w:i/>
+          <w:rPrChange w:id="117" w:author="John McCaskill" w:date="2018-12-03T13:14:00Z">
+            <w:rPr/>
+          </w:rPrChange>
+        </w:rPr>
+        <w:t>d</w:t>
+      </w:r>
+      <w:r>
+        <w:rPr>
+          <w:i/>
+          <w:rPrChange w:id="118" w:author="John McCaskill" w:date="2018-12-03T13:14:00Z">
+            <w:rPr/>
+          </w:rPrChange>
+        </w:rPr>
+        <w:t>ying</w:t>
+      </w:r>
+      <w:ins w:id="119" w:author="John McCaskill" w:date="2018-12-03T13:12:00Z">
+        <w:r>
+          <w:t xml:space="preserve">, </w:t>
+        </w:r>
+        <w:r>
+          <w:rPr>
+            <w:i/>
+            <w:rPrChange w:id="120" w:author="John McCaskill" w:date="2018-12-03T13:12:00Z">
+              <w:rPr/>
+            </w:rPrChange>
+          </w:rPr>
+          <w:t>i.e.</w:t>
+        </w:r>
+        <w:r>
+          <w:t xml:space="preserve"> changing</w:t>
+        </w:r>
+      </w:ins>
+      <w:r>
+        <w:t xml:space="preserve"> to </w:t>
+      </w:r>
+      <w:ins w:id="121" w:author="John McCaskill" w:date="2018-12-03T13:12:00Z">
+        <w:r>
+          <w:t xml:space="preserve">state </w:t>
+        </w:r>
+      </w:ins>
+      <w:r>
+        <w:t>“0”</w:t>
+      </w:r>
+      <w:r>
+        <w:t xml:space="preserve"> at time </w:t>
+      </w:r>
+      <w:r>
+        <w:rPr>
+          <w:i/>
+        </w:rPr>
+        <w:t>t+1</w:t>
+      </w:r>
+      <w:r>
+        <w:t>)</w:t>
+      </w:r>
+      <w:r>
+        <w:t>, and a</w:t>
+      </w:r>
+      <w:ins w:id="122" w:author="John McCaskill" w:date="2018-12-03T13:13:00Z">
+        <w:r>
+          <w:t xml:space="preserve"> </w:t>
+        </w:r>
+        <w:r>
+          <w:rPr>
+            <w:i/>
+            <w:rPrChange w:id="123" w:author="John McCaskill" w:date="2018-12-03T13:13:00Z">
+              <w:rPr/>
+            </w:rPrChange>
+          </w:rPr>
+          <w:t>dead</w:t>
+        </w:r>
+        <w:r>
+          <w:t xml:space="preserve"> or</w:t>
+        </w:r>
+      </w:ins>
+      <w:del w:id="124" w:author="John McCaskill" w:date="2018-12-03T13:13:00Z">
+        <w:r>
+          <w:delText>n</w:delText>
+        </w:r>
+      </w:del>
+      <w:r>
+        <w:t xml:space="preserve"> </w:t>
+      </w:r>
+      <w:r>
+        <w:rPr>
+          <w:i/>
+          <w:rPrChange w:id="125" w:author="John McCaskill" w:date="2018-12-03T13:13:00Z">
+            <w:rPr/>
+          </w:rPrChange>
+        </w:rPr>
+        <w:t>empty</w:t>
+      </w:r>
+      <w:r>
+        <w:t xml:space="preserve"> </w:t>
+      </w:r>
+      <w:r>
+        <w:t xml:space="preserve"> “0” state </w:t>
+      </w:r>
+      <w:r>
+        <w:t xml:space="preserve">cell undergoes </w:t>
       </w:r>
       <w:r>
         <w:rPr>
           <w:rFonts w:cs="Times New Roman (Body CS)"/>
           <w:u w:val="single"/>
         </w:rPr>
-        <w:t>s</w:t>
-      </w:r>
-      <w:r>
-        <w:t>urvives (</w:t>
-      </w:r>
-      <w:r>
-        <w:t>a “1”</w:t>
-      </w:r>
-      <w:r>
-        <w:t xml:space="preserve"> at a site </w:t>
-      </w:r>
-      <w:r>
-        <w:t xml:space="preserve">at time </w:t>
-      </w:r>
-      <w:r>
-        <w:rPr>
-          <w:i/>
-        </w:rPr>
-        <w:t>t</w:t>
-      </w:r>
-      <w:r>
-        <w:t xml:space="preserve"> persists</w:t>
-      </w:r>
-      <w:r>
-        <w:t xml:space="preserve"> </w:t>
-      </w:r>
-      <w:r>
-        <w:t>to</w:t>
-      </w:r>
-      <w:r>
-        <w:t xml:space="preserve"> time </w:t>
-      </w:r>
-      <w:r>
-        <w:rPr>
-          <w:i/>
-        </w:rPr>
-        <w:t>t+1</w:t>
-      </w:r>
-      <w:r>
-        <w:t>) if there are either 2 or 3 neighbo</w:t>
+        <w:t>b</w:t>
+      </w:r>
+      <w:r>
+        <w:t xml:space="preserve">irth </w:t>
+      </w:r>
+      <w:r>
+        <w:t>(transitions to “1”</w:t>
+      </w:r>
+      <w:ins w:id="126" w:author="John McCaskill" w:date="2018-12-03T13:14:00Z">
+        <w:r>
+          <w:t xml:space="preserve"> at time </w:t>
+        </w:r>
+        <w:r>
+          <w:rPr>
+            <w:i/>
+            <w:rPrChange w:id="127" w:author="John McCaskill" w:date="2018-12-03T13:14:00Z">
+              <w:rPr/>
+            </w:rPrChange>
+          </w:rPr>
+          <w:t>t</w:t>
+        </w:r>
+        <w:r>
+          <w:t>+1</w:t>
+        </w:r>
+      </w:ins>
+      <w:r>
+        <w:t xml:space="preserve">) </w:t>
+      </w:r>
+      <w:r>
+        <w:t xml:space="preserve">only </w:t>
+      </w:r>
+      <w:r>
+        <w:t>if there are exa</w:t>
+      </w:r>
+      <w:r>
+        <w:t>ctly 3 neighbo</w:t>
       </w:r>
       <w:r>
         <w:t>u</w:t>
       </w:r>
       <w:r>
-        <w:t>rs alive in the 8 cells surrounding the site</w:t>
-      </w:r>
-      <w:r>
-        <w:t xml:space="preserve"> </w:t>
-      </w:r>
-      <w:r>
-        <w:t>(</w:t>
-      </w:r>
-      <w:r>
-        <w:t>otherwise d</w:t>
-      </w:r>
-      <w:r>
-        <w:t>ying</w:t>
-      </w:r>
-      <w:r>
-        <w:t xml:space="preserve"> to </w:t>
-      </w:r>
-      <w:r>
-        <w:t>“0”</w:t>
-      </w:r>
-      <w:r>
-        <w:t xml:space="preserve"> at time </w:t>
-      </w:r>
-      <w:r>
-        <w:rPr>
-          <w:i/>
-        </w:rPr>
-        <w:t>t+1</w:t>
-      </w:r>
-      <w:r>
-        <w:t>)</w:t>
-      </w:r>
-      <w:r>
-        <w:t xml:space="preserve">, and an empty </w:t>
-      </w:r>
-      <w:r>
-        <w:t xml:space="preserve"> “0” state </w:t>
-      </w:r>
-      <w:r>
-        <w:t xml:space="preserve">cell undergoes </w:t>
-      </w:r>
-      <w:r>
-        <w:rPr>
-          <w:rFonts w:cs="Times New Roman (Body CS)"/>
-          <w:u w:val="single"/>
-        </w:rPr>
-        <w:t>b</w:t>
-      </w:r>
-      <w:r>
-        <w:t xml:space="preserve">irth </w:t>
-      </w:r>
-      <w:r>
-        <w:t>(transitions to “1”</w:t>
-      </w:r>
-      <w:r>
-        <w:t xml:space="preserve">) </w:t>
-      </w:r>
-      <w:r>
-        <w:t xml:space="preserve">only </w:t>
-      </w:r>
-      <w:r>
-        <w:t>if there are exa</w:t>
-      </w:r>
-      <w:r>
-        <w:t>ctly 3 neighbo</w:t>
-      </w:r>
-      <w:r>
-        <w:t>u</w:t>
-      </w:r>
-      <w:r>
-        <w:t>rs alive.</w:t>
+        <w:t xml:space="preserve">rs </w:t>
+      </w:r>
+      <w:r>
+        <w:rPr>
+          <w:i/>
+          <w:rPrChange w:id="128" w:author="John McCaskill" w:date="2018-12-03T13:14:00Z">
+            <w:rPr/>
+          </w:rPrChange>
+        </w:rPr>
+        <w:t>alive</w:t>
+      </w:r>
+      <w:ins w:id="129" w:author="John McCaskill" w:date="2018-12-03T13:15:00Z">
+        <w:r>
+          <w:rPr>
+            <w:i/>
+          </w:rPr>
+          <w:t xml:space="preserve"> </w:t>
+        </w:r>
+        <w:r>
+          <w:rPr>
+            <w:rPrChange w:id="130" w:author="John McCaskill" w:date="2018-12-03T13:15:00Z">
+              <w:rPr>
+                <w:i/>
+              </w:rPr>
+            </w:rPrChange>
+          </w:rPr>
+          <w:t>at time</w:t>
+        </w:r>
+        <w:r>
+          <w:rPr>
+            <w:i/>
+          </w:rPr>
+          <w:t xml:space="preserve"> t</w:t>
+        </w:r>
+      </w:ins>
+      <w:r>
+        <w:t>.</w:t>
       </w:r>
       <w:r>
         <w:t xml:space="preserve"> Starting from random initial </w:t>
@@ -3581,13 +3882,65 @@
         <w:t xml:space="preserve">isolated </w:t>
       </w:r>
       <w:r>
-        <w:t>static and simply periodic structures or gliders which are individually of limited spatial extent [Ref 4,5]. Although specially engineered initial states can have extremely long transients</w:t>
+        <w:t xml:space="preserve">static and simply periodic structures or gliders which are individually of limited spatial extent [Ref </w:t>
+      </w:r>
+      <w:del w:id="131" w:author="John McCaskill" w:date="2018-12-03T10:40:00Z">
+        <w:r>
+          <w:delText>4</w:delText>
+        </w:r>
+      </w:del>
+      <w:ins w:id="132" w:author="John McCaskill" w:date="2018-12-03T10:40:00Z">
+        <w:r>
+          <w:t>5</w:t>
+        </w:r>
+      </w:ins>
+      <w:r>
+        <w:t>,</w:t>
+      </w:r>
+      <w:del w:id="133" w:author="John McCaskill" w:date="2018-12-03T10:40:00Z">
+        <w:r>
+          <w:delText>5</w:delText>
+        </w:r>
+      </w:del>
+      <w:ins w:id="134" w:author="John McCaskill" w:date="2018-12-03T10:40:00Z">
+        <w:r>
+          <w:t>6</w:t>
+        </w:r>
+      </w:ins>
+      <w:r>
+        <w:t>]. Although specially engineered initial states can have extremely long transients</w:t>
       </w:r>
       <w:r>
         <w:t>, occupying large regions of space</w:t>
       </w:r>
       <w:r>
-        <w:t xml:space="preserve">, and indeed the Gol has been shown to support universal computation [Ref 6,7], </w:t>
+        <w:t xml:space="preserve">, and indeed the Gol has been shown to support universal computation [Ref </w:t>
+      </w:r>
+      <w:del w:id="135" w:author="John McCaskill" w:date="2018-12-03T10:40:00Z">
+        <w:r>
+          <w:delText>6</w:delText>
+        </w:r>
+      </w:del>
+      <w:ins w:id="136" w:author="John McCaskill" w:date="2018-12-03T10:40:00Z">
+        <w:r>
+          <w:t>7</w:t>
+        </w:r>
+      </w:ins>
+      <w:r>
+        <w:t>,</w:t>
+      </w:r>
+      <w:del w:id="137" w:author="John McCaskill" w:date="2018-12-03T10:40:00Z">
+        <w:r>
+          <w:delText>7</w:delText>
+        </w:r>
+      </w:del>
+      <w:ins w:id="138" w:author="John McCaskill" w:date="2018-12-03T10:40:00Z">
+        <w:r>
+          <w:t>8</w:t>
+        </w:r>
+      </w:ins>
+      <w:r>
+        <w:t xml:space="preserve">], </w:t>
       </w:r>
       <w:r>
         <w:t>the absence of complex interconnected pattern persistence starting from random initial conditions means that it is not a good candidate for the emergence of complexity.</w:t>
@@ -3603,12 +3956,46 @@
       </w:pPr>
       <w:r>
         <w:lastRenderedPageBreak/>
-        <w:t xml:space="preserve">However, because of its rich dynamics from special initial conditions, documented in massive catalogue projects [Ref 8,9] and other articles [Ref 10,11,12], it would appear to provide an interesting model of a rich but very simple “physics” or “chemistry” that may be coupled to biological evolution through genetic information. The coupling of GoL to genetic information has already been </w:t>
+        <w:t xml:space="preserve">However, because of its rich dynamics from special initial conditions, documented in massive catalogue projects [Ref </w:t>
+      </w:r>
+      <w:del w:id="139" w:author="John McCaskill" w:date="2018-12-03T10:40:00Z">
+        <w:r>
+          <w:delText>8</w:delText>
+        </w:r>
+      </w:del>
+      <w:ins w:id="140" w:author="John McCaskill" w:date="2018-12-03T10:40:00Z">
+        <w:r>
+          <w:t>9</w:t>
+        </w:r>
+      </w:ins>
+      <w:r>
+        <w:t>,</w:t>
+      </w:r>
+      <w:del w:id="141" w:author="John McCaskill" w:date="2018-12-03T10:40:00Z">
+        <w:r>
+          <w:delText>9</w:delText>
+        </w:r>
+      </w:del>
+      <w:ins w:id="142" w:author="John McCaskill" w:date="2018-12-03T10:40:00Z">
+        <w:r>
+          <w:t>10</w:t>
+        </w:r>
+      </w:ins>
+      <w:r>
+        <w:t xml:space="preserve">] and other articles [Ref </w:t>
+      </w:r>
+      <w:del w:id="143" w:author="John McCaskill" w:date="2018-12-03T10:40:00Z">
+        <w:r>
+          <w:delText>10,</w:delText>
+        </w:r>
+      </w:del>
+      <w:r>
+        <w:t xml:space="preserve">11,12], it would appear to provide an interesting model of a rich but very simple “physics” or “chemistry” that may be coupled to biological evolution through genetic information. The coupling of GoL to genetic information has already been </w:t>
       </w:r>
       <w:r>
         <w:t>attempted in various ways</w:t>
       </w:r>
-      <w:ins w:id="92" w:author="John McCaskill" w:date="2018-12-03T10:19:00Z">
+      <w:ins w:id="144" w:author="John McCaskill" w:date="2018-12-03T10:19:00Z">
         <w:r>
           <w:t xml:space="preserve"> [Ref 13-15]</w:t>
         </w:r>
@@ -3655,37 +4042,37 @@
       <w:r>
         <w:t xml:space="preserve"> </w:t>
       </w:r>
-      <w:del w:id="93" w:author="Norman Packard" w:date="2018-12-02T22:09:00Z">
+      <w:del w:id="145" w:author="Norman Packard" w:date="2018-12-02T22:09:00Z">
         <w:r>
           <w:delText>the live states</w:delText>
         </w:r>
       </w:del>
-      <w:ins w:id="94" w:author="Norman Packard" w:date="2018-12-02T22:09:00Z">
+      <w:ins w:id="146" w:author="Norman Packard" w:date="2018-12-02T22:09:00Z">
         <w:r>
           <w:t>live cel</w:t>
         </w:r>
       </w:ins>
-      <w:ins w:id="95" w:author="Norman Packard" w:date="2018-12-02T22:10:00Z">
+      <w:ins w:id="147" w:author="Norman Packard" w:date="2018-12-02T22:10:00Z">
         <w:r>
           <w:t>ls</w:t>
         </w:r>
       </w:ins>
-      <w:ins w:id="96" w:author="John McCaskill" w:date="2018-12-03T10:12:00Z">
+      <w:ins w:id="148" w:author="John McCaskill" w:date="2018-12-03T10:12:00Z">
         <w:r>
           <w:t xml:space="preserve"> and deriving deterministic inherit</w:t>
         </w:r>
       </w:ins>
-      <w:ins w:id="97" w:author="John McCaskill" w:date="2018-12-03T10:13:00Z">
+      <w:ins w:id="149" w:author="John McCaskill" w:date="2018-12-03T10:13:00Z">
         <w:r>
           <w:t>ance rules that may be genetically neutral</w:t>
         </w:r>
       </w:ins>
-      <w:ins w:id="98" w:author="John McCaskill" w:date="2018-12-03T10:14:00Z">
+      <w:ins w:id="150" w:author="John McCaskill" w:date="2018-12-03T10:14:00Z">
         <w:r>
           <w:t xml:space="preserve"> or sequence dependent.</w:t>
         </w:r>
       </w:ins>
-      <w:del w:id="99" w:author="John McCaskill" w:date="2018-12-03T10:12:00Z">
+      <w:del w:id="151" w:author="John McCaskill" w:date="2018-12-03T10:12:00Z">
         <w:r>
           <w:delText>.</w:delText>
         </w:r>
@@ -3693,7 +4080,7 @@
       <w:r>
         <w:t xml:space="preserve"> Genetic inheritance is ensured by a newly born live cell’s genome being copied (potentially with mutation and recombination) from one or more of the live neighbour cells (there are three in the GoL) and being deleted when the cell dies. In this article we focus on the simplest case of mutation and asexual reproduction without recombination. </w:t>
       </w:r>
-      <w:del w:id="100" w:author="John McCaskill" w:date="2018-12-03T10:19:00Z">
+      <w:del w:id="152" w:author="John McCaskill" w:date="2018-12-03T10:19:00Z">
         <w:r>
           <w:delText xml:space="preserve">The </w:delText>
         </w:r>
@@ -3704,7 +4091,7 @@
         <w:pStyle w:val="BodyText"/>
         <w:jc w:val="both"/>
       </w:pPr>
-      <w:ins w:id="101" w:author="Norman Packard" w:date="2018-12-02T22:23:00Z">
+      <w:ins w:id="153" w:author="Norman Packard" w:date="2018-12-02T22:23:00Z">
         <w:r>
           <w:t>[</w:t>
         </w:r>
@@ -3712,12 +4099,12 @@
       <w:r>
         <w:t xml:space="preserve">We can examine genetics associated with the unmodified </w:t>
       </w:r>
-      <w:ins w:id="102" w:author="Norman Packard" w:date="2018-12-02T22:12:00Z">
+      <w:ins w:id="154" w:author="Norman Packard" w:date="2018-12-02T22:12:00Z">
         <w:r>
           <w:t>cellular automaton dynamics.</w:t>
         </w:r>
       </w:ins>
-      <w:ins w:id="103" w:author="Norman Packard" w:date="2018-12-02T22:23:00Z">
+      <w:ins w:id="155" w:author="Norman Packard" w:date="2018-12-02T22:23:00Z">
         <w:r>
           <w:t>]</w:t>
         </w:r>
@@ -3728,30 +4115,30 @@
         <w:pStyle w:val="BodyText"/>
         <w:jc w:val="both"/>
         <w:rPr>
-          <w:ins w:id="104" w:author="Norman Packard" w:date="2018-12-02T22:37:00Z"/>
-        </w:rPr>
-      </w:pPr>
-      <w:ins w:id="105" w:author="Norman Packard" w:date="2018-12-02T22:20:00Z">
+          <w:ins w:id="156" w:author="Norman Packard" w:date="2018-12-02T22:37:00Z"/>
+        </w:rPr>
+      </w:pPr>
+      <w:ins w:id="157" w:author="Norman Packard" w:date="2018-12-02T22:20:00Z">
         <w:r>
           <w:t xml:space="preserve">The genome of a live cell can encode local departures from the GoL rule, </w:t>
         </w:r>
       </w:ins>
-      <w:ins w:id="106" w:author="Norman Packard" w:date="2018-12-02T22:22:00Z">
+      <w:ins w:id="158" w:author="Norman Packard" w:date="2018-12-02T22:22:00Z">
         <w:r>
           <w:t>making</w:t>
         </w:r>
       </w:ins>
-      <w:ins w:id="107" w:author="Norman Packard" w:date="2018-12-02T22:20:00Z">
+      <w:ins w:id="159" w:author="Norman Packard" w:date="2018-12-02T22:20:00Z">
         <w:r>
           <w:t xml:space="preserve"> the system </w:t>
         </w:r>
       </w:ins>
-      <w:ins w:id="108" w:author="John McCaskill" w:date="2018-12-03T10:20:00Z">
+      <w:ins w:id="160" w:author="John McCaskill" w:date="2018-12-03T10:20:00Z">
         <w:r>
           <w:t xml:space="preserve">a </w:t>
         </w:r>
       </w:ins>
-      <w:ins w:id="109" w:author="Norman Packard" w:date="2018-12-02T22:21:00Z">
+      <w:ins w:id="161" w:author="Norman Packard" w:date="2018-12-02T22:21:00Z">
         <w:r>
           <w:t>spatially inhomogeneous</w:t>
         </w:r>
@@ -3759,12 +4146,12 @@
           <w:t xml:space="preserve"> </w:t>
         </w:r>
       </w:ins>
-      <w:ins w:id="110" w:author="Norman Packard" w:date="2018-12-02T22:22:00Z">
+      <w:ins w:id="162" w:author="Norman Packard" w:date="2018-12-02T22:22:00Z">
         <w:r>
           <w:t>cellular automaton.</w:t>
         </w:r>
       </w:ins>
-      <w:ins w:id="111" w:author="Norman Packard" w:date="2018-12-02T22:37:00Z">
+      <w:ins w:id="163" w:author="Norman Packard" w:date="2018-12-02T22:37:00Z">
         <w:r>
           <w:t xml:space="preserve">  For the specification of a genetic GoL system, we must:</w:t>
         </w:r>
@@ -3779,35 +4166,35 @@
         </w:numPr>
         <w:jc w:val="both"/>
         <w:rPr>
-          <w:ins w:id="112" w:author="Norman Packard" w:date="2018-12-02T22:41:00Z"/>
-        </w:rPr>
-      </w:pPr>
-      <w:ins w:id="113" w:author="Norman Packard" w:date="2018-12-02T22:40:00Z">
+          <w:ins w:id="164" w:author="Norman Packard" w:date="2018-12-02T22:41:00Z"/>
+        </w:rPr>
+      </w:pPr>
+      <w:ins w:id="165" w:author="Norman Packard" w:date="2018-12-02T22:40:00Z">
         <w:r>
           <w:t xml:space="preserve">Specify </w:t>
         </w:r>
       </w:ins>
-      <w:ins w:id="114" w:author="Norman Packard" w:date="2018-12-02T22:41:00Z">
+      <w:ins w:id="166" w:author="Norman Packard" w:date="2018-12-02T22:41:00Z">
         <w:r>
           <w:t xml:space="preserve">how departures </w:t>
         </w:r>
       </w:ins>
-      <w:ins w:id="115" w:author="John McCaskill" w:date="2018-12-03T10:23:00Z">
+      <w:ins w:id="167" w:author="John McCaskill" w:date="2018-12-03T10:23:00Z">
         <w:r>
           <w:t xml:space="preserve">(if any) </w:t>
         </w:r>
       </w:ins>
-      <w:ins w:id="116" w:author="Norman Packard" w:date="2018-12-02T22:41:00Z">
+      <w:ins w:id="168" w:author="Norman Packard" w:date="2018-12-02T22:41:00Z">
         <w:r>
           <w:t xml:space="preserve">from the GoL </w:t>
         </w:r>
       </w:ins>
-      <w:ins w:id="117" w:author="John McCaskill" w:date="2018-12-03T10:21:00Z">
+      <w:ins w:id="169" w:author="John McCaskill" w:date="2018-12-03T10:21:00Z">
         <w:r>
           <w:t xml:space="preserve">next states </w:t>
         </w:r>
       </w:ins>
-      <w:ins w:id="118" w:author="Norman Packard" w:date="2018-12-02T22:41:00Z">
+      <w:ins w:id="170" w:author="Norman Packard" w:date="2018-12-02T22:41:00Z">
         <w:r>
           <w:t>are determined by genes</w:t>
         </w:r>
@@ -3822,75 +4209,75 @@
         </w:numPr>
         <w:jc w:val="both"/>
         <w:rPr>
-          <w:ins w:id="119" w:author="John McCaskill" w:date="2018-12-03T10:24:00Z"/>
-        </w:rPr>
-      </w:pPr>
-      <w:ins w:id="120" w:author="Norman Packard" w:date="2018-12-02T22:41:00Z">
+          <w:ins w:id="171" w:author="John McCaskill" w:date="2018-12-03T10:44:00Z"/>
+        </w:rPr>
+      </w:pPr>
+      <w:ins w:id="172" w:author="Norman Packard" w:date="2018-12-02T22:41:00Z">
         <w:r>
           <w:t xml:space="preserve">Specify how </w:t>
         </w:r>
       </w:ins>
-      <w:ins w:id="121" w:author="John McCaskill" w:date="2018-12-03T10:21:00Z">
+      <w:ins w:id="173" w:author="John McCaskill" w:date="2018-12-03T10:21:00Z">
         <w:r>
           <w:t xml:space="preserve">the </w:t>
         </w:r>
       </w:ins>
-      <w:ins w:id="122" w:author="Norman Packard" w:date="2018-12-02T22:41:00Z">
+      <w:ins w:id="174" w:author="Norman Packard" w:date="2018-12-02T22:41:00Z">
         <w:r>
           <w:t xml:space="preserve">genes </w:t>
         </w:r>
       </w:ins>
-      <w:ins w:id="123" w:author="John McCaskill" w:date="2018-12-03T10:21:00Z">
+      <w:ins w:id="175" w:author="John McCaskill" w:date="2018-12-03T10:21:00Z">
         <w:r>
           <w:t xml:space="preserve">attached to live states </w:t>
         </w:r>
       </w:ins>
-      <w:ins w:id="124" w:author="Norman Packard" w:date="2018-12-02T22:41:00Z">
+      <w:ins w:id="176" w:author="Norman Packard" w:date="2018-12-02T22:41:00Z">
         <w:r>
           <w:t xml:space="preserve">are propagated </w:t>
         </w:r>
-        <w:del w:id="125" w:author="John McCaskill" w:date="2018-12-03T10:25:00Z">
+        <w:del w:id="177" w:author="John McCaskill" w:date="2018-12-03T10:25:00Z">
           <w:r>
             <w:delText>from one time step to the next</w:delText>
           </w:r>
         </w:del>
       </w:ins>
-      <w:ins w:id="126" w:author="John McCaskill" w:date="2018-12-03T10:22:00Z">
+      <w:ins w:id="178" w:author="John McCaskill" w:date="2018-12-03T10:22:00Z">
         <w:r>
           <w:t xml:space="preserve">during birth </w:t>
         </w:r>
       </w:ins>
-      <w:ins w:id="127" w:author="John McCaskill" w:date="2018-12-03T10:23:00Z">
+      <w:ins w:id="179" w:author="John McCaskill" w:date="2018-12-03T10:23:00Z">
         <w:r>
           <w:t>(</w:t>
         </w:r>
       </w:ins>
-      <w:ins w:id="128" w:author="John McCaskill" w:date="2018-12-03T10:22:00Z">
+      <w:ins w:id="180" w:author="John McCaskill" w:date="2018-12-03T10:22:00Z">
         <w:r>
           <w:t xml:space="preserve">and possibly </w:t>
         </w:r>
       </w:ins>
-      <w:ins w:id="129" w:author="John McCaskill" w:date="2018-12-03T10:23:00Z">
+      <w:ins w:id="181" w:author="John McCaskill" w:date="2018-12-03T10:23:00Z">
         <w:r>
           <w:t xml:space="preserve">during </w:t>
         </w:r>
       </w:ins>
-      <w:ins w:id="130" w:author="John McCaskill" w:date="2018-12-03T10:22:00Z">
+      <w:ins w:id="182" w:author="John McCaskill" w:date="2018-12-03T10:22:00Z">
         <w:r>
           <w:t>survival</w:t>
         </w:r>
       </w:ins>
-      <w:ins w:id="131" w:author="John McCaskill" w:date="2018-12-03T10:23:00Z">
+      <w:ins w:id="183" w:author="John McCaskill" w:date="2018-12-03T10:23:00Z">
         <w:r>
           <w:t xml:space="preserve"> </w:t>
         </w:r>
       </w:ins>
-      <w:ins w:id="132" w:author="John McCaskill" w:date="2018-12-03T10:26:00Z">
+      <w:ins w:id="184" w:author="John McCaskill" w:date="2018-12-03T10:26:00Z">
         <w:r>
           <w:t>steps,</w:t>
         </w:r>
       </w:ins>
-      <w:ins w:id="133" w:author="John McCaskill" w:date="2018-12-03T10:23:00Z">
+      <w:ins w:id="185" w:author="John McCaskill" w:date="2018-12-03T10:23:00Z">
         <w:r>
           <w:t xml:space="preserve"> by overwriting)</w:t>
         </w:r>
@@ -3900,18 +4287,76 @@
       <w:pPr>
         <w:pStyle w:val="BodyText"/>
         <w:jc w:val="both"/>
-      </w:pPr>
-      <w:bookmarkStart w:id="134" w:name="_GoBack"/>
-      <w:bookmarkEnd w:id="134"/>
+        <w:rPr>
+          <w:ins w:id="186" w:author="John McCaskill" w:date="2018-12-03T10:24:00Z"/>
+        </w:rPr>
+        <w:pPrChange w:id="187" w:author="John McCaskill" w:date="2018-12-03T10:44:00Z">
+          <w:pPr>
+            <w:pStyle w:val="BodyText"/>
+            <w:numPr>
+              <w:numId w:val="2"/>
+            </w:numPr>
+            <w:ind w:left="720" w:hanging="360"/>
+            <w:jc w:val="both"/>
+          </w:pPr>
+        </w:pPrChange>
+      </w:pPr>
+      <w:ins w:id="188" w:author="John McCaskill" w:date="2018-12-03T10:45:00Z">
+        <w:r>
+          <w:t>This investigation is motivated by a</w:t>
+        </w:r>
+      </w:ins>
+      <w:ins w:id="189" w:author="John McCaskill" w:date="2018-12-03T10:44:00Z">
+        <w:r>
+          <w:t xml:space="preserve"> fundamentally interes</w:t>
+        </w:r>
+      </w:ins>
+      <w:ins w:id="190" w:author="John McCaskill" w:date="2018-12-03T10:45:00Z">
+        <w:r>
+          <w:t>t</w:t>
+        </w:r>
+      </w:ins>
+      <w:ins w:id="191" w:author="John McCaskill" w:date="2018-12-03T10:44:00Z">
+        <w:r>
+          <w:t xml:space="preserve"> in the interaction between computational </w:t>
+        </w:r>
+      </w:ins>
+      <w:ins w:id="192" w:author="John McCaskill" w:date="2018-12-03T10:45:00Z">
+        <w:r>
+          <w:t xml:space="preserve">complexity and evolution. </w:t>
+        </w:r>
+        <w:r>
+          <w:t>W</w:t>
+        </w:r>
+      </w:ins>
+      <w:ins w:id="193" w:author="John McCaskill" w:date="2018-12-03T10:46:00Z">
+        <w:r>
+          <w:t xml:space="preserve">hereas the </w:t>
+        </w:r>
+        <w:proofErr w:type="spellStart"/>
+        <w:r>
+          <w:t>GoL’s</w:t>
+        </w:r>
+        <w:proofErr w:type="spellEnd"/>
+        <w:r>
+          <w:t xml:space="preserve"> absence of </w:t>
+        </w:r>
+      </w:ins>
+    </w:p>
+    <w:p>
+      <w:pPr>
+        <w:pStyle w:val="BodyText"/>
+        <w:jc w:val="both"/>
+      </w:pPr>
     </w:p>
     <w:p>
       <w:pPr>
         <w:pStyle w:val="Heading1"/>
         <w:rPr>
-          <w:del w:id="135" w:author="Norman Packard" w:date="2018-12-02T22:13:00Z"/>
-        </w:rPr>
-      </w:pPr>
-      <w:del w:id="136" w:author="Norman Packard" w:date="2018-12-02T22:13:00Z">
+          <w:del w:id="194" w:author="Norman Packard" w:date="2018-12-02T22:13:00Z"/>
+        </w:rPr>
+      </w:pPr>
+      <w:del w:id="195" w:author="Norman Packard" w:date="2018-12-02T22:13:00Z">
         <w:r>
           <w:delText xml:space="preserve">As we shall see, and in contrast with prior </w:delText>
         </w:r>
@@ -3921,42 +4366,42 @@
       <w:pPr>
         <w:pStyle w:val="Heading1"/>
         <w:rPr>
-          <w:ins w:id="137" w:author="Norman Packard" w:date="2018-12-02T22:43:00Z"/>
-        </w:rPr>
-      </w:pPr>
-      <w:bookmarkStart w:id="138" w:name="_Toc531555075"/>
-      <w:ins w:id="139" w:author="Norman Packard" w:date="2018-12-02T22:42:00Z">
+          <w:ins w:id="196" w:author="Norman Packard" w:date="2018-12-02T22:43:00Z"/>
+        </w:rPr>
+      </w:pPr>
+      <w:bookmarkStart w:id="197" w:name="_Toc531555075"/>
+      <w:ins w:id="198" w:author="Norman Packard" w:date="2018-12-02T22:42:00Z">
         <w:r>
           <w:t>Genome propagation</w:t>
         </w:r>
       </w:ins>
-      <w:bookmarkEnd w:id="138"/>
+      <w:bookmarkEnd w:id="197"/>
     </w:p>
     <w:p>
       <w:pPr>
         <w:pStyle w:val="Heading2"/>
       </w:pPr>
-      <w:bookmarkStart w:id="140" w:name="_Toc531555076"/>
-      <w:commentRangeStart w:id="141"/>
+      <w:bookmarkStart w:id="199" w:name="_Toc531555076"/>
+      <w:commentRangeStart w:id="200"/>
       <w:r>
         <w:t xml:space="preserve">Movement vs copying </w:t>
       </w:r>
-      <w:commentRangeEnd w:id="141"/>
+      <w:commentRangeEnd w:id="200"/>
       <w:r>
         <w:rPr>
           <w:rStyle w:val="CommentReference"/>
           <w:rFonts w:asciiTheme="minorHAnsi" w:eastAsiaTheme="minorHAnsi" w:hAnsiTheme="minorHAnsi" w:cstheme="minorBidi"/>
           <w:color w:val="auto"/>
         </w:rPr>
-        <w:commentReference w:id="141"/>
-      </w:r>
-      <w:bookmarkEnd w:id="140"/>
+        <w:commentReference w:id="200"/>
+      </w:r>
+      <w:bookmarkEnd w:id="199"/>
     </w:p>
     <w:p>
       <w:pPr>
         <w:jc w:val="both"/>
         <w:rPr>
-          <w:ins w:id="142" w:author="Norman Packard" w:date="2018-12-02T22:43:00Z"/>
+          <w:ins w:id="201" w:author="Norman Packard" w:date="2018-12-02T22:43:00Z"/>
         </w:rPr>
       </w:pPr>
       <w:r>
@@ -3971,7 +4416,7 @@
       <w:r>
         <w:t xml:space="preserve"> birth: e.g. to minimize the number of births needed to maintain the dynamics.  For example, an isolated rod of three live states is a GoL oscillator between vertical and horizontal configurations. In the deterministic most different ancestor canonical assignment of ancestors from three live neighbours, the central gene is copied to two new sites so that (without mutation) the rod becomes genetically homogeneous in one step. This process is clearly a copy mechanism. On the other hand, in the 0-bit canonical assignment of ancestors, the two peripheral genes circulate anti-clockwise and this is more naturally understood as a process of motion and as such should be carried out without mutation</w:t>
       </w:r>
-      <w:ins w:id="143" w:author="Norman Packard" w:date="2018-12-02T22:43:00Z">
+      <w:ins w:id="202" w:author="Norman Packard" w:date="2018-12-02T22:43:00Z">
         <w:r>
           <w:t xml:space="preserve">.  </w:t>
         </w:r>
@@ -3981,16 +4426,16 @@
       <w:pPr>
         <w:jc w:val="both"/>
         <w:rPr>
-          <w:ins w:id="144" w:author="Norman Packard" w:date="2018-12-02T22:43:00Z"/>
-        </w:rPr>
-      </w:pPr>
-    </w:p>
-    <w:p>
-      <w:pPr>
-        <w:rPr>
-          <w:ins w:id="145" w:author="Norman Packard" w:date="2018-12-02T22:42:00Z"/>
-        </w:rPr>
-        <w:pPrChange w:id="146" w:author="Norman Packard" w:date="2018-12-02T22:43:00Z">
+          <w:ins w:id="203" w:author="Norman Packard" w:date="2018-12-02T22:43:00Z"/>
+        </w:rPr>
+      </w:pPr>
+    </w:p>
+    <w:p>
+      <w:pPr>
+        <w:rPr>
+          <w:ins w:id="204" w:author="Norman Packard" w:date="2018-12-02T22:42:00Z"/>
+        </w:rPr>
+        <w:pPrChange w:id="205" w:author="Norman Packard" w:date="2018-12-02T22:43:00Z">
           <w:pPr>
             <w:pStyle w:val="BodyText"/>
             <w:jc w:val="both"/>
@@ -4002,33 +4447,33 @@
       <w:pPr>
         <w:pStyle w:val="Heading1"/>
         <w:rPr>
-          <w:ins w:id="147" w:author="Norman Packard" w:date="2018-12-02T22:32:00Z"/>
-        </w:rPr>
-        <w:pPrChange w:id="148" w:author="Norman Packard" w:date="2018-12-02T22:54:00Z">
+          <w:ins w:id="206" w:author="Norman Packard" w:date="2018-12-02T22:32:00Z"/>
+        </w:rPr>
+        <w:pPrChange w:id="207" w:author="Norman Packard" w:date="2018-12-02T22:54:00Z">
           <w:pPr>
             <w:pStyle w:val="BodyText"/>
             <w:jc w:val="both"/>
           </w:pPr>
         </w:pPrChange>
       </w:pPr>
-      <w:bookmarkStart w:id="149" w:name="_Toc531555077"/>
-      <w:ins w:id="150" w:author="Norman Packard" w:date="2018-12-02T22:33:00Z">
+      <w:bookmarkStart w:id="208" w:name="_Toc531555077"/>
+      <w:ins w:id="209" w:author="Norman Packard" w:date="2018-12-02T22:33:00Z">
         <w:r>
           <w:lastRenderedPageBreak/>
           <w:t>Indirect local rule modifications</w:t>
         </w:r>
       </w:ins>
-      <w:bookmarkEnd w:id="149"/>
+      <w:bookmarkEnd w:id="208"/>
     </w:p>
     <w:p>
       <w:pPr>
         <w:pStyle w:val="BodyText"/>
         <w:jc w:val="both"/>
         <w:rPr>
-          <w:del w:id="151" w:author="Norman Packard" w:date="2018-12-02T22:21:00Z"/>
-        </w:rPr>
-      </w:pPr>
-      <w:del w:id="152" w:author="Norman Packard" w:date="2018-12-02T22:21:00Z">
+          <w:del w:id="210" w:author="Norman Packard" w:date="2018-12-02T22:21:00Z"/>
+        </w:rPr>
+      </w:pPr>
+      <w:del w:id="211" w:author="Norman Packard" w:date="2018-12-02T22:21:00Z">
         <w:r>
           <w:delText>, and prescribing extra-GoL rules that specify how the genes affect the GoL dynamics and how genetic information is transferred from one time step to the next.</w:delText>
         </w:r>
@@ -4036,7 +4481,7 @@
     </w:p>
     <w:p>
       <w:pPr>
-        <w:pPrChange w:id="153" w:author="Norman Packard" w:date="2018-12-02T22:47:00Z">
+        <w:pPrChange w:id="212" w:author="Norman Packard" w:date="2018-12-02T22:47:00Z">
           <w:pPr>
             <w:pStyle w:val="BodyText"/>
             <w:jc w:val="both"/>
@@ -4091,8 +4536,8 @@
       <w:r>
         <w:t xml:space="preserve">e.g. </w:t>
       </w:r>
-      <w:commentRangeStart w:id="154"/>
-      <w:commentRangeStart w:id="155"/>
+      <w:commentRangeStart w:id="213"/>
+      <w:commentRangeStart w:id="214"/>
       <w:r>
         <w:t>S2g</w:t>
       </w:r>
@@ -4102,19 +4547,19 @@
       <w:r>
         <w:t xml:space="preserve">B2g3 </w:t>
       </w:r>
-      <w:commentRangeEnd w:id="154"/>
+      <w:commentRangeEnd w:id="213"/>
       <w:r>
         <w:rPr>
           <w:rStyle w:val="CommentReference"/>
         </w:rPr>
-        <w:commentReference w:id="154"/>
-      </w:r>
-      <w:commentRangeEnd w:id="155"/>
+        <w:commentReference w:id="213"/>
+      </w:r>
+      <w:commentRangeEnd w:id="214"/>
       <w:r>
         <w:rPr>
           <w:rStyle w:val="CommentReference"/>
         </w:rPr>
-        <w:commentReference w:id="155"/>
+        <w:commentReference w:id="214"/>
       </w:r>
       <w:r>
         <w:sym w:font="Symbol" w:char="F0CE"/>
@@ -4263,7 +4708,7 @@
         <w:jc w:val="both"/>
         <w:rPr>
           <w:lang w:val="en-US"/>
-          <w:rPrChange w:id="156" w:author="Norman Packard" w:date="2018-12-02T22:34:00Z">
+          <w:rPrChange w:id="215" w:author="Norman Packard" w:date="2018-12-02T22:34:00Z">
             <w:rPr/>
           </w:rPrChange>
         </w:rPr>
@@ -4273,7 +4718,7 @@
       <w:pPr>
         <w:jc w:val="both"/>
         <w:rPr>
-          <w:ins w:id="157" w:author="Norman Packard" w:date="2018-12-02T22:49:00Z"/>
+          <w:ins w:id="216" w:author="Norman Packard" w:date="2018-12-02T22:49:00Z"/>
         </w:rPr>
       </w:pPr>
       <w:r>
@@ -4298,7 +4743,7 @@
       <w:pPr>
         <w:jc w:val="both"/>
         <w:rPr>
-          <w:ins w:id="158" w:author="Norman Packard" w:date="2018-12-02T22:49:00Z"/>
+          <w:ins w:id="217" w:author="Norman Packard" w:date="2018-12-02T22:49:00Z"/>
         </w:rPr>
       </w:pPr>
     </w:p>
@@ -4306,31 +4751,31 @@
       <w:pPr>
         <w:pStyle w:val="Heading2"/>
         <w:rPr>
-          <w:ins w:id="159" w:author="Norman Packard" w:date="2018-12-02T22:49:00Z"/>
-        </w:rPr>
-        <w:pPrChange w:id="160" w:author="Norman Packard" w:date="2018-12-02T22:54:00Z">
+          <w:ins w:id="218" w:author="Norman Packard" w:date="2018-12-02T22:49:00Z"/>
+        </w:rPr>
+        <w:pPrChange w:id="219" w:author="Norman Packard" w:date="2018-12-02T22:54:00Z">
           <w:pPr>
             <w:pStyle w:val="Heading3"/>
           </w:pPr>
         </w:pPrChange>
       </w:pPr>
-      <w:bookmarkStart w:id="161" w:name="_Toc531555078"/>
-      <w:ins w:id="162" w:author="Norman Packard" w:date="2018-12-02T22:49:00Z">
+      <w:bookmarkStart w:id="220" w:name="_Toc531555078"/>
+      <w:ins w:id="221" w:author="Norman Packard" w:date="2018-12-02T22:49:00Z">
         <w:r>
           <w:t>Example: selection</w:t>
         </w:r>
       </w:ins>
-      <w:ins w:id="163" w:author="Norman Packard" w:date="2018-12-02T22:50:00Z">
+      <w:ins w:id="222" w:author="Norman Packard" w:date="2018-12-02T22:50:00Z">
         <w:r>
           <w:t xml:space="preserve"> = 7</w:t>
         </w:r>
       </w:ins>
-      <w:bookmarkEnd w:id="161"/>
-    </w:p>
-    <w:p>
-      <w:pPr>
-        <w:rPr>
-          <w:ins w:id="164" w:author="Norman Packard" w:date="2018-12-02T22:49:00Z"/>
+      <w:bookmarkEnd w:id="220"/>
+    </w:p>
+    <w:p>
+      <w:pPr>
+        <w:rPr>
+          <w:ins w:id="223" w:author="Norman Packard" w:date="2018-12-02T22:49:00Z"/>
         </w:rPr>
       </w:pPr>
     </w:p>
@@ -4338,26 +4783,26 @@
       <w:pPr>
         <w:pStyle w:val="Heading2"/>
         <w:rPr>
-          <w:ins w:id="165" w:author="Norman Packard" w:date="2018-12-02T22:50:00Z"/>
-        </w:rPr>
-        <w:pPrChange w:id="166" w:author="Norman Packard" w:date="2018-12-02T22:54:00Z">
+          <w:ins w:id="224" w:author="Norman Packard" w:date="2018-12-02T22:50:00Z"/>
+        </w:rPr>
+        <w:pPrChange w:id="225" w:author="Norman Packard" w:date="2018-12-02T22:54:00Z">
           <w:pPr>
             <w:pStyle w:val="Heading3"/>
           </w:pPr>
         </w:pPrChange>
       </w:pPr>
-      <w:bookmarkStart w:id="167" w:name="_Toc531555079"/>
-      <w:ins w:id="168" w:author="Norman Packard" w:date="2018-12-02T22:50:00Z">
+      <w:bookmarkStart w:id="226" w:name="_Toc531555079"/>
+      <w:ins w:id="227" w:author="Norman Packard" w:date="2018-12-02T22:50:00Z">
         <w:r>
           <w:t>Example: selection = 0</w:t>
         </w:r>
-        <w:bookmarkEnd w:id="167"/>
-      </w:ins>
-    </w:p>
-    <w:p>
-      <w:pPr>
-        <w:rPr>
-          <w:ins w:id="169" w:author="Norman Packard" w:date="2018-12-02T22:50:00Z"/>
+        <w:bookmarkEnd w:id="226"/>
+      </w:ins>
+    </w:p>
+    <w:p>
+      <w:pPr>
+        <w:rPr>
+          <w:ins w:id="228" w:author="Norman Packard" w:date="2018-12-02T22:50:00Z"/>
         </w:rPr>
       </w:pPr>
     </w:p>
@@ -4365,56 +4810,56 @@
       <w:pPr>
         <w:pStyle w:val="Heading2"/>
         <w:rPr>
-          <w:ins w:id="170" w:author="Norman Packard" w:date="2018-12-02T22:51:00Z"/>
-        </w:rPr>
-        <w:pPrChange w:id="171" w:author="Norman Packard" w:date="2018-12-02T22:54:00Z">
+          <w:ins w:id="229" w:author="Norman Packard" w:date="2018-12-02T22:51:00Z"/>
+        </w:rPr>
+        <w:pPrChange w:id="230" w:author="Norman Packard" w:date="2018-12-02T22:54:00Z">
           <w:pPr>
             <w:pStyle w:val="Heading3"/>
           </w:pPr>
         </w:pPrChange>
       </w:pPr>
-      <w:bookmarkStart w:id="172" w:name="_Toc531555080"/>
-      <w:ins w:id="173" w:author="Norman Packard" w:date="2018-12-02T22:51:00Z">
+      <w:bookmarkStart w:id="231" w:name="_Toc531555080"/>
+      <w:ins w:id="232" w:author="Norman Packard" w:date="2018-12-02T22:51:00Z">
         <w:r>
           <w:t>Example: selection = 2</w:t>
         </w:r>
-        <w:bookmarkEnd w:id="172"/>
-      </w:ins>
-    </w:p>
-    <w:p>
-      <w:pPr>
-        <w:rPr>
-          <w:ins w:id="174" w:author="Norman Packard" w:date="2018-12-02T22:51:00Z"/>
+        <w:bookmarkEnd w:id="231"/>
+      </w:ins>
+    </w:p>
+    <w:p>
+      <w:pPr>
+        <w:rPr>
+          <w:ins w:id="233" w:author="Norman Packard" w:date="2018-12-02T22:51:00Z"/>
         </w:rPr>
       </w:pPr>
     </w:p>
     <w:p>
       <w:pPr>
         <w:pStyle w:val="Heading2"/>
-        <w:pPrChange w:id="175" w:author="Norman Packard" w:date="2018-12-02T22:54:00Z">
+        <w:pPrChange w:id="234" w:author="Norman Packard" w:date="2018-12-02T22:54:00Z">
           <w:pPr>
             <w:jc w:val="both"/>
           </w:pPr>
         </w:pPrChange>
       </w:pPr>
-      <w:bookmarkStart w:id="176" w:name="_Toc531555081"/>
-      <w:ins w:id="177" w:author="Norman Packard" w:date="2018-12-02T22:51:00Z">
+      <w:bookmarkStart w:id="235" w:name="_Toc531555081"/>
+      <w:ins w:id="236" w:author="Norman Packard" w:date="2018-12-02T22:51:00Z">
         <w:r>
           <w:t xml:space="preserve">Example: selection = </w:t>
         </w:r>
       </w:ins>
-      <w:ins w:id="178" w:author="Norman Packard" w:date="2018-12-02T22:52:00Z">
+      <w:ins w:id="237" w:author="Norman Packard" w:date="2018-12-02T22:52:00Z">
         <w:r>
           <w:t>4</w:t>
         </w:r>
       </w:ins>
-      <w:bookmarkEnd w:id="176"/>
+      <w:bookmarkEnd w:id="235"/>
     </w:p>
     <w:p>
       <w:pPr>
         <w:pStyle w:val="Heading2"/>
         <w:rPr>
-          <w:ins w:id="179" w:author="Norman Packard" w:date="2018-12-02T22:52:00Z"/>
+          <w:ins w:id="238" w:author="Norman Packard" w:date="2018-12-02T22:52:00Z"/>
         </w:rPr>
       </w:pPr>
     </w:p>
@@ -4422,35 +4867,35 @@
       <w:pPr>
         <w:pStyle w:val="Heading2"/>
         <w:rPr>
-          <w:ins w:id="180" w:author="Norman Packard" w:date="2018-12-02T22:52:00Z"/>
-        </w:rPr>
-        <w:pPrChange w:id="181" w:author="Norman Packard" w:date="2018-12-02T22:54:00Z">
+          <w:ins w:id="239" w:author="Norman Packard" w:date="2018-12-02T22:52:00Z"/>
+        </w:rPr>
+        <w:pPrChange w:id="240" w:author="Norman Packard" w:date="2018-12-02T22:54:00Z">
           <w:pPr>
             <w:pStyle w:val="Heading3"/>
           </w:pPr>
         </w:pPrChange>
       </w:pPr>
-      <w:bookmarkStart w:id="182" w:name="_Toc531555082"/>
-      <w:ins w:id="183" w:author="Norman Packard" w:date="2018-12-02T22:52:00Z">
+      <w:bookmarkStart w:id="241" w:name="_Toc531555082"/>
+      <w:ins w:id="242" w:author="Norman Packard" w:date="2018-12-02T22:52:00Z">
         <w:r>
           <w:t>Example: selection = 5</w:t>
         </w:r>
-        <w:bookmarkEnd w:id="182"/>
-      </w:ins>
-    </w:p>
-    <w:p>
-      <w:pPr>
-        <w:rPr>
-          <w:ins w:id="184" w:author="Norman Packard" w:date="2018-12-02T22:52:00Z"/>
-        </w:rPr>
-      </w:pPr>
-    </w:p>
-    <w:p>
-      <w:pPr>
-        <w:rPr>
-          <w:ins w:id="185" w:author="Norman Packard" w:date="2018-12-02T22:52:00Z"/>
-        </w:rPr>
-        <w:pPrChange w:id="186" w:author="Norman Packard" w:date="2018-12-02T22:52:00Z">
+        <w:bookmarkEnd w:id="241"/>
+      </w:ins>
+    </w:p>
+    <w:p>
+      <w:pPr>
+        <w:rPr>
+          <w:ins w:id="243" w:author="Norman Packard" w:date="2018-12-02T22:52:00Z"/>
+        </w:rPr>
+      </w:pPr>
+    </w:p>
+    <w:p>
+      <w:pPr>
+        <w:rPr>
+          <w:ins w:id="244" w:author="Norman Packard" w:date="2018-12-02T22:52:00Z"/>
+        </w:rPr>
+        <w:pPrChange w:id="245" w:author="Norman Packard" w:date="2018-12-02T22:52:00Z">
           <w:pPr>
             <w:pStyle w:val="Heading2"/>
           </w:pPr>
@@ -4460,34 +4905,34 @@
     <w:p>
       <w:pPr>
         <w:pStyle w:val="Heading1"/>
-        <w:pPrChange w:id="187" w:author="Norman Packard" w:date="2018-12-02T22:54:00Z">
+        <w:pPrChange w:id="246" w:author="Norman Packard" w:date="2018-12-02T22:54:00Z">
           <w:pPr>
             <w:pStyle w:val="Heading2"/>
           </w:pPr>
         </w:pPrChange>
       </w:pPr>
-      <w:bookmarkStart w:id="188" w:name="_Toc531555083"/>
-      <w:commentRangeStart w:id="189"/>
+      <w:bookmarkStart w:id="247" w:name="_Toc531555083"/>
+      <w:commentRangeStart w:id="248"/>
       <w:r>
         <w:t>Direct encoding of local CA rule by genes</w:t>
       </w:r>
       <w:r>
         <w:t xml:space="preserve"> </w:t>
       </w:r>
-      <w:commentRangeEnd w:id="189"/>
+      <w:commentRangeEnd w:id="248"/>
       <w:r>
         <w:rPr>
           <w:rStyle w:val="CommentReference"/>
           <w:rFonts w:asciiTheme="minorHAnsi" w:eastAsiaTheme="minorHAnsi" w:hAnsiTheme="minorHAnsi" w:cstheme="minorBidi"/>
           <w:color w:val="auto"/>
         </w:rPr>
-        <w:commentReference w:id="189"/>
-      </w:r>
-      <w:bookmarkEnd w:id="188"/>
-    </w:p>
-    <w:p>
-      <w:pPr>
-        <w:pPrChange w:id="190" w:author="Norman Packard" w:date="2018-12-02T22:47:00Z">
+        <w:commentReference w:id="248"/>
+      </w:r>
+      <w:bookmarkEnd w:id="247"/>
+    </w:p>
+    <w:p>
+      <w:pPr>
+        <w:pPrChange w:id="249" w:author="Norman Packard" w:date="2018-12-02T22:47:00Z">
           <w:pPr>
             <w:pStyle w:val="Heading2"/>
             <w:jc w:val="both"/>
@@ -4539,7 +4984,7 @@
     </w:p>
     <w:p>
       <w:pPr>
-        <w:pPrChange w:id="191" w:author="Norman Packard" w:date="2018-12-02T22:47:00Z">
+        <w:pPrChange w:id="250" w:author="Norman Packard" w:date="2018-12-02T22:47:00Z">
           <w:pPr>
             <w:pStyle w:val="Heading2"/>
             <w:jc w:val="both"/>
@@ -4639,16 +5084,16 @@
       <w:r>
         <w:t xml:space="preserve"> CA rulesets, and these may be encoded by a binary genome of length 16 with one bit per LUT entry. In this paper, we restrict our attention to genes of maximum length 64, </w:t>
       </w:r>
-      <w:commentRangeStart w:id="192"/>
+      <w:commentRangeStart w:id="251"/>
       <w:r>
         <w:t>and often use the words gene and genome interchangeably to refer to the full sequence, only rarely using the term gene to refer to a specifier of part of the rule-table.</w:t>
       </w:r>
-      <w:commentRangeEnd w:id="192"/>
+      <w:commentRangeEnd w:id="251"/>
       <w:r>
         <w:rPr>
           <w:rStyle w:val="CommentReference"/>
         </w:rPr>
-        <w:commentReference w:id="192"/>
+        <w:commentReference w:id="251"/>
       </w:r>
       <w:r>
         <w:t xml:space="preserve"> We may also employ multiple bits (</w:t>
@@ -4743,7 +5188,7 @@
           <w:color w:val="000000" w:themeColor="text1"/>
           <w:lang w:val="en-US"/>
         </w:rPr>
-        <w:pPrChange w:id="193" w:author="Norman Packard" w:date="2018-12-02T22:47:00Z">
+        <w:pPrChange w:id="252" w:author="Norman Packard" w:date="2018-12-02T22:47:00Z">
           <w:pPr>
             <w:pStyle w:val="Heading2"/>
             <w:jc w:val="both"/>
@@ -5422,7 +5867,7 @@
       <w:pPr>
         <w:jc w:val="both"/>
         <w:rPr>
-          <w:ins w:id="194" w:author="Norman Packard" w:date="2018-12-02T22:53:00Z"/>
+          <w:ins w:id="253" w:author="Norman Packard" w:date="2018-12-02T22:53:00Z"/>
           <w:lang w:val="en-US"/>
         </w:rPr>
       </w:pPr>
@@ -5437,27 +5882,27 @@
       <w:pPr>
         <w:pStyle w:val="Heading2"/>
         <w:rPr>
-          <w:ins w:id="195" w:author="Norman Packard" w:date="2018-12-02T22:53:00Z"/>
-        </w:rPr>
-        <w:pPrChange w:id="196" w:author="Norman Packard" w:date="2018-12-02T23:01:00Z">
+          <w:ins w:id="254" w:author="Norman Packard" w:date="2018-12-02T22:53:00Z"/>
+        </w:rPr>
+        <w:pPrChange w:id="255" w:author="Norman Packard" w:date="2018-12-02T23:01:00Z">
           <w:pPr>
             <w:pStyle w:val="Heading3"/>
           </w:pPr>
         </w:pPrChange>
       </w:pPr>
-      <w:bookmarkStart w:id="197" w:name="_Toc531555084"/>
-      <w:ins w:id="198" w:author="Norman Packard" w:date="2018-12-02T22:53:00Z">
+      <w:bookmarkStart w:id="256" w:name="_Toc531555084"/>
+      <w:ins w:id="257" w:author="Norman Packard" w:date="2018-12-02T22:53:00Z">
         <w:r>
           <w:t>Example: selection = 8</w:t>
         </w:r>
-        <w:bookmarkEnd w:id="197"/>
+        <w:bookmarkEnd w:id="256"/>
       </w:ins>
     </w:p>
     <w:p>
       <w:pPr>
         <w:jc w:val="both"/>
         <w:rPr>
-          <w:ins w:id="199" w:author="Norman Packard" w:date="2018-12-02T22:53:00Z"/>
+          <w:ins w:id="258" w:author="Norman Packard" w:date="2018-12-02T22:53:00Z"/>
           <w:lang w:val="en-US"/>
         </w:rPr>
       </w:pPr>
@@ -5466,28 +5911,28 @@
       <w:pPr>
         <w:pStyle w:val="Heading2"/>
         <w:rPr>
-          <w:ins w:id="200" w:author="Norman Packard" w:date="2018-12-02T22:53:00Z"/>
-        </w:rPr>
-        <w:pPrChange w:id="201" w:author="Norman Packard" w:date="2018-12-02T23:01:00Z">
+          <w:ins w:id="259" w:author="Norman Packard" w:date="2018-12-02T22:53:00Z"/>
+        </w:rPr>
+        <w:pPrChange w:id="260" w:author="Norman Packard" w:date="2018-12-02T23:01:00Z">
           <w:pPr>
             <w:pStyle w:val="Heading3"/>
           </w:pPr>
         </w:pPrChange>
       </w:pPr>
-      <w:bookmarkStart w:id="202" w:name="_Toc531555085"/>
-      <w:ins w:id="203" w:author="Norman Packard" w:date="2018-12-02T22:53:00Z">
+      <w:bookmarkStart w:id="261" w:name="_Toc531555085"/>
+      <w:ins w:id="262" w:author="Norman Packard" w:date="2018-12-02T22:53:00Z">
         <w:r>
           <w:t>Example: selection = 9</w:t>
         </w:r>
-        <w:bookmarkEnd w:id="202"/>
-      </w:ins>
-    </w:p>
-    <w:p>
-      <w:pPr>
-        <w:rPr>
-          <w:ins w:id="204" w:author="Norman Packard" w:date="2018-12-02T22:53:00Z"/>
-        </w:rPr>
-        <w:pPrChange w:id="205" w:author="Norman Packard" w:date="2018-12-02T22:53:00Z">
+        <w:bookmarkEnd w:id="261"/>
+      </w:ins>
+    </w:p>
+    <w:p>
+      <w:pPr>
+        <w:rPr>
+          <w:ins w:id="263" w:author="Norman Packard" w:date="2018-12-02T22:53:00Z"/>
+        </w:rPr>
+        <w:pPrChange w:id="264" w:author="Norman Packard" w:date="2018-12-02T22:53:00Z">
           <w:pPr>
             <w:pStyle w:val="Heading3"/>
           </w:pPr>
@@ -5506,25 +5951,25 @@
       <w:pPr>
         <w:pStyle w:val="Heading1"/>
         <w:rPr>
-          <w:ins w:id="206" w:author="Norman Packard" w:date="2018-12-02T22:55:00Z"/>
-          <w:lang w:val="en-US"/>
-        </w:rPr>
-      </w:pPr>
-      <w:bookmarkStart w:id="207" w:name="_Toc531555086"/>
-      <w:ins w:id="208" w:author="Norman Packard" w:date="2018-12-02T22:55:00Z">
+          <w:ins w:id="265" w:author="Norman Packard" w:date="2018-12-02T22:55:00Z"/>
+          <w:lang w:val="en-US"/>
+        </w:rPr>
+      </w:pPr>
+      <w:bookmarkStart w:id="266" w:name="_Toc531555086"/>
+      <w:ins w:id="267" w:author="Norman Packard" w:date="2018-12-02T22:55:00Z">
         <w:r>
           <w:rPr>
             <w:lang w:val="en-US"/>
           </w:rPr>
           <w:t>Genetically controlled coupling to other GoL dynamics</w:t>
         </w:r>
-        <w:bookmarkEnd w:id="207"/>
-      </w:ins>
-    </w:p>
-    <w:p>
-      <w:pPr>
-        <w:rPr>
-          <w:ins w:id="209" w:author="Norman Packard" w:date="2018-12-02T22:55:00Z"/>
+        <w:bookmarkEnd w:id="266"/>
+      </w:ins>
+    </w:p>
+    <w:p>
+      <w:pPr>
+        <w:rPr>
+          <w:ins w:id="268" w:author="Norman Packard" w:date="2018-12-02T22:55:00Z"/>
           <w:lang w:val="en-US"/>
         </w:rPr>
       </w:pPr>
@@ -5533,26 +5978,26 @@
       <w:pPr>
         <w:pStyle w:val="Heading2"/>
         <w:rPr>
-          <w:ins w:id="210" w:author="Norman Packard" w:date="2018-12-02T22:56:00Z"/>
-        </w:rPr>
-        <w:pPrChange w:id="211" w:author="Norman Packard" w:date="2018-12-02T22:56:00Z">
+          <w:ins w:id="269" w:author="Norman Packard" w:date="2018-12-02T22:56:00Z"/>
+        </w:rPr>
+        <w:pPrChange w:id="270" w:author="Norman Packard" w:date="2018-12-02T22:56:00Z">
           <w:pPr>
             <w:pStyle w:val="Heading3"/>
           </w:pPr>
         </w:pPrChange>
       </w:pPr>
-      <w:bookmarkStart w:id="212" w:name="_Toc531555087"/>
-      <w:ins w:id="213" w:author="Norman Packard" w:date="2018-12-02T22:56:00Z">
+      <w:bookmarkStart w:id="271" w:name="_Toc531555087"/>
+      <w:ins w:id="272" w:author="Norman Packard" w:date="2018-12-02T22:56:00Z">
         <w:r>
           <w:t>Example: selection = 10</w:t>
         </w:r>
-        <w:bookmarkEnd w:id="212"/>
-      </w:ins>
-    </w:p>
-    <w:p>
-      <w:pPr>
-        <w:rPr>
-          <w:ins w:id="214" w:author="Norman Packard" w:date="2018-12-02T22:56:00Z"/>
+        <w:bookmarkEnd w:id="271"/>
+      </w:ins>
+    </w:p>
+    <w:p>
+      <w:pPr>
+        <w:rPr>
+          <w:ins w:id="273" w:author="Norman Packard" w:date="2018-12-02T22:56:00Z"/>
           <w:lang w:val="en-US"/>
         </w:rPr>
       </w:pPr>
@@ -5561,27 +6006,27 @@
       <w:pPr>
         <w:pStyle w:val="Heading2"/>
         <w:rPr>
-          <w:ins w:id="215" w:author="Norman Packard" w:date="2018-12-02T22:56:00Z"/>
-        </w:rPr>
-        <w:pPrChange w:id="216" w:author="Norman Packard" w:date="2018-12-02T22:56:00Z">
+          <w:ins w:id="274" w:author="Norman Packard" w:date="2018-12-02T22:56:00Z"/>
+        </w:rPr>
+        <w:pPrChange w:id="275" w:author="Norman Packard" w:date="2018-12-02T22:56:00Z">
           <w:pPr>
             <w:pStyle w:val="Heading3"/>
           </w:pPr>
         </w:pPrChange>
       </w:pPr>
-      <w:bookmarkStart w:id="217" w:name="_Toc531555088"/>
-      <w:ins w:id="218" w:author="Norman Packard" w:date="2018-12-02T22:56:00Z">
+      <w:bookmarkStart w:id="276" w:name="_Toc531555088"/>
+      <w:ins w:id="277" w:author="Norman Packard" w:date="2018-12-02T22:56:00Z">
         <w:r>
           <w:lastRenderedPageBreak/>
           <w:t>Example: selection = 11</w:t>
         </w:r>
-        <w:bookmarkEnd w:id="217"/>
-      </w:ins>
-    </w:p>
-    <w:p>
-      <w:pPr>
-        <w:rPr>
-          <w:ins w:id="219" w:author="Norman Packard" w:date="2018-12-02T22:56:00Z"/>
+        <w:bookmarkEnd w:id="276"/>
+      </w:ins>
+    </w:p>
+    <w:p>
+      <w:pPr>
+        <w:rPr>
+          <w:ins w:id="278" w:author="Norman Packard" w:date="2018-12-02T22:56:00Z"/>
           <w:lang w:val="en-US"/>
         </w:rPr>
       </w:pPr>
@@ -5590,26 +6035,26 @@
       <w:pPr>
         <w:pStyle w:val="Heading2"/>
         <w:rPr>
-          <w:ins w:id="220" w:author="Norman Packard" w:date="2018-12-02T22:56:00Z"/>
-        </w:rPr>
-      </w:pPr>
-      <w:bookmarkStart w:id="221" w:name="_Toc531555089"/>
-      <w:ins w:id="222" w:author="Norman Packard" w:date="2018-12-02T22:56:00Z">
+          <w:ins w:id="279" w:author="Norman Packard" w:date="2018-12-02T22:56:00Z"/>
+        </w:rPr>
+      </w:pPr>
+      <w:bookmarkStart w:id="280" w:name="_Toc531555089"/>
+      <w:ins w:id="281" w:author="Norman Packard" w:date="2018-12-02T22:56:00Z">
         <w:r>
           <w:t>Example: selection = 1</w:t>
         </w:r>
       </w:ins>
-      <w:ins w:id="223" w:author="Norman Packard" w:date="2018-12-02T22:57:00Z">
+      <w:ins w:id="282" w:author="Norman Packard" w:date="2018-12-02T22:57:00Z">
         <w:r>
           <w:t>2</w:t>
         </w:r>
       </w:ins>
-      <w:bookmarkEnd w:id="221"/>
-    </w:p>
-    <w:p>
-      <w:pPr>
-        <w:rPr>
-          <w:ins w:id="224" w:author="Norman Packard" w:date="2018-12-02T22:56:00Z"/>
+      <w:bookmarkEnd w:id="280"/>
+    </w:p>
+    <w:p>
+      <w:pPr>
+        <w:rPr>
+          <w:ins w:id="283" w:author="Norman Packard" w:date="2018-12-02T22:56:00Z"/>
           <w:lang w:val="en-US"/>
         </w:rPr>
       </w:pPr>
@@ -5618,26 +6063,26 @@
       <w:pPr>
         <w:pStyle w:val="Heading2"/>
         <w:rPr>
-          <w:ins w:id="225" w:author="Norman Packard" w:date="2018-12-02T22:56:00Z"/>
-        </w:rPr>
-      </w:pPr>
-      <w:bookmarkStart w:id="226" w:name="_Toc531555090"/>
-      <w:ins w:id="227" w:author="Norman Packard" w:date="2018-12-02T22:56:00Z">
+          <w:ins w:id="284" w:author="Norman Packard" w:date="2018-12-02T22:56:00Z"/>
+        </w:rPr>
+      </w:pPr>
+      <w:bookmarkStart w:id="285" w:name="_Toc531555090"/>
+      <w:ins w:id="286" w:author="Norman Packard" w:date="2018-12-02T22:56:00Z">
         <w:r>
           <w:t>Example: selection = 1</w:t>
         </w:r>
       </w:ins>
-      <w:ins w:id="228" w:author="Norman Packard" w:date="2018-12-02T22:57:00Z">
+      <w:ins w:id="287" w:author="Norman Packard" w:date="2018-12-02T22:57:00Z">
         <w:r>
           <w:t>3</w:t>
         </w:r>
       </w:ins>
-      <w:bookmarkEnd w:id="226"/>
-    </w:p>
-    <w:p>
-      <w:pPr>
-        <w:rPr>
-          <w:ins w:id="229" w:author="Norman Packard" w:date="2018-12-02T22:56:00Z"/>
+      <w:bookmarkEnd w:id="285"/>
+    </w:p>
+    <w:p>
+      <w:pPr>
+        <w:rPr>
+          <w:ins w:id="288" w:author="Norman Packard" w:date="2018-12-02T22:56:00Z"/>
           <w:lang w:val="en-US"/>
         </w:rPr>
       </w:pPr>
@@ -5646,13 +6091,13 @@
       <w:pPr>
         <w:pStyle w:val="Heading1"/>
         <w:rPr>
-          <w:ins w:id="230" w:author="Norman Packard" w:date="2018-12-02T22:57:00Z"/>
-          <w:lang w:val="en-US"/>
-        </w:rPr>
-      </w:pPr>
-      <w:bookmarkStart w:id="231" w:name="_Toc531555091"/>
-      <w:commentRangeStart w:id="232"/>
-      <w:ins w:id="233" w:author="Norman Packard" w:date="2018-12-02T22:57:00Z">
+          <w:ins w:id="289" w:author="Norman Packard" w:date="2018-12-02T22:57:00Z"/>
+          <w:lang w:val="en-US"/>
+        </w:rPr>
+      </w:pPr>
+      <w:bookmarkStart w:id="290" w:name="_Toc531555091"/>
+      <w:commentRangeStart w:id="291"/>
+      <w:ins w:id="292" w:author="Norman Packard" w:date="2018-12-02T22:57:00Z">
         <w:r>
           <w:rPr>
             <w:lang w:val="en-US"/>
@@ -5660,9 +6105,9 @@
           <w:t>Genetically controlled 3d GoL</w:t>
         </w:r>
       </w:ins>
-      <w:bookmarkEnd w:id="231"/>
-      <w:commentRangeEnd w:id="232"/>
-      <w:ins w:id="234" w:author="Norman Packard" w:date="2018-12-02T23:06:00Z">
+      <w:bookmarkEnd w:id="290"/>
+      <w:commentRangeEnd w:id="291"/>
+      <w:ins w:id="293" w:author="Norman Packard" w:date="2018-12-02T23:06:00Z">
         <w:r>
           <w:rPr>
             <w:rStyle w:val="CommentReference"/>
@@ -5671,7 +6116,7 @@
             <w:bCs w:val="0"/>
             <w:color w:val="auto"/>
           </w:rPr>
-          <w:commentReference w:id="232"/>
+          <w:commentReference w:id="291"/>
         </w:r>
       </w:ins>
     </w:p>
@@ -6100,7 +6545,7 @@
       <w:pPr>
         <w:jc w:val="both"/>
         <w:rPr>
-          <w:ins w:id="235" w:author="Norman Packard" w:date="2018-12-02T22:58:00Z"/>
+          <w:ins w:id="294" w:author="Norman Packard" w:date="2018-12-02T22:58:00Z"/>
           <w:sz w:val="21"/>
           <w:szCs w:val="21"/>
           <w:lang w:val="en-US"/>
@@ -6167,7 +6612,7 @@
         </w:rPr>
         <w:t xml:space="preserve">) in-plane and out-of-plane sites yielding 5 classes with 4,2,4,8,8 members. The number </w:t>
       </w:r>
-      <w:ins w:id="236" w:author="Norman Packard" w:date="2018-12-02T22:58:00Z">
+      <w:ins w:id="295" w:author="Norman Packard" w:date="2018-12-02T22:58:00Z">
         <w:r>
           <w:rPr>
             <w:sz w:val="21"/>
@@ -6181,7 +6626,7 @@
     <w:p>
       <w:pPr>
         <w:rPr>
-          <w:ins w:id="237" w:author="Norman Packard" w:date="2018-12-02T22:57:00Z"/>
+          <w:ins w:id="296" w:author="Norman Packard" w:date="2018-12-02T22:57:00Z"/>
           <w:lang w:val="en-US"/>
         </w:rPr>
       </w:pPr>
@@ -6190,34 +6635,34 @@
       <w:pPr>
         <w:pStyle w:val="Heading2"/>
         <w:rPr>
-          <w:ins w:id="238" w:author="Norman Packard" w:date="2018-12-02T22:57:00Z"/>
-        </w:rPr>
-      </w:pPr>
-      <w:bookmarkStart w:id="239" w:name="_Toc531555092"/>
-      <w:ins w:id="240" w:author="Norman Packard" w:date="2018-12-02T22:57:00Z">
+          <w:ins w:id="297" w:author="Norman Packard" w:date="2018-12-02T22:57:00Z"/>
+        </w:rPr>
+      </w:pPr>
+      <w:bookmarkStart w:id="298" w:name="_Toc531555092"/>
+      <w:ins w:id="299" w:author="Norman Packard" w:date="2018-12-02T22:57:00Z">
         <w:r>
           <w:t>Example: selection = 1</w:t>
         </w:r>
       </w:ins>
-      <w:ins w:id="241" w:author="Norman Packard" w:date="2018-12-02T22:58:00Z">
+      <w:ins w:id="300" w:author="Norman Packard" w:date="2018-12-02T22:58:00Z">
         <w:r>
           <w:t>4</w:t>
         </w:r>
       </w:ins>
-      <w:bookmarkEnd w:id="239"/>
-    </w:p>
-    <w:p>
-      <w:pPr>
-        <w:rPr>
-          <w:ins w:id="242" w:author="Norman Packard" w:date="2018-12-02T22:57:00Z"/>
-          <w:lang w:val="en-US"/>
-        </w:rPr>
-      </w:pPr>
-    </w:p>
-    <w:p>
-      <w:pPr>
-        <w:rPr>
-          <w:ins w:id="243" w:author="Norman Packard" w:date="2018-12-02T22:59:00Z"/>
+      <w:bookmarkEnd w:id="298"/>
+    </w:p>
+    <w:p>
+      <w:pPr>
+        <w:rPr>
+          <w:ins w:id="301" w:author="Norman Packard" w:date="2018-12-02T22:57:00Z"/>
+          <w:lang w:val="en-US"/>
+        </w:rPr>
+      </w:pPr>
+    </w:p>
+    <w:p>
+      <w:pPr>
+        <w:rPr>
+          <w:ins w:id="302" w:author="Norman Packard" w:date="2018-12-02T22:59:00Z"/>
           <w:lang w:val="en-US"/>
         </w:rPr>
       </w:pPr>
@@ -6227,18 +6672,18 @@
         <w:pStyle w:val="Heading1"/>
         <w:rPr>
           <w:lang w:val="en-US"/>
-          <w:rPrChange w:id="244" w:author="Norman Packard" w:date="2018-12-02T22:55:00Z">
+          <w:rPrChange w:id="303" w:author="Norman Packard" w:date="2018-12-02T22:55:00Z">
             <w:rPr/>
           </w:rPrChange>
         </w:rPr>
-        <w:pPrChange w:id="245" w:author="Norman Packard" w:date="2018-12-02T22:59:00Z">
+        <w:pPrChange w:id="304" w:author="Norman Packard" w:date="2018-12-02T22:59:00Z">
           <w:pPr>
             <w:jc w:val="both"/>
           </w:pPr>
         </w:pPrChange>
       </w:pPr>
-      <w:bookmarkStart w:id="246" w:name="_Toc531555093"/>
-      <w:ins w:id="247" w:author="Norman Packard" w:date="2018-12-02T22:59:00Z">
+      <w:bookmarkStart w:id="305" w:name="_Toc531555093"/>
+      <w:ins w:id="306" w:author="Norman Packard" w:date="2018-12-02T22:59:00Z">
         <w:r>
           <w:rPr>
             <w:lang w:val="en-US"/>
@@ -6246,30 +6691,30 @@
           <w:t>Discussion</w:t>
         </w:r>
       </w:ins>
-      <w:bookmarkEnd w:id="246"/>
+      <w:bookmarkEnd w:id="305"/>
     </w:p>
     <w:p>
       <w:pPr>
         <w:pStyle w:val="Heading1"/>
       </w:pPr>
-      <w:bookmarkStart w:id="248" w:name="_Toc531555094"/>
+      <w:bookmarkStart w:id="307" w:name="_Toc531555094"/>
       <w:r>
         <w:t>Some text blocks</w:t>
       </w:r>
-      <w:bookmarkEnd w:id="248"/>
+      <w:bookmarkEnd w:id="307"/>
     </w:p>
     <w:p>
       <w:pPr>
         <w:pStyle w:val="Heading2"/>
       </w:pPr>
-      <w:bookmarkStart w:id="249" w:name="_Toc531555095"/>
-      <w:commentRangeStart w:id="250"/>
-      <w:ins w:id="251" w:author="Norman Packard" w:date="2018-12-02T22:29:00Z">
+      <w:bookmarkStart w:id="308" w:name="_Toc531555095"/>
+      <w:commentRangeStart w:id="309"/>
+      <w:ins w:id="310" w:author="Norman Packard" w:date="2018-12-02T22:29:00Z">
         <w:r>
           <w:t xml:space="preserve">Direct encoding of local CA rule by </w:t>
         </w:r>
       </w:ins>
-      <w:del w:id="252" w:author="Norman Packard" w:date="2018-12-02T22:29:00Z">
+      <w:del w:id="311" w:author="Norman Packard" w:date="2018-12-02T22:29:00Z">
         <w:r>
           <w:delText xml:space="preserve">Local CA rule encodings by </w:delText>
         </w:r>
@@ -6280,23 +6725,23 @@
       <w:r>
         <w:t xml:space="preserve"> </w:t>
       </w:r>
-      <w:commentRangeEnd w:id="250"/>
+      <w:commentRangeEnd w:id="309"/>
       <w:r>
         <w:rPr>
           <w:rStyle w:val="CommentReference"/>
           <w:rFonts w:asciiTheme="minorHAnsi" w:eastAsiaTheme="minorHAnsi" w:hAnsiTheme="minorHAnsi" w:cstheme="minorBidi"/>
           <w:color w:val="auto"/>
         </w:rPr>
-        <w:commentReference w:id="250"/>
-      </w:r>
-      <w:bookmarkEnd w:id="249"/>
-    </w:p>
-    <w:p>
-      <w:pPr>
-        <w:rPr>
-          <w:ins w:id="253" w:author="Norman Packard" w:date="2018-12-02T22:23:00Z"/>
-        </w:rPr>
-        <w:pPrChange w:id="254" w:author="Norman Packard" w:date="2018-12-02T22:46:00Z">
+        <w:commentReference w:id="309"/>
+      </w:r>
+      <w:bookmarkEnd w:id="308"/>
+    </w:p>
+    <w:p>
+      <w:pPr>
+        <w:rPr>
+          <w:ins w:id="312" w:author="Norman Packard" w:date="2018-12-02T22:23:00Z"/>
+        </w:rPr>
+        <w:pPrChange w:id="313" w:author="Norman Packard" w:date="2018-12-02T22:46:00Z">
           <w:pPr>
             <w:pStyle w:val="Heading2"/>
             <w:jc w:val="both"/>
@@ -6306,12 +6751,12 @@
       <w:r>
         <w:t xml:space="preserve">The most common family of CAs </w:t>
       </w:r>
-      <w:del w:id="255" w:author="Norman Packard" w:date="2018-12-02T22:26:00Z">
+      <w:del w:id="314" w:author="Norman Packard" w:date="2018-12-02T22:26:00Z">
         <w:r>
           <w:delText xml:space="preserve">from </w:delText>
         </w:r>
       </w:del>
-      <w:ins w:id="256" w:author="Norman Packard" w:date="2018-12-02T22:26:00Z">
+      <w:ins w:id="315" w:author="Norman Packard" w:date="2018-12-02T22:26:00Z">
         <w:r>
           <w:t xml:space="preserve">within </w:t>
         </w:r>
@@ -6325,7 +6770,7 @@
       <w:r>
         <w:t xml:space="preserve"> are defined is the </w:t>
       </w:r>
-      <w:ins w:id="257" w:author="Norman Packard" w:date="2018-12-02T22:02:00Z">
+      <w:ins w:id="316" w:author="Norman Packard" w:date="2018-12-02T22:02:00Z">
         <w:r>
           <w:t>semi-</w:t>
         </w:r>
@@ -6346,7 +6791,7 @@
       <w:r>
         <w:t xml:space="preserve"> automata family</w:t>
       </w:r>
-      <w:ins w:id="258" w:author="Norman Packard" w:date="2018-12-02T22:02:00Z">
+      <w:ins w:id="317" w:author="Norman Packard" w:date="2018-12-02T22:02:00Z">
         <w:r>
           <w:t>,</w:t>
         </w:r>
@@ -6357,7 +6802,7 @@
           <w:t xml:space="preserve">so-called because a cell’s </w:t>
         </w:r>
       </w:ins>
-      <w:del w:id="259" w:author="Norman Packard" w:date="2018-12-02T22:02:00Z">
+      <w:del w:id="318" w:author="Norman Packard" w:date="2018-12-02T22:02:00Z">
         <w:r>
           <w:delText xml:space="preserve"> [Ref Wolfram] (</w:delText>
         </w:r>
@@ -6365,7 +6810,7 @@
       <w:r>
         <w:t xml:space="preserve">next state </w:t>
       </w:r>
-      <w:ins w:id="260" w:author="Norman Packard" w:date="2018-12-02T22:02:00Z">
+      <w:ins w:id="319" w:author="Norman Packard" w:date="2018-12-02T22:02:00Z">
         <w:r>
           <w:t>depend</w:t>
         </w:r>
@@ -6373,7 +6818,7 @@
           <w:t>s</w:t>
         </w:r>
       </w:ins>
-      <w:del w:id="261" w:author="Norman Packard" w:date="2018-12-02T22:02:00Z">
+      <w:del w:id="320" w:author="Norman Packard" w:date="2018-12-02T22:02:00Z">
         <w:r>
           <w:delText>depending</w:delText>
         </w:r>
@@ -6387,7 +6832,7 @@
         </w:rPr>
         <w:t>s</w:t>
       </w:r>
-      <w:ins w:id="262" w:author="Norman Packard" w:date="2018-12-02T22:02:00Z">
+      <w:ins w:id="321" w:author="Norman Packard" w:date="2018-12-02T22:02:00Z">
         <w:r>
           <w:rPr>
             <w:i/>
@@ -6415,7 +6860,7 @@
           <w:t>he</w:t>
         </w:r>
       </w:ins>
-      <w:del w:id="263" w:author="Norman Packard" w:date="2018-12-02T22:02:00Z">
+      <w:del w:id="322" w:author="Norman Packard" w:date="2018-12-02T22:02:00Z">
         <w:r>
           <w:delText>) with the</w:delText>
         </w:r>
@@ -6423,7 +6868,7 @@
       <w:r>
         <w:t xml:space="preserve"> birth rules for current state “0” and the survival rules for current state “1” </w:t>
       </w:r>
-      <w:ins w:id="264" w:author="Norman Packard" w:date="2018-12-02T22:02:00Z">
+      <w:ins w:id="323" w:author="Norman Packard" w:date="2018-12-02T22:02:00Z">
         <w:r>
           <w:t>defin</w:t>
         </w:r>
@@ -6431,7 +6876,7 @@
           <w:t>e</w:t>
         </w:r>
       </w:ins>
-      <w:del w:id="265" w:author="Norman Packard" w:date="2018-12-02T22:02:00Z">
+      <w:del w:id="324" w:author="Norman Packard" w:date="2018-12-02T22:02:00Z">
         <w:r>
           <w:delText>defining</w:delText>
         </w:r>
@@ -6442,19 +6887,19 @@
     </w:p>
     <w:p>
       <w:pPr>
-        <w:pPrChange w:id="266" w:author="Norman Packard" w:date="2018-12-02T22:46:00Z">
+        <w:pPrChange w:id="325" w:author="Norman Packard" w:date="2018-12-02T22:46:00Z">
           <w:pPr>
             <w:pStyle w:val="Heading2"/>
             <w:jc w:val="both"/>
           </w:pPr>
         </w:pPrChange>
       </w:pPr>
-      <w:ins w:id="267" w:author="Norman Packard" w:date="2018-12-02T22:29:00Z">
+      <w:ins w:id="326" w:author="Norman Packard" w:date="2018-12-02T22:29:00Z">
         <w:r>
           <w:t>G</w:t>
         </w:r>
       </w:ins>
-      <w:del w:id="268" w:author="Norman Packard" w:date="2018-12-02T22:29:00Z">
+      <w:del w:id="327" w:author="Norman Packard" w:date="2018-12-02T22:29:00Z">
         <w:r>
           <w:delText>In general, g</w:delText>
         </w:r>
@@ -6462,7 +6907,7 @@
       <w:r>
         <w:t>enes may specify any</w:t>
       </w:r>
-      <w:del w:id="269" w:author="Norman Packard" w:date="2018-12-02T22:25:00Z">
+      <w:del w:id="328" w:author="Norman Packard" w:date="2018-12-02T22:25:00Z">
         <w:r>
           <w:delText xml:space="preserve"> such</w:delText>
         </w:r>
@@ -6479,12 +6924,12 @@
       <w:r>
         <w:t>)</w:t>
       </w:r>
-      <w:ins w:id="270" w:author="Norman Packard" w:date="2018-12-02T22:25:00Z">
+      <w:ins w:id="329" w:author="Norman Packard" w:date="2018-12-02T22:25:00Z">
         <w:r>
           <w:t xml:space="preserve"> </w:t>
         </w:r>
       </w:ins>
-      <w:ins w:id="271" w:author="Norman Packard" w:date="2018-12-02T22:26:00Z">
+      <w:ins w:id="330" w:author="Norman Packard" w:date="2018-12-02T22:26:00Z">
         <w:r>
           <w:t xml:space="preserve">that maps the sum of </w:t>
         </w:r>
@@ -6497,12 +6942,12 @@
           <w:t xml:space="preserve"> to</w:t>
         </w:r>
       </w:ins>
-      <w:ins w:id="272" w:author="Norman Packard" w:date="2018-12-02T22:27:00Z">
+      <w:ins w:id="331" w:author="Norman Packard" w:date="2018-12-02T22:27:00Z">
         <w:r>
           <w:t xml:space="preserve"> </w:t>
         </w:r>
       </w:ins>
-      <w:ins w:id="273" w:author="Norman Packard" w:date="2018-12-02T22:28:00Z">
+      <w:ins w:id="332" w:author="Norman Packard" w:date="2018-12-02T22:28:00Z">
         <w:r>
           <w:t>cell values 0 or 1</w:t>
         </w:r>
@@ -6510,12 +6955,12 @@
       <w:r>
         <w:t xml:space="preserve">, and </w:t>
       </w:r>
-      <w:del w:id="274" w:author="Norman Packard" w:date="2018-12-02T22:28:00Z">
+      <w:del w:id="333" w:author="Norman Packard" w:date="2018-12-02T22:28:00Z">
         <w:r>
           <w:delText>this holds true</w:delText>
         </w:r>
       </w:del>
-      <w:ins w:id="275" w:author="Norman Packard" w:date="2018-12-02T22:28:00Z">
+      <w:ins w:id="334" w:author="Norman Packard" w:date="2018-12-02T22:28:00Z">
         <w:r>
           <w:t>the LUT construction may be generalized</w:t>
         </w:r>
@@ -6523,7 +6968,7 @@
       <w:r>
         <w:t xml:space="preserve"> if we go beyond the </w:t>
       </w:r>
-      <w:ins w:id="276" w:author="Norman Packard" w:date="2018-12-02T22:02:00Z">
+      <w:ins w:id="335" w:author="Norman Packard" w:date="2018-12-02T22:02:00Z">
         <w:r>
           <w:t>semi-</w:t>
         </w:r>
@@ -6555,7 +7000,7 @@
       <w:r>
         <w:t xml:space="preserve"> the </w:t>
       </w:r>
-      <w:ins w:id="277" w:author="Norman Packard" w:date="2018-12-02T22:02:00Z">
+      <w:ins w:id="336" w:author="Norman Packard" w:date="2018-12-02T22:02:00Z">
         <w:r>
           <w:t>semi-</w:t>
         </w:r>
@@ -6637,7 +7082,7 @@
       <w:r>
         <w:t xml:space="preserve"> ruleset</w:t>
       </w:r>
-      <w:ins w:id="278" w:author="Norman Packard" w:date="2018-12-02T22:02:00Z">
+      <w:ins w:id="337" w:author="Norman Packard" w:date="2018-12-02T22:02:00Z">
         <w:r>
           <w:t xml:space="preserve">.  </w:t>
         </w:r>
@@ -6650,7 +7095,7 @@
           <w:t xml:space="preserve"> there are</w:t>
         </w:r>
       </w:ins>
-      <w:del w:id="279" w:author="Norman Packard" w:date="2018-12-02T22:02:00Z">
+      <w:del w:id="338" w:author="Norman Packard" w:date="2018-12-02T22:02:00Z">
         <w:r>
           <w:delText xml:space="preserve"> </w:delText>
         </w:r>
@@ -6694,7 +7139,7 @@
       <w:r>
         <w:t xml:space="preserve"> CA rulesets</w:t>
       </w:r>
-      <w:ins w:id="280" w:author="Norman Packard" w:date="2018-12-02T22:02:00Z">
+      <w:ins w:id="339" w:author="Norman Packard" w:date="2018-12-02T22:02:00Z">
         <w:r>
           <w:t>,</w:t>
         </w:r>
@@ -6723,7 +7168,7 @@
       <w:r>
         <w:t xml:space="preserve"> we restrict our attention to genes of maximum length 64, </w:t>
       </w:r>
-      <w:commentRangeStart w:id="281"/>
+      <w:commentRangeStart w:id="340"/>
       <w:r>
         <w:t xml:space="preserve">and </w:t>
       </w:r>
@@ -6739,12 +7184,12 @@
       <w:r>
         <w:t>.</w:t>
       </w:r>
-      <w:commentRangeEnd w:id="281"/>
+      <w:commentRangeEnd w:id="340"/>
       <w:r>
         <w:rPr>
           <w:rStyle w:val="CommentReference"/>
         </w:rPr>
-        <w:commentReference w:id="281"/>
+        <w:commentReference w:id="340"/>
       </w:r>
       <w:r>
         <w:t xml:space="preserve"> </w:t>
@@ -6872,7 +7317,7 @@
           <w:color w:val="000000" w:themeColor="text1"/>
           <w:lang w:val="en-US"/>
         </w:rPr>
-        <w:pPrChange w:id="282" w:author="Norman Packard" w:date="2018-12-02T22:46:00Z">
+        <w:pPrChange w:id="341" w:author="Norman Packard" w:date="2018-12-02T22:46:00Z">
           <w:pPr>
             <w:pStyle w:val="Heading2"/>
             <w:jc w:val="both"/>
@@ -6882,7 +7327,7 @@
       <w:r>
         <w:t>Requiring that the birth and survival rules form a single interval</w:t>
       </w:r>
-      <w:ins w:id="283" w:author="Norman Packard" w:date="2018-12-02T22:03:00Z">
+      <w:ins w:id="342" w:author="Norman Packard" w:date="2018-12-02T22:03:00Z">
         <w:r>
           <w:t xml:space="preserve"> of neighbourhood sum values</w:t>
         </w:r>
@@ -6998,7 +7443,7 @@
         </w:rPr>
         <w:t xml:space="preserve"> </w:t>
       </w:r>
-      <w:ins w:id="284" w:author="Norman Packard" w:date="2018-12-02T22:04:00Z">
+      <w:ins w:id="343" w:author="Norman Packard" w:date="2018-12-02T22:04:00Z">
         <w:r>
           <w:rPr>
             <w:rFonts w:cstheme="minorHAnsi"/>
@@ -7744,7 +8189,7 @@
         </w:rPr>
         <w:t xml:space="preserve">,SE,SW) from the four edge-centered sites (N,E,S,W) in an otherwise </w:t>
       </w:r>
-      <w:del w:id="285" w:author="Norman Packard" w:date="2018-12-02T22:06:00Z">
+      <w:del w:id="344" w:author="Norman Packard" w:date="2018-12-02T22:06:00Z">
         <w:r>
           <w:rPr>
             <w:lang w:val="en-US"/>
@@ -7752,7 +8197,7 @@
           <w:delText>totalistic</w:delText>
         </w:r>
       </w:del>
-      <w:ins w:id="286" w:author="Norman Packard" w:date="2018-12-02T22:06:00Z">
+      <w:ins w:id="345" w:author="Norman Packard" w:date="2018-12-02T22:06:00Z">
         <w:r>
           <w:rPr>
             <w:lang w:val="en-US"/>
@@ -7870,7 +8315,7 @@
         </w:rPr>
         <w:t xml:space="preserve">The </w:t>
       </w:r>
-      <w:del w:id="287" w:author="Norman Packard" w:date="2018-12-02T22:07:00Z">
+      <w:del w:id="346" w:author="Norman Packard" w:date="2018-12-02T22:07:00Z">
         <w:r>
           <w:rPr>
             <w:lang w:val="en-US"/>
@@ -7878,7 +8323,7 @@
           <w:delText>totalistic</w:delText>
         </w:r>
       </w:del>
-      <w:ins w:id="288" w:author="Norman Packard" w:date="2018-12-02T22:07:00Z">
+      <w:ins w:id="347" w:author="Norman Packard" w:date="2018-12-02T22:07:00Z">
         <w:r>
           <w:rPr>
             <w:lang w:val="en-US"/>
@@ -7958,7 +8403,7 @@
         </w:rPr>
         <w:t xml:space="preserve">find that the </w:t>
       </w:r>
-      <w:ins w:id="289" w:author="Norman Packard" w:date="2018-12-02T22:02:00Z">
+      <w:ins w:id="348" w:author="Norman Packard" w:date="2018-12-02T22:02:00Z">
         <w:r>
           <w:rPr>
             <w:lang w:val="en-US"/>
@@ -7972,7 +8417,7 @@
         </w:rPr>
         <w:t xml:space="preserve">totalistic case is too </w:t>
       </w:r>
-      <w:ins w:id="290" w:author="Norman Packard" w:date="2018-12-02T22:02:00Z">
+      <w:ins w:id="349" w:author="Norman Packard" w:date="2018-12-02T22:02:00Z">
         <w:r>
           <w:rPr>
             <w:lang w:val="en-US"/>
@@ -7980,7 +8425,7 @@
           <w:t>coarse</w:t>
         </w:r>
       </w:ins>
-      <w:del w:id="291" w:author="Norman Packard" w:date="2018-12-02T22:02:00Z">
+      <w:del w:id="350" w:author="Norman Packard" w:date="2018-12-02T22:02:00Z">
         <w:r>
           <w:rPr>
             <w:lang w:val="en-US"/>
@@ -8182,29 +8627,35 @@
       <w:pPr>
         <w:pStyle w:val="Heading2"/>
       </w:pPr>
-      <w:bookmarkStart w:id="292" w:name="_Toc531555096"/>
-      <w:commentRangeStart w:id="293"/>
-      <w:r>
-        <w:lastRenderedPageBreak/>
+      <w:bookmarkStart w:id="351" w:name="_Toc531555096"/>
+      <w:commentRangeStart w:id="352"/>
+      <w:r>
         <w:t xml:space="preserve">Movement vs copying </w:t>
       </w:r>
-      <w:commentRangeEnd w:id="293"/>
+      <w:commentRangeEnd w:id="352"/>
       <w:r>
         <w:rPr>
           <w:rStyle w:val="CommentReference"/>
           <w:rFonts w:asciiTheme="minorHAnsi" w:eastAsiaTheme="minorHAnsi" w:hAnsiTheme="minorHAnsi" w:cstheme="minorBidi"/>
           <w:color w:val="auto"/>
         </w:rPr>
-        <w:commentReference w:id="293"/>
-      </w:r>
-      <w:bookmarkEnd w:id="292"/>
+        <w:commentReference w:id="352"/>
+      </w:r>
+      <w:bookmarkEnd w:id="351"/>
     </w:p>
     <w:p>
       <w:pPr>
         <w:jc w:val="both"/>
-      </w:pPr>
-      <w:r>
-        <w:t xml:space="preserve">Whereas the indistinguishability of GoL “1” states means that it is not possible to distinguish movement from death and rebirth, with genetic information attached to the live states, it would be possible. Is there a meaningful assignment of a subset of GoL birth or survival transitions to movement? It would make a difference if mutation were deemed not to occur for transitions involving movement. Also, it might be appropriate to make the choice of </w:t>
+        <w:rPr>
+          <w:ins w:id="353" w:author="John McCaskill" w:date="2018-12-03T13:27:00Z"/>
+        </w:rPr>
+      </w:pPr>
+      <w:r>
+        <w:t xml:space="preserve">Whereas the indistinguishability of GoL “1” states means that it is not possible to distinguish movement from death and rebirth, with genetic information attached to the live states, it </w:t>
+      </w:r>
+      <w:r>
+        <w:lastRenderedPageBreak/>
+        <w:t xml:space="preserve">would be possible. Is there a meaningful assignment of a subset of GoL birth or survival transitions to movement? It would make a difference if mutation were deemed not to occur for transitions involving movement. Also, it might be appropriate to make the choice of </w:t>
       </w:r>
       <w:r>
         <w:t xml:space="preserve">an </w:t>
@@ -8252,17 +8703,63 @@
     <w:p>
       <w:pPr>
         <w:jc w:val="both"/>
+        <w:rPr>
+          <w:ins w:id="354" w:author="John McCaskill" w:date="2018-12-03T13:27:00Z"/>
+        </w:rPr>
       </w:pPr>
     </w:p>
     <w:p>
       <w:pPr>
         <w:pStyle w:val="Heading2"/>
-      </w:pPr>
-      <w:bookmarkStart w:id="294" w:name="_Toc531555097"/>
+        <w:rPr>
+          <w:ins w:id="355" w:author="John McCaskill" w:date="2018-12-03T13:27:00Z"/>
+        </w:rPr>
+        <w:pPrChange w:id="356" w:author="John McCaskill" w:date="2018-12-03T13:28:00Z">
+          <w:pPr>
+            <w:jc w:val="both"/>
+          </w:pPr>
+        </w:pPrChange>
+      </w:pPr>
+      <w:ins w:id="357" w:author="John McCaskill" w:date="2018-12-03T13:27:00Z">
+        <w:r>
+          <w:t xml:space="preserve">Search algorithms </w:t>
+        </w:r>
+      </w:ins>
+      <w:ins w:id="358" w:author="John McCaskill" w:date="2018-12-03T13:28:00Z">
+        <w:r>
+          <w:t>for gliders</w:t>
+        </w:r>
+        <w:r>
+          <w:t>, spaceships and more</w:t>
+        </w:r>
+      </w:ins>
+    </w:p>
+    <w:p>
+      <w:pPr>
+        <w:jc w:val="both"/>
+      </w:pPr>
+      <w:ins w:id="359" w:author="John McCaskill" w:date="2018-12-03T13:27:00Z">
+        <w:r>
+          <w:t>https://www.ics.uci.edu/~eppstein/ca/search.html</w:t>
+        </w:r>
+      </w:ins>
+    </w:p>
+    <w:p>
+      <w:pPr>
+        <w:jc w:val="both"/>
+      </w:pPr>
+    </w:p>
+    <w:p>
+      <w:pPr>
+        <w:pStyle w:val="Heading2"/>
+      </w:pPr>
+      <w:bookmarkStart w:id="360" w:name="_Toc531555097"/>
       <w:r>
         <w:t>3D GoL Extension</w:t>
       </w:r>
-      <w:bookmarkEnd w:id="294"/>
+      <w:bookmarkStart w:id="361" w:name="_GoBack"/>
+      <w:bookmarkEnd w:id="360"/>
+      <w:bookmarkEnd w:id="361"/>
     </w:p>
     <w:p>
       <w:pPr>
@@ -8277,12 +8774,12 @@
       <w:r>
         <w:t xml:space="preserve">proposed investigated possible extension of the Game of Life to 3D, finding that amongst the possible </w:t>
       </w:r>
-      <w:del w:id="295" w:author="Norman Packard" w:date="2018-12-02T22:07:00Z">
+      <w:del w:id="362" w:author="Norman Packard" w:date="2018-12-02T22:07:00Z">
         <w:r>
           <w:delText>totalistic</w:delText>
         </w:r>
       </w:del>
-      <w:ins w:id="296" w:author="Norman Packard" w:date="2018-12-02T22:07:00Z">
+      <w:ins w:id="363" w:author="Norman Packard" w:date="2018-12-02T22:07:00Z">
         <w:r>
           <w:t>semi-</w:t>
         </w:r>
@@ -8821,7 +9318,7 @@
         </w:rPr>
         <w:t xml:space="preserve">supported an extension of many 2D-GoL objects to 3D (by plane duplication).  It seems that in 3D, as for 2D, the </w:t>
       </w:r>
-      <w:del w:id="297" w:author="Norman Packard" w:date="2018-12-02T22:08:00Z">
+      <w:del w:id="364" w:author="Norman Packard" w:date="2018-12-02T22:08:00Z">
         <w:r>
           <w:rPr>
             <w:sz w:val="21"/>
@@ -8831,7 +9328,7 @@
           <w:delText>totalistic</w:delText>
         </w:r>
       </w:del>
-      <w:ins w:id="298" w:author="Norman Packard" w:date="2018-12-02T22:08:00Z">
+      <w:ins w:id="365" w:author="Norman Packard" w:date="2018-12-02T22:08:00Z">
         <w:r>
           <w:rPr>
             <w:sz w:val="21"/>
@@ -9173,7 +9670,7 @@
       </w:r>
     </w:p>
   </w:comment>
-  <w:comment w:id="141" w:author="Norman Packard" w:date="2018-12-02T22:43:00Z" w:initials="NP">
+  <w:comment w:id="105" w:author="John McCaskill" w:date="2018-12-03T13:09:00Z" w:initials="JM">
     <w:p>
       <w:pPr>
         <w:pStyle w:val="CommentText"/>
@@ -9185,11 +9682,408 @@
         <w:annotationRef/>
       </w:r>
       <w:r>
+        <w:rPr>
+          <w:noProof/>
+        </w:rPr>
+        <w:t>T</w:t>
+      </w:r>
+      <w:r>
+        <w:rPr>
+          <w:noProof/>
+        </w:rPr>
+        <w:t>h</w:t>
+      </w:r>
+      <w:r>
+        <w:rPr>
+          <w:noProof/>
+        </w:rPr>
+        <w:t>i</w:t>
+      </w:r>
+      <w:r>
+        <w:rPr>
+          <w:noProof/>
+        </w:rPr>
+        <w:t>s</w:t>
+      </w:r>
+      <w:r>
+        <w:rPr>
+          <w:noProof/>
+        </w:rPr>
+        <w:t xml:space="preserve"> </w:t>
+      </w:r>
+      <w:r>
+        <w:rPr>
+          <w:noProof/>
+        </w:rPr>
+        <w:t>re</w:t>
+      </w:r>
+      <w:r>
+        <w:rPr>
+          <w:noProof/>
+        </w:rPr>
+        <w:t>f</w:t>
+      </w:r>
+      <w:r>
+        <w:rPr>
+          <w:noProof/>
+        </w:rPr>
+        <w:t>er</w:t>
+      </w:r>
+      <w:r>
+        <w:rPr>
+          <w:noProof/>
+        </w:rPr>
+        <w:t>en</w:t>
+      </w:r>
+      <w:r>
+        <w:rPr>
+          <w:noProof/>
+        </w:rPr>
+        <w:t>ce</w:t>
+      </w:r>
+      <w:r>
+        <w:rPr>
+          <w:noProof/>
+        </w:rPr>
+        <w:t xml:space="preserve"> </w:t>
+      </w:r>
+      <w:r>
+        <w:rPr>
+          <w:noProof/>
+        </w:rPr>
+        <w:t>c</w:t>
+      </w:r>
+      <w:r>
+        <w:rPr>
+          <w:noProof/>
+        </w:rPr>
+        <w:t>on</w:t>
+      </w:r>
+      <w:r>
+        <w:rPr>
+          <w:noProof/>
+        </w:rPr>
+        <w:t>t</w:t>
+      </w:r>
+      <w:r>
+        <w:rPr>
+          <w:noProof/>
+        </w:rPr>
+        <w:t>ain</w:t>
+      </w:r>
+      <w:r>
+        <w:rPr>
+          <w:noProof/>
+        </w:rPr>
+        <w:t>s</w:t>
+      </w:r>
+      <w:r>
+        <w:rPr>
+          <w:noProof/>
+        </w:rPr>
+        <w:t xml:space="preserve"> s</w:t>
+      </w:r>
+      <w:r>
+        <w:rPr>
+          <w:noProof/>
+        </w:rPr>
+        <w:t>o</w:t>
+      </w:r>
+      <w:r>
+        <w:rPr>
+          <w:noProof/>
+        </w:rPr>
+        <w:t>me</w:t>
+      </w:r>
+      <w:r>
+        <w:rPr>
+          <w:noProof/>
+        </w:rPr>
+        <w:t xml:space="preserve"> i</w:t>
+      </w:r>
+      <w:r>
+        <w:rPr>
+          <w:noProof/>
+        </w:rPr>
+        <w:t>m</w:t>
+      </w:r>
+      <w:r>
+        <w:rPr>
+          <w:noProof/>
+        </w:rPr>
+        <w:t>p</w:t>
+      </w:r>
+      <w:r>
+        <w:rPr>
+          <w:noProof/>
+        </w:rPr>
+        <w:t>o</w:t>
+      </w:r>
+      <w:r>
+        <w:rPr>
+          <w:noProof/>
+        </w:rPr>
+        <w:t>r</w:t>
+      </w:r>
+      <w:r>
+        <w:rPr>
+          <w:noProof/>
+        </w:rPr>
+        <w:t>t</w:t>
+      </w:r>
+      <w:r>
+        <w:rPr>
+          <w:noProof/>
+        </w:rPr>
+        <w:t>an</w:t>
+      </w:r>
+      <w:r>
+        <w:rPr>
+          <w:noProof/>
+        </w:rPr>
+        <w:t>t</w:t>
+      </w:r>
+      <w:r>
+        <w:rPr>
+          <w:noProof/>
+        </w:rPr>
+        <w:t xml:space="preserve"> </w:t>
+      </w:r>
+      <w:r>
+        <w:rPr>
+          <w:noProof/>
+        </w:rPr>
+        <w:t>c</w:t>
+      </w:r>
+      <w:r>
+        <w:rPr>
+          <w:noProof/>
+        </w:rPr>
+        <w:t>l</w:t>
+      </w:r>
+      <w:r>
+        <w:rPr>
+          <w:noProof/>
+        </w:rPr>
+        <w:t>a</w:t>
+      </w:r>
+      <w:r>
+        <w:rPr>
+          <w:noProof/>
+        </w:rPr>
+        <w:t>ss</w:t>
+      </w:r>
+      <w:r>
+        <w:rPr>
+          <w:noProof/>
+        </w:rPr>
+        <w:t>i</w:t>
+      </w:r>
+      <w:r>
+        <w:rPr>
+          <w:noProof/>
+        </w:rPr>
+        <w:t>fi</w:t>
+      </w:r>
+      <w:r>
+        <w:rPr>
+          <w:noProof/>
+        </w:rPr>
+        <w:t>c</w:t>
+      </w:r>
+      <w:r>
+        <w:rPr>
+          <w:noProof/>
+        </w:rPr>
+        <w:t>a</w:t>
+      </w:r>
+      <w:r>
+        <w:rPr>
+          <w:noProof/>
+        </w:rPr>
+        <w:t>tio</w:t>
+      </w:r>
+      <w:r>
+        <w:rPr>
+          <w:noProof/>
+        </w:rPr>
+        <w:t>n</w:t>
+      </w:r>
+      <w:r>
+        <w:rPr>
+          <w:noProof/>
+        </w:rPr>
+        <w:t xml:space="preserve"> </w:t>
+      </w:r>
+      <w:r>
+        <w:rPr>
+          <w:noProof/>
+        </w:rPr>
+        <w:t>p</w:t>
+      </w:r>
+      <w:r>
+        <w:rPr>
+          <w:noProof/>
+        </w:rPr>
+        <w:t>o</w:t>
+      </w:r>
+      <w:r>
+        <w:rPr>
+          <w:noProof/>
+        </w:rPr>
+        <w:t>i</w:t>
+      </w:r>
+      <w:r>
+        <w:rPr>
+          <w:noProof/>
+        </w:rPr>
+        <w:t>nt</w:t>
+      </w:r>
+      <w:r>
+        <w:rPr>
+          <w:noProof/>
+        </w:rPr>
+        <w:t>s</w:t>
+      </w:r>
+      <w:r>
+        <w:rPr>
+          <w:noProof/>
+        </w:rPr>
+        <w:t xml:space="preserve"> t</w:t>
+      </w:r>
+      <w:r>
+        <w:rPr>
+          <w:noProof/>
+        </w:rPr>
+        <w:t>o</w:t>
+      </w:r>
+      <w:r>
+        <w:rPr>
+          <w:noProof/>
+        </w:rPr>
+        <w:t xml:space="preserve"> </w:t>
+      </w:r>
+      <w:r>
+        <w:rPr>
+          <w:noProof/>
+        </w:rPr>
+        <w:t>-</w:t>
+      </w:r>
+      <w:r>
+        <w:rPr>
+          <w:noProof/>
+        </w:rPr>
+        <w:t xml:space="preserve"> </w:t>
+      </w:r>
+      <w:r>
+        <w:rPr>
+          <w:noProof/>
+        </w:rPr>
+        <w:t>d</w:t>
+      </w:r>
+      <w:r>
+        <w:rPr>
+          <w:noProof/>
+        </w:rPr>
+        <w:t>if</w:t>
+      </w:r>
+      <w:r>
+        <w:rPr>
+          <w:noProof/>
+        </w:rPr>
+        <w:t>f</w:t>
+      </w:r>
+      <w:r>
+        <w:rPr>
+          <w:noProof/>
+        </w:rPr>
+        <w:t>er</w:t>
+      </w:r>
+      <w:r>
+        <w:rPr>
+          <w:noProof/>
+        </w:rPr>
+        <w:t>ei</w:t>
+      </w:r>
+      <w:r>
+        <w:rPr>
+          <w:noProof/>
+        </w:rPr>
+        <w:t>n</w:t>
+      </w:r>
+      <w:r>
+        <w:rPr>
+          <w:noProof/>
+        </w:rPr>
+        <w:t xml:space="preserve">g </w:t>
+      </w:r>
+      <w:r>
+        <w:rPr>
+          <w:noProof/>
+        </w:rPr>
+        <w:t>wi</w:t>
+      </w:r>
+      <w:r>
+        <w:rPr>
+          <w:noProof/>
+        </w:rPr>
+        <w:t>th</w:t>
+      </w:r>
+      <w:r>
+        <w:rPr>
+          <w:noProof/>
+        </w:rPr>
+        <w:t>W</w:t>
+      </w:r>
+      <w:r>
+        <w:rPr>
+          <w:noProof/>
+        </w:rPr>
+        <w:t>ol</w:t>
+      </w:r>
+      <w:r>
+        <w:rPr>
+          <w:noProof/>
+        </w:rPr>
+        <w:t>f</w:t>
+      </w:r>
+      <w:r>
+        <w:rPr>
+          <w:noProof/>
+        </w:rPr>
+        <w:t>r</w:t>
+      </w:r>
+      <w:r>
+        <w:rPr>
+          <w:noProof/>
+        </w:rPr>
+        <w:t>am</w:t>
+      </w:r>
+      <w:r>
+        <w:rPr>
+          <w:noProof/>
+        </w:rPr>
+        <w:t>.</w:t>
+      </w:r>
+    </w:p>
+  </w:comment>
+  <w:comment w:id="200" w:author="Norman Packard" w:date="2018-12-02T22:43:00Z" w:initials="NP">
+    <w:p>
+      <w:pPr>
+        <w:pStyle w:val="CommentText"/>
+      </w:pPr>
+      <w:r>
+        <w:rPr>
+          <w:rStyle w:val="CommentReference"/>
+        </w:rPr>
+        <w:annotationRef/>
+      </w:r>
+      <w:r>
         <w:t>Copied from below</w:t>
       </w:r>
     </w:p>
   </w:comment>
-  <w:comment w:id="154" w:author="Norman Packard" w:date="2018-10-29T14:21:00Z" w:initials="NP">
+  <w:comment w:id="213" w:author="Norman Packard" w:date="2018-10-29T14:21:00Z" w:initials="NP">
     <w:p>
       <w:pPr>
         <w:pStyle w:val="CommentText"/>
@@ -9213,7 +10107,7 @@
       </w:r>
     </w:p>
   </w:comment>
-  <w:comment w:id="155" w:author="John S. McCaskill" w:date="2018-11-23T08:52:00Z" w:initials="JSM">
+  <w:comment w:id="214" w:author="John S. McCaskill" w:date="2018-11-23T08:52:00Z" w:initials="JSM">
     <w:p>
       <w:pPr>
         <w:pStyle w:val="CommentText"/>
@@ -9253,7 +10147,7 @@
       </w:r>
     </w:p>
   </w:comment>
-  <w:comment w:id="189" w:author="Norman Packard" w:date="2018-12-02T22:36:00Z" w:initials="NP">
+  <w:comment w:id="248" w:author="Norman Packard" w:date="2018-12-02T22:36:00Z" w:initials="NP">
     <w:p>
       <w:pPr>
         <w:pStyle w:val="CommentText"/>
@@ -9269,7 +10163,7 @@
       </w:r>
     </w:p>
   </w:comment>
-  <w:comment w:id="192" w:author="Norman Packard" w:date="2018-12-02T21:50:00Z" w:initials="NP">
+  <w:comment w:id="251" w:author="Norman Packard" w:date="2018-12-02T21:50:00Z" w:initials="NP">
     <w:p>
       <w:pPr>
         <w:pStyle w:val="CommentText"/>
@@ -9285,7 +10179,7 @@
       </w:r>
     </w:p>
   </w:comment>
-  <w:comment w:id="232" w:author="Norman Packard" w:date="2018-12-02T23:06:00Z" w:initials="NP">
+  <w:comment w:id="291" w:author="Norman Packard" w:date="2018-12-02T23:06:00Z" w:initials="NP">
     <w:p>
       <w:pPr>
         <w:pStyle w:val="CommentText"/>
@@ -9301,7 +10195,7 @@
       </w:r>
     </w:p>
   </w:comment>
-  <w:comment w:id="250" w:author="Norman Packard" w:date="2018-12-02T22:36:00Z" w:initials="NP">
+  <w:comment w:id="309" w:author="Norman Packard" w:date="2018-12-02T22:36:00Z" w:initials="NP">
     <w:p>
       <w:pPr>
         <w:pStyle w:val="CommentText"/>
@@ -9317,7 +10211,7 @@
       </w:r>
     </w:p>
   </w:comment>
-  <w:comment w:id="281" w:author="Norman Packard" w:date="2018-12-02T21:50:00Z" w:initials="NP">
+  <w:comment w:id="340" w:author="Norman Packard" w:date="2018-12-02T21:50:00Z" w:initials="NP">
     <w:p>
       <w:pPr>
         <w:pStyle w:val="CommentText"/>
@@ -9333,7 +10227,7 @@
       </w:r>
     </w:p>
   </w:comment>
-  <w:comment w:id="293" w:author="Norman Packard" w:date="2018-12-02T22:43:00Z" w:initials="NP">
+  <w:comment w:id="352" w:author="Norman Packard" w:date="2018-12-02T22:43:00Z" w:initials="NP">
     <w:p>
       <w:pPr>
         <w:pStyle w:val="CommentText"/>
@@ -9356,6 +10250,7 @@
 <w15:commentsEx xmlns:wpc="http://schemas.microsoft.com/office/word/2010/wordprocessingCanvas" xmlns:cx="http://schemas.microsoft.com/office/drawing/2014/chartex" xmlns:cx1="http://schemas.microsoft.com/office/drawing/2015/9/8/chartex" xmlns:cx2="http://schemas.microsoft.com/office/drawing/2015/10/21/chartex" xmlns:cx3="http://schemas.microsoft.com/office/drawing/2016/5/9/chartex" xmlns:cx4="http://schemas.microsoft.com/office/drawing/2016/5/10/chartex" xmlns:cx5="http://schemas.microsoft.com/office/drawing/2016/5/11/chartex" xmlns:cx6="http://schemas.microsoft.com/office/drawing/2016/5/12/chartex" xmlns:cx7="http://schemas.microsoft.com/office/drawing/2016/5/13/chartex" xmlns:cx8="http://schemas.microsoft.com/office/drawing/2016/5/14/chartex" xmlns:mc="http://schemas.openxmlformats.org/markup-compatibility/2006" xmlns:aink="http://schemas.microsoft.com/office/drawing/2016/ink" xmlns:am3d="http://schemas.microsoft.com/office/drawing/2017/model3d" xmlns:o="urn:schemas-microsoft-com:office:office" xmlns:r="http://schemas.openxmlformats.org/officeDocument/2006/relationships" xmlns:m="http://schemas.openxmlformats.org/officeDocument/2006/math" xmlns:v="urn:schemas-microsoft-com:vml" xmlns:wp14="http://schemas.microsoft.com/office/word/2010/wordprocessingDrawing" xmlns:wp="http://schemas.openxmlformats.org/drawingml/2006/wordprocessingDrawing" xmlns:w10="urn:schemas-microsoft-com:office:word" xmlns:w="http://schemas.openxmlformats.org/wordprocessingml/2006/main" xmlns:w14="http://schemas.microsoft.com/office/word/2010/wordml" xmlns:w15="http://schemas.microsoft.com/office/word/2012/wordml" xmlns:w16cid="http://schemas.microsoft.com/office/word/2016/wordml/cid" xmlns:w16se="http://schemas.microsoft.com/office/word/2015/wordml/symex" xmlns:wpg="http://schemas.microsoft.com/office/word/2010/wordprocessingGroup" xmlns:wpi="http://schemas.microsoft.com/office/word/2010/wordprocessingInk" xmlns:wne="http://schemas.microsoft.com/office/word/2006/wordml" xmlns:wps="http://schemas.microsoft.com/office/word/2010/wordprocessingShape" mc:Ignorable="w14 w15 w16se w16cid wp14">
   <w15:commentEx w15:paraId="52179832" w15:done="0"/>
   <w15:commentEx w15:paraId="096CE367" w15:done="0"/>
+  <w15:commentEx w15:paraId="245E708C" w15:done="0"/>
   <w15:commentEx w15:paraId="6B652F93" w15:done="0"/>
   <w15:commentEx w15:paraId="0F424B61" w15:done="0"/>
   <w15:commentEx w15:paraId="09FBC860" w15:paraIdParent="0F424B61" w15:done="0"/>
@@ -9372,6 +10267,7 @@
 <w16cid:commentsIds xmlns:wpc="http://schemas.microsoft.com/office/word/2010/wordprocessingCanvas" xmlns:cx="http://schemas.microsoft.com/office/drawing/2014/chartex" xmlns:cx1="http://schemas.microsoft.com/office/drawing/2015/9/8/chartex" xmlns:cx2="http://schemas.microsoft.com/office/drawing/2015/10/21/chartex" xmlns:cx3="http://schemas.microsoft.com/office/drawing/2016/5/9/chartex" xmlns:cx4="http://schemas.microsoft.com/office/drawing/2016/5/10/chartex" xmlns:cx5="http://schemas.microsoft.com/office/drawing/2016/5/11/chartex" xmlns:cx6="http://schemas.microsoft.com/office/drawing/2016/5/12/chartex" xmlns:cx7="http://schemas.microsoft.com/office/drawing/2016/5/13/chartex" xmlns:cx8="http://schemas.microsoft.com/office/drawing/2016/5/14/chartex" xmlns:mc="http://schemas.openxmlformats.org/markup-compatibility/2006" xmlns:aink="http://schemas.microsoft.com/office/drawing/2016/ink" xmlns:am3d="http://schemas.microsoft.com/office/drawing/2017/model3d" xmlns:o="urn:schemas-microsoft-com:office:office" xmlns:r="http://schemas.openxmlformats.org/officeDocument/2006/relationships" xmlns:m="http://schemas.openxmlformats.org/officeDocument/2006/math" xmlns:v="urn:schemas-microsoft-com:vml" xmlns:wp14="http://schemas.microsoft.com/office/word/2010/wordprocessingDrawing" xmlns:wp="http://schemas.openxmlformats.org/drawingml/2006/wordprocessingDrawing" xmlns:w10="urn:schemas-microsoft-com:office:word" xmlns:w="http://schemas.openxmlformats.org/wordprocessingml/2006/main" xmlns:w14="http://schemas.microsoft.com/office/word/2010/wordml" xmlns:w15="http://schemas.microsoft.com/office/word/2012/wordml" xmlns:w16cid="http://schemas.microsoft.com/office/word/2016/wordml/cid" xmlns:w16se="http://schemas.microsoft.com/office/word/2015/wordml/symex" xmlns:wpg="http://schemas.microsoft.com/office/word/2010/wordprocessingGroup" xmlns:wpi="http://schemas.microsoft.com/office/word/2010/wordprocessingInk" xmlns:wne="http://schemas.microsoft.com/office/word/2006/wordml" xmlns:wps="http://schemas.microsoft.com/office/word/2010/wordprocessingShape" mc:Ignorable="w14 w15 w16se w16cid wp14">
   <w16cid:commentId w16cid:paraId="52179832" w16cid:durableId="1FAEE32E"/>
   <w16cid:commentId w16cid:paraId="096CE367" w16cid:durableId="1FAED84C"/>
+  <w16cid:commentId w16cid:paraId="245E708C" w16cid:durableId="1FAFA992"/>
   <w16cid:commentId w16cid:paraId="6B652F93" w16cid:durableId="1FAEDE87"/>
   <w16cid:commentId w16cid:paraId="0F424B61" w16cid:durableId="1FA14D5F"/>
   <w16cid:commentId w16cid:paraId="09FBC860" w16cid:durableId="1FA23E5C"/>
@@ -10575,6 +11471,25 @@
       <w:szCs w:val="20"/>
     </w:rPr>
   </w:style>
+  <w:style w:type="character" w:styleId="UnresolvedMention">
+    <w:name w:val="Unresolved Mention"/>
+    <w:basedOn w:val="DefaultParagraphFont"/>
+    <w:uiPriority w:val="99"/>
+    <w:semiHidden/>
+    <w:unhideWhenUsed/>
+    <w:rsid w:val="00217062"/>
+    <w:rPr>
+      <w:color w:val="605E5C"/>
+      <w:shd w:val="clear" w:color="auto" w:fill="E1DFDD"/>
+    </w:rPr>
+  </w:style>
+  <w:style w:type="paragraph" w:styleId="Revision">
+    <w:name w:val="Revision"/>
+    <w:hidden/>
+    <w:uiPriority w:val="99"/>
+    <w:semiHidden/>
+    <w:rsid w:val="00217062"/>
+  </w:style>
 </w:styles>
 </file>
 

</xml_diff>

<commit_message>
Update to publication doc file, continuing model description for ancestor choice.
</commit_message>
<xml_diff>
--- a/docs/Genetic Game of Life v2.docx
+++ b/docs/Genetic Game of Life v2.docx
@@ -66,7 +66,13 @@
         <w:jc w:val="both"/>
       </w:pPr>
       <w:r>
-        <w:t>The family of semi-totalistic cellular automata (CA) that include</w:t>
+        <w:t xml:space="preserve">The family </w:t>
+      </w:r>
+      <w:r>
+        <w:t>2D</w:t>
+      </w:r>
+      <w:r>
+        <w:t xml:space="preserve"> cellular automata (CA) that include</w:t>
       </w:r>
       <w:r>
         <w:t>s</w:t>
@@ -2609,7 +2615,13 @@
         <w:t xml:space="preserve">ven if birth is enforced, the genomes of the live neighbours may still have a vital impact on the future dynamics by determining which of them becomes the ancestor of the newly born genome. </w:t>
       </w:r>
       <w:r>
-        <w:t xml:space="preserve">In addition to these options, there is another possibility opened up by the genetics which is not distinguished in the binary state GoL: Instead of simply remaining alive, the </w:t>
+        <w:t xml:space="preserve">In addition to </w:t>
+      </w:r>
+      <w:r>
+        <w:t>the distinction of birth and survival depending on the state of the central cell</w:t>
+      </w:r>
+      <w:r>
+        <w:t xml:space="preserve">, there is another possibility opened up by the genetics which is not distinguished in the binary GoL: Instead of simply remaining alive, the </w:t>
       </w:r>
       <w:r>
         <w:t xml:space="preserve">genome of the </w:t>
@@ -2661,51 +2673,51 @@
       <w:pPr>
         <w:pStyle w:val="BodyText"/>
         <w:jc w:val="both"/>
-      </w:pPr>
-      <w:r>
-        <w:t xml:space="preserve">In the interests of further limiting </w:t>
-      </w:r>
-      <w:r>
-        <w:t xml:space="preserve">and analysing </w:t>
-      </w:r>
-      <w:r>
-        <w:t xml:space="preserve">the extent of rule departures from the GoL, we also consider two further binary </w:t>
-      </w:r>
-      <w:r>
-        <w:t xml:space="preserve">options </w:t>
-      </w:r>
-      <w:proofErr w:type="spellStart"/>
-      <w:r>
-        <w:t>N</w:t>
-      </w:r>
-      <w:r>
-        <w:rPr>
-          <w:vertAlign w:val="subscript"/>
-        </w:rPr>
-        <w:t>r</w:t>
-      </w:r>
-      <w:proofErr w:type="spellEnd"/>
-      <w:r>
-        <w:t xml:space="preserve"> and N</w:t>
-      </w:r>
-      <w:r>
-        <w:rPr>
-          <w:vertAlign w:val="subscript"/>
-        </w:rPr>
-        <w:t>s</w:t>
-      </w:r>
-      <w:r>
-        <w:t>,</w:t>
-      </w:r>
-      <w:r>
         <w:rPr>
           <w:sz w:val="22"/>
           <w:szCs w:val="22"/>
         </w:rPr>
-        <w:t xml:space="preserve"> </w:t>
-      </w:r>
-      <w:r>
-        <w:t>which enforce GoL rules if respectively the previous transition rule was a non GoL rule or the current state was last produced by a non GoL transition.</w:t>
+      </w:pPr>
+      <w:r>
+        <w:t xml:space="preserve">In the interests of further limiting </w:t>
+      </w:r>
+      <w:r>
+        <w:t xml:space="preserve">and analysing </w:t>
+      </w:r>
+      <w:r>
+        <w:t xml:space="preserve">the extent of rule departures from the GoL, we also </w:t>
+      </w:r>
+      <w:r>
+        <w:t>record here for completeness</w:t>
+      </w:r>
+      <w:r>
+        <w:t xml:space="preserve"> two further binary </w:t>
+      </w:r>
+      <w:r>
+        <w:t xml:space="preserve">options </w:t>
+      </w:r>
+      <w:proofErr w:type="spellStart"/>
+      <w:r>
+        <w:t>N</w:t>
+      </w:r>
+      <w:r>
+        <w:rPr>
+          <w:vertAlign w:val="subscript"/>
+        </w:rPr>
+        <w:t>r</w:t>
+      </w:r>
+      <w:proofErr w:type="spellEnd"/>
+      <w:r>
+        <w:t xml:space="preserve"> and N</w:t>
+      </w:r>
+      <w:r>
+        <w:rPr>
+          <w:vertAlign w:val="subscript"/>
+        </w:rPr>
+        <w:t>s</w:t>
+      </w:r>
+      <w:r>
+        <w:t>,</w:t>
       </w:r>
       <w:r>
         <w:rPr>
@@ -2714,6 +2726,33 @@
         </w:rPr>
         <w:t xml:space="preserve"> </w:t>
       </w:r>
+      <w:r>
+        <w:t>which enforce GoL rules if respectively the previous transition rule was a non GoL rule or the current state was last produced by a non GoL transition.</w:t>
+      </w:r>
+      <w:r>
+        <w:t xml:space="preserve"> </w:t>
+      </w:r>
+      <w:r>
+        <w:t xml:space="preserve">In near GoL simulations colouring cells by departures from the GoL rules in these two ways allows an assessment of both </w:t>
+      </w:r>
+      <w:r>
+        <w:t xml:space="preserve">the </w:t>
+      </w:r>
+      <w:r>
+        <w:t>potential and effective impact of the modified rules on the dynamics.</w:t>
+      </w:r>
+    </w:p>
+    <w:p>
+      <w:pPr>
+        <w:pStyle w:val="BodyText"/>
+        <w:jc w:val="both"/>
+      </w:pPr>
+    </w:p>
+    <w:p>
+      <w:pPr>
+        <w:pStyle w:val="BodyText"/>
+        <w:jc w:val="both"/>
+      </w:pPr>
     </w:p>
     <w:tbl>
       <w:tblPr>
@@ -3307,7 +3346,6 @@
                 <w:sz w:val="22"/>
                 <w:szCs w:val="22"/>
               </w:rPr>
-              <w:lastRenderedPageBreak/>
               <w:t xml:space="preserve">enforce birth for 3 live </w:t>
             </w:r>
             <w:r>
@@ -5202,6 +5240,42 @@
         <w:rPr>
           <w:i w:val="0"/>
         </w:rPr>
+        <w:t xml:space="preserve">The </w:t>
+      </w:r>
+      <w:r>
+        <w:rPr>
+          <w:i w:val="0"/>
+        </w:rPr>
+        <w:t xml:space="preserve">first </w:t>
+      </w:r>
+      <w:r>
+        <w:rPr>
+          <w:i w:val="0"/>
+        </w:rPr>
+        <w:t>column of the table record</w:t>
+      </w:r>
+      <w:r>
+        <w:rPr>
+          <w:i w:val="0"/>
+        </w:rPr>
+        <w:t>s</w:t>
+      </w:r>
+      <w:r>
+        <w:rPr>
+          <w:i w:val="0"/>
+        </w:rPr>
+        <w:t xml:space="preserve"> the transition processes </w:t>
+      </w:r>
+      <w:r>
+        <w:rPr>
+          <w:i w:val="0"/>
+        </w:rPr>
+        <w:t xml:space="preserve">extending the GoL rules. </w:t>
+      </w:r>
+      <w:r>
+        <w:rPr>
+          <w:i w:val="0"/>
+        </w:rPr>
         <w:t xml:space="preserve">Of the 4096 options opened up by this table, only 9/16 </w:t>
       </w:r>
       <w:r>
@@ -5213,6 +5287,40 @@
         </w:rPr>
         <w:t xml:space="preserve"> 2304 of them are distinct because only 3/4 of the selective/enforced survival options are distinct.</w:t>
       </w:r>
+      <w:r>
+        <w:rPr>
+          <w:i w:val="0"/>
+        </w:rPr>
+        <w:t xml:space="preserve"> The remaining columns consist of an index number </w:t>
+      </w:r>
+      <w:proofErr w:type="spellStart"/>
+      <w:r>
+        <w:rPr>
+          <w:i w:val="0"/>
+        </w:rPr>
+        <w:t>nr</w:t>
+      </w:r>
+      <w:proofErr w:type="spellEnd"/>
+      <w:r>
+        <w:rPr>
+          <w:i w:val="0"/>
+        </w:rPr>
+        <w:t xml:space="preserve">, the central cell state c to which the transition applies, the sum of live </w:t>
+      </w:r>
+      <w:proofErr w:type="gramStart"/>
+      <w:r>
+        <w:rPr>
+          <w:i w:val="0"/>
+        </w:rPr>
+        <w:t>neighbours</w:t>
+      </w:r>
+      <w:proofErr w:type="gramEnd"/>
+      <w:r>
+        <w:rPr>
+          <w:i w:val="0"/>
+        </w:rPr>
+        <w:t xml:space="preserve"> value s, the transition notation where S and B stand for survival and birth and the subscripts g and f for genetic and enforced, and the software realization of the two optional yes/no or 1/0 values of these transition processes.</w:t>
+      </w:r>
     </w:p>
     <w:p>
       <w:pPr>
@@ -5222,7 +5330,842 @@
         <w:t xml:space="preserve">Genetically selective birth/survival and choice of ancestor </w:t>
       </w:r>
     </w:p>
-    <w:p/>
+    <w:p>
+      <w:pPr>
+        <w:jc w:val="both"/>
+      </w:pPr>
+      <w:r>
+        <w:t xml:space="preserve">We shall return to the genetic extension of the unmodified GoL shortly, but it is convenient to first consider the simpler process of birth involving only two individual genes. Since the simplest hyperactive modification to the GoL involves the additional B2 birth process, we begin the structural analysis of the genetic extension with this simplest case of two live neighbour birth. </w:t>
+      </w:r>
+      <w:r>
+        <w:t xml:space="preserve">Even in this simple case there are still several decisions to be made associated with the choice of ancestor, even after the choices in </w:t>
+      </w:r>
+      <w:r>
+        <w:fldChar w:fldCharType="begin"/>
+      </w:r>
+      <w:r>
+        <w:instrText xml:space="preserve"> REF _Ref532398190 \h </w:instrText>
+      </w:r>
+      <w:r>
+        <w:fldChar w:fldCharType="separate"/>
+      </w:r>
+      <w:r>
+        <w:t xml:space="preserve">Table </w:t>
+      </w:r>
+      <w:r>
+        <w:rPr>
+          <w:noProof/>
+        </w:rPr>
+        <w:t>1</w:t>
+      </w:r>
+      <w:r>
+        <w:fldChar w:fldCharType="end"/>
+      </w:r>
+      <w:r>
+        <w:t xml:space="preserve"> </w:t>
+      </w:r>
+      <w:r>
+        <w:t xml:space="preserve"> have been made. </w:t>
+      </w:r>
+    </w:p>
+    <w:p>
+      <w:pPr>
+        <w:jc w:val="both"/>
+      </w:pPr>
+    </w:p>
+    <w:p>
+      <w:pPr>
+        <w:jc w:val="both"/>
+      </w:pPr>
+      <w:r>
+        <w:t>Fundamental</w:t>
+      </w:r>
+      <w:r>
+        <w:t>ly,</w:t>
+      </w:r>
+      <w:r>
+        <w:t xml:space="preserve"> models of selection distinguish two </w:t>
+      </w:r>
+      <w:r>
+        <w:t>mod</w:t>
+      </w:r>
+      <w:r>
+        <w:t>es of selection</w:t>
+      </w:r>
+      <w:r>
+        <w:t>:</w:t>
+      </w:r>
+    </w:p>
+    <w:p>
+      <w:pPr>
+        <w:pStyle w:val="ListParagraph"/>
+        <w:numPr>
+          <w:ilvl w:val="0"/>
+          <w:numId w:val="15"/>
+        </w:numPr>
+        <w:jc w:val="both"/>
+      </w:pPr>
+      <w:r>
+        <w:t>Selection based on comparing fitness as a property of a single individual</w:t>
+      </w:r>
+      <w:r>
+        <w:t>,</w:t>
+      </w:r>
+      <w:r>
+        <w:t xml:space="preserve"> independent of the presence of other individuals in the neighbourhood. This has the property of well-ordering all the genetic sequences (by fitness), with transitivity in comparisons ensured</w:t>
+      </w:r>
+      <w:r>
+        <w:t xml:space="preserve">: </w:t>
+      </w:r>
+      <w:r>
+        <w:rPr>
+          <w:i/>
+        </w:rPr>
+        <w:t>i.e.</w:t>
+      </w:r>
+      <w:r>
+        <w:t xml:space="preserve"> A&gt;B and B&gt;C implies A&gt;C</w:t>
+      </w:r>
+      <w:r>
+        <w:t>.</w:t>
+      </w:r>
+    </w:p>
+    <w:p>
+      <w:pPr>
+        <w:pStyle w:val="ListParagraph"/>
+        <w:numPr>
+          <w:ilvl w:val="0"/>
+          <w:numId w:val="15"/>
+        </w:numPr>
+        <w:jc w:val="both"/>
+      </w:pPr>
+      <w:r>
+        <w:t xml:space="preserve">Selection based on a contest or tournament between individuals in which fitness depends on the other individual involved, there is no transitive ordering of genomes, and in population terms the fitness of a genome is </w:t>
+      </w:r>
+      <w:r>
+        <w:t>population density dependent. Perhaps the best-known example of strongly not well-ordered fitness is in the scissors-paper-stone game A &gt;B&gt;C&gt;A.</w:t>
+      </w:r>
+      <w:r>
+        <w:t xml:space="preserve"> </w:t>
+      </w:r>
+    </w:p>
+    <w:p>
+      <w:pPr>
+        <w:jc w:val="both"/>
+      </w:pPr>
+      <w:r>
+        <w:t xml:space="preserve">We shall consider examples of both these modes in </w:t>
+      </w:r>
+      <w:proofErr w:type="spellStart"/>
+      <w:r>
+        <w:t>this</w:t>
+      </w:r>
+      <w:proofErr w:type="spellEnd"/>
+      <w:r>
+        <w:t xml:space="preserve"> work. </w:t>
+      </w:r>
+    </w:p>
+    <w:p>
+      <w:pPr>
+        <w:jc w:val="both"/>
+      </w:pPr>
+    </w:p>
+    <w:p>
+      <w:pPr>
+        <w:jc w:val="both"/>
+      </w:pPr>
+      <w:r>
+        <w:lastRenderedPageBreak/>
+        <w:t>Secondly, selection models distinguish neutral selection, in which genetic differences do not influence the survival or birth outcome, and non-neutral selection. We shall address both neutral and non-neutral cases</w:t>
+      </w:r>
+      <w:r>
+        <w:t>, since even the locally neutral evolution cases can generate interesting structure in the tournament selection case</w:t>
+      </w:r>
+      <w:r>
+        <w:t xml:space="preserve">. An important </w:t>
+      </w:r>
+      <w:r>
+        <w:t xml:space="preserve">simple </w:t>
+      </w:r>
+      <w:r>
+        <w:t xml:space="preserve">special case of tournament selection </w:t>
+      </w:r>
+      <w:r>
+        <w:t>is selection which only distinguishes whether two genomes are the same or different and makes a neutral choice of which will be the ancestor for offspring between them if this criterion is fulfilled:</w:t>
+      </w:r>
+    </w:p>
+    <w:p>
+      <w:pPr>
+        <w:pStyle w:val="ListParagraph"/>
+        <w:numPr>
+          <w:ilvl w:val="0"/>
+          <w:numId w:val="16"/>
+        </w:numPr>
+        <w:jc w:val="both"/>
+      </w:pPr>
+      <w:r>
+        <w:t>Birth only if two genomes are the same (neutral selection in that case)</w:t>
+      </w:r>
+    </w:p>
+    <w:p>
+      <w:pPr>
+        <w:pStyle w:val="ListParagraph"/>
+        <w:numPr>
+          <w:ilvl w:val="0"/>
+          <w:numId w:val="16"/>
+        </w:numPr>
+        <w:jc w:val="both"/>
+      </w:pPr>
+      <w:r>
+        <w:t>Birth only if two genomes are different (neutral selection in that case)</w:t>
+      </w:r>
+      <w:r>
+        <w:t xml:space="preserve"> </w:t>
+      </w:r>
+    </w:p>
+    <w:p>
+      <w:pPr>
+        <w:jc w:val="both"/>
+      </w:pPr>
+    </w:p>
+    <w:p>
+      <w:pPr>
+        <w:pStyle w:val="Heading4"/>
+      </w:pPr>
+      <w:r>
+        <w:t>Deterministic resolution of neutral selection</w:t>
+      </w:r>
+    </w:p>
+    <w:p>
+      <w:pPr>
+        <w:jc w:val="both"/>
+      </w:pPr>
+      <w:r>
+        <w:t>In general, if two genomes are different and a neutral outcome is sort, then some other mechanism must be invoked to choose an ancestor for the newly born genome. The conventional population genetics approach of choosing one of them randomly adds a major source of stochasticity to the otherwise deterministic GoL.</w:t>
+      </w:r>
+      <w:r>
+        <w:t xml:space="preserve"> It turns out there are a number of possible alternatives:</w:t>
+      </w:r>
+    </w:p>
+    <w:p>
+      <w:pPr>
+        <w:pStyle w:val="ListParagraph"/>
+        <w:numPr>
+          <w:ilvl w:val="0"/>
+          <w:numId w:val="17"/>
+        </w:numPr>
+        <w:jc w:val="both"/>
+      </w:pPr>
+      <w:r>
+        <w:t>Random choice of live neighbours for birth</w:t>
+      </w:r>
+    </w:p>
+    <w:p>
+      <w:pPr>
+        <w:pStyle w:val="ListParagraph"/>
+        <w:numPr>
+          <w:ilvl w:val="0"/>
+          <w:numId w:val="17"/>
+        </w:numPr>
+        <w:jc w:val="both"/>
+      </w:pPr>
+      <w:r>
+        <w:t>Distinguish</w:t>
+      </w:r>
+      <w:r>
+        <w:t xml:space="preserve"> live neighbours for birth</w:t>
+      </w:r>
+      <w:r>
+        <w:t xml:space="preserve"> by their position in the configuration</w:t>
+      </w:r>
+    </w:p>
+    <w:p>
+      <w:pPr>
+        <w:pStyle w:val="ListParagraph"/>
+        <w:numPr>
+          <w:ilvl w:val="0"/>
+          <w:numId w:val="17"/>
+        </w:numPr>
+        <w:jc w:val="both"/>
+      </w:pPr>
+      <w:r>
+        <w:t xml:space="preserve">Examine the neighbourhoods of live neighbours to distinguish them </w:t>
+      </w:r>
+    </w:p>
+    <w:p>
+      <w:pPr>
+        <w:jc w:val="both"/>
+      </w:pPr>
+      <w:r>
+        <w:t>Both (ii) and (iii) suffer from potential ambiguity</w:t>
+      </w:r>
+      <w:r>
+        <w:t xml:space="preserve"> if the live neighbours remain identical under the distinction. We obviously would wish to preserve a certain degree of spatial symmetry in both the alternatives (ii) and (iii). In the appendix A, we catalogue and illustrate the different configurations of live neighbours for the non-trivial cases of s = 2,3,4. The cases s=0,1 are very simple by comparison, and the cases 5,6,7,8 can be obtained simply by exchanging zeros and ones in the figures. For the GoL B3 rule, we note that </w:t>
+      </w:r>
+      <w:r>
+        <w:t>there is a very simple generic principle for choosing a single ancestor among the three live neighbours positionally, and one that does not break any of the spatial symmetries considered: choose the one at the “most different” position. This most different position is indicated in green in the figure in the appendix. Generally, it turns out that two of the three positions are related to each other by more symmetries than the different one. Now this is very good news, because it means that a deterministic inheritance scheme for neutral selection based on spatial position can be achieved without breaking spatial symmetries. Because approach (iii) is incomplete for the many cases when the live neighbours themselves have equal numbers of live neighbours, and because a realization of (ii) that works for B3 has been found</w:t>
+      </w:r>
+      <w:r>
+        <w:t>, we do not pursue (iii) further in this paper.</w:t>
+      </w:r>
+    </w:p>
+    <w:p>
+      <w:pPr>
+        <w:jc w:val="both"/>
+      </w:pPr>
+    </w:p>
+    <w:p>
+      <w:pPr>
+        <w:jc w:val="both"/>
+      </w:pPr>
+      <w:r>
+        <w:t xml:space="preserve">A somewhat weaker, but still valid procedure that generalizes </w:t>
+      </w:r>
+      <w:r>
+        <w:t xml:space="preserve">(ii) </w:t>
+      </w:r>
+      <w:r>
+        <w:t>to other numbers of live neighb</w:t>
+      </w:r>
+      <w:r>
+        <w:t xml:space="preserve">ours (e.g. 2,4, etc) is to recognize that the choice of the most different position for B3 can be broken down into three steps: a) find a canonical representation of the pattern of live neighbours which represents all symmetric versions of the pattern (under one of the chosen symmetries above) b) specify the absolute position of the chosen position in this canonical representation c) transform this position relative to the canonical representation back to the “orientation” of the particular starting configuration.  </w:t>
+      </w:r>
+      <w:r>
+        <w:t xml:space="preserve">It turns out that since the canonical rotation is mapped symmetrically to each possible instance that even making a simple choice such as the first position in the canonical representation gives rise to </w:t>
+      </w:r>
+      <w:proofErr w:type="spellStart"/>
+      <w:r>
+        <w:t>a</w:t>
+      </w:r>
+      <w:proofErr w:type="spellEnd"/>
+      <w:r>
+        <w:t xml:space="preserve"> positional inheritance rule with symmetry preserving properties. However non-trivial genetic dynamics such as genetic rotors for GoL oscillators or still </w:t>
+      </w:r>
+      <w:proofErr w:type="spellStart"/>
+      <w:r>
+        <w:t>lifes</w:t>
+      </w:r>
+      <w:proofErr w:type="spellEnd"/>
+      <w:r>
+        <w:t xml:space="preserve"> are possible.</w:t>
+      </w:r>
+    </w:p>
+    <w:p>
+      <w:pPr>
+        <w:jc w:val="both"/>
+      </w:pPr>
+    </w:p>
+    <w:p>
+      <w:pPr>
+        <w:jc w:val="both"/>
+      </w:pPr>
+      <w:r>
+        <w:t xml:space="preserve">We illustrate this </w:t>
+      </w:r>
+      <w:r>
+        <w:t xml:space="preserve">principle </w:t>
+      </w:r>
+      <w:r>
+        <w:t xml:space="preserve">first for the case of 8-rotation symmetry, which turns out to play a pivotal role in the analysis, and then extend it to other </w:t>
+      </w:r>
+      <w:r>
+        <w:t xml:space="preserve">(more physical) </w:t>
+      </w:r>
+      <w:r>
+        <w:t xml:space="preserve">symmetries. The distinguished configurations for s=2,3,4 are shown in the left column of figures A1-A3 for the </w:t>
+      </w:r>
+      <w:r>
+        <w:t xml:space="preserve">4,7,10 </w:t>
+      </w:r>
+      <w:r>
+        <w:t>canonical rotations</w:t>
+      </w:r>
+      <w:r>
+        <w:t xml:space="preserve">. These are simply and efficiently defined as the 8-rotation of the 8-bit binary pattern of live neighbours that has the smallest numerical value. </w:t>
+      </w:r>
+      <w:r>
+        <w:t xml:space="preserve">All the </w:t>
+      </w:r>
+      <w:r>
+        <w:t xml:space="preserve">different configurations for s=0-8 live neighbours given by the binomial coefficients </w:t>
+      </w:r>
+      <w:r>
+        <w:rPr>
+          <w:vertAlign w:val="superscript"/>
+        </w:rPr>
+        <w:t>8</w:t>
+      </w:r>
+      <w:r>
+        <w:t>C</w:t>
+      </w:r>
+      <w:r>
+        <w:rPr>
+          <w:vertAlign w:val="subscript"/>
+        </w:rPr>
+        <w:t>s</w:t>
+      </w:r>
+      <w:r>
+        <w:t xml:space="preserve"> (1,8,28,56,70,56,28,8,1) reduce to (1,1,4,7,10,7,4,1,1) configurations distinguishable up to 8-rotation symmetry. Note that these numbers only differ from </w:t>
+      </w:r>
+      <w:r>
+        <w:rPr>
+          <w:vertAlign w:val="superscript"/>
+        </w:rPr>
+        <w:t>8</w:t>
+      </w:r>
+      <w:r>
+        <w:t>C</w:t>
+      </w:r>
+      <w:r>
+        <w:rPr>
+          <w:vertAlign w:val="subscript"/>
+        </w:rPr>
+        <w:t>s</w:t>
+      </w:r>
+      <w:r>
+        <w:t xml:space="preserve">/8 for s=0,2,4,6,8 and because of </w:t>
+      </w:r>
+      <w:r>
+        <w:t xml:space="preserve">the 6 </w:t>
+      </w:r>
+      <w:r>
+        <w:t>ambiguous canonical bit patterns</w:t>
+      </w:r>
+      <w:r>
+        <w:t xml:space="preserve"> </w:t>
+      </w:r>
+      <w:r>
+        <w:t>00000000, 00010001, 00110011 and 01010101</w:t>
+      </w:r>
+      <w:r>
+        <w:t>, 01110111, and 11111111</w:t>
+      </w:r>
+      <w:r>
+        <w:t xml:space="preserve"> (</w:t>
+      </w:r>
+      <w:r>
+        <w:rPr>
+          <w:i/>
+        </w:rPr>
+        <w:t>i</w:t>
+      </w:r>
+      <w:r>
+        <w:rPr>
+          <w:i/>
+        </w:rPr>
+        <w:t>.</w:t>
+      </w:r>
+      <w:r>
+        <w:rPr>
+          <w:i/>
+        </w:rPr>
+        <w:t>e</w:t>
+      </w:r>
+      <w:r>
+        <w:rPr>
+          <w:i/>
+        </w:rPr>
+        <w:t>.</w:t>
+      </w:r>
+      <w:r>
+        <w:t xml:space="preserve"> patterns that can be rotated into themselves</w:t>
+      </w:r>
+      <w:r>
+        <w:t xml:space="preserve"> with less than 8 single steps</w:t>
+      </w:r>
+      <w:r>
+        <w:t>).</w:t>
+      </w:r>
+      <w:r>
+        <w:t xml:space="preserve"> For these patterns only, an alternative rule must be found to choose the ancestor if we allow B</w:t>
+      </w:r>
+      <w:proofErr w:type="gramStart"/>
+      <w:r>
+        <w:t>0,B</w:t>
+      </w:r>
+      <w:proofErr w:type="gramEnd"/>
+      <w:r>
+        <w:t xml:space="preserve">2,B4,B6 or B8 rule extensions. In our implementation for these special cases, we coded the following 8 disambiguation options </w:t>
+      </w:r>
+      <w:r>
+        <w:t>which are mostly deterministic but include one spatially and one genetically random option</w:t>
+      </w:r>
+      <w:r>
+        <w:t>:</w:t>
+      </w:r>
+    </w:p>
+    <w:p>
+      <w:pPr>
+        <w:pStyle w:val="ListParagraph"/>
+        <w:numPr>
+          <w:ilvl w:val="0"/>
+          <w:numId w:val="19"/>
+        </w:numPr>
+        <w:ind w:left="397"/>
+        <w:jc w:val="both"/>
+        <w:rPr>
+          <w:lang w:val="en-US"/>
+        </w:rPr>
+      </w:pPr>
+      <w:r>
+        <w:rPr>
+          <w:lang w:val="en-US"/>
+        </w:rPr>
+        <w:t>random choice: this involves a departure from determinism for these cases</w:t>
+      </w:r>
+      <w:r>
+        <w:rPr>
+          <w:lang w:val="en-US"/>
+        </w:rPr>
+        <w:t xml:space="preserve"> only</w:t>
+      </w:r>
+    </w:p>
+    <w:p>
+      <w:pPr>
+        <w:pStyle w:val="ListParagraph"/>
+        <w:numPr>
+          <w:ilvl w:val="0"/>
+          <w:numId w:val="19"/>
+        </w:numPr>
+        <w:ind w:left="397"/>
+        <w:jc w:val="both"/>
+        <w:rPr>
+          <w:lang w:val="en-US"/>
+        </w:rPr>
+      </w:pPr>
+      <w:r>
+        <w:rPr>
+          <w:lang w:val="en-US"/>
+        </w:rPr>
+        <w:t xml:space="preserve">ignore problem and choose selected bit of canonical configuration: </w:t>
+      </w:r>
+      <w:r>
+        <w:rPr>
+          <w:lang w:val="en-US"/>
+        </w:rPr>
+        <w:t>accepting</w:t>
+      </w:r>
+      <w:r>
+        <w:rPr>
+          <w:lang w:val="en-US"/>
+        </w:rPr>
+        <w:t xml:space="preserve"> minimal asymmetry</w:t>
+      </w:r>
+      <w:r>
+        <w:rPr>
+          <w:lang w:val="en-US"/>
+        </w:rPr>
+        <w:t xml:space="preserve"> induced by these comparatively infrequent </w:t>
+      </w:r>
+      <w:r>
+        <w:rPr>
+          <w:lang w:val="en-US"/>
+        </w:rPr>
+        <w:t xml:space="preserve">(for s=1-7) </w:t>
+      </w:r>
+      <w:r>
+        <w:rPr>
+          <w:lang w:val="en-US"/>
+        </w:rPr>
+        <w:t>cases</w:t>
+      </w:r>
+      <w:r>
+        <w:rPr>
+          <w:lang w:val="en-US"/>
+        </w:rPr>
+        <w:t>.</w:t>
+      </w:r>
+    </w:p>
+    <w:p>
+      <w:pPr>
+        <w:pStyle w:val="ListParagraph"/>
+        <w:numPr>
+          <w:ilvl w:val="0"/>
+          <w:numId w:val="19"/>
+        </w:numPr>
+        <w:ind w:left="397"/>
+        <w:jc w:val="both"/>
+        <w:rPr>
+          <w:lang w:val="en-US"/>
+        </w:rPr>
+      </w:pPr>
+      <w:r>
+        <w:rPr>
+          <w:lang w:val="en-US"/>
+        </w:rPr>
+        <w:t>disallow birth: effectively modifies the rules and is like excluding th</w:t>
+      </w:r>
+      <w:r>
+        <w:rPr>
+          <w:lang w:val="en-US"/>
+        </w:rPr>
+        <w:t>ese</w:t>
+      </w:r>
+      <w:r>
+        <w:rPr>
+          <w:lang w:val="en-US"/>
+        </w:rPr>
+        <w:t xml:space="preserve"> </w:t>
+      </w:r>
+      <w:r>
+        <w:rPr>
+          <w:lang w:val="en-US"/>
+        </w:rPr>
+        <w:t>rules</w:t>
+      </w:r>
+      <w:r>
+        <w:rPr>
+          <w:lang w:val="en-US"/>
+        </w:rPr>
+        <w:t xml:space="preserve"> from the table</w:t>
+      </w:r>
+    </w:p>
+    <w:p>
+      <w:pPr>
+        <w:pStyle w:val="ListParagraph"/>
+        <w:numPr>
+          <w:ilvl w:val="0"/>
+          <w:numId w:val="19"/>
+        </w:numPr>
+        <w:ind w:left="397"/>
+        <w:jc w:val="both"/>
+        <w:rPr>
+          <w:lang w:val="en-US"/>
+        </w:rPr>
+      </w:pPr>
+      <w:r>
+        <w:rPr>
+          <w:lang w:val="en-US"/>
+        </w:rPr>
+        <w:t>choose lesser in value of genes if different (otherwise it makes no difference)</w:t>
+      </w:r>
+      <w:r>
+        <w:rPr>
+          <w:lang w:val="en-US"/>
+        </w:rPr>
+        <w:t xml:space="preserve"> i.e. revert to non-neutral genetic model in these (rare) cases only </w:t>
+      </w:r>
+    </w:p>
+    <w:p>
+      <w:pPr>
+        <w:pStyle w:val="ListParagraph"/>
+        <w:numPr>
+          <w:ilvl w:val="0"/>
+          <w:numId w:val="19"/>
+        </w:numPr>
+        <w:ind w:left="397"/>
+        <w:jc w:val="both"/>
+        <w:rPr>
+          <w:lang w:val="en-US"/>
+        </w:rPr>
+      </w:pPr>
+      <w:r>
+        <w:rPr>
+          <w:lang w:val="en-US"/>
+        </w:rPr>
+        <w:t xml:space="preserve">similar to 4, </w:t>
+      </w:r>
+      <w:r>
+        <w:rPr>
+          <w:lang w:val="en-US"/>
+        </w:rPr>
+        <w:t>choose gene with least number of ones and if same, then lesser in value</w:t>
+      </w:r>
+    </w:p>
+    <w:p>
+      <w:pPr>
+        <w:pStyle w:val="ListParagraph"/>
+        <w:numPr>
+          <w:ilvl w:val="0"/>
+          <w:numId w:val="19"/>
+        </w:numPr>
+        <w:ind w:left="397"/>
+        <w:jc w:val="both"/>
+        <w:rPr>
+          <w:lang w:val="en-US"/>
+        </w:rPr>
+      </w:pPr>
+      <w:r>
+        <w:rPr>
+          <w:lang w:val="en-US"/>
+        </w:rPr>
+        <w:t xml:space="preserve">choose </w:t>
+      </w:r>
+      <w:r>
+        <w:rPr>
+          <w:lang w:val="en-US"/>
+        </w:rPr>
+        <w:t xml:space="preserve">a recombinant </w:t>
+      </w:r>
+      <w:r>
+        <w:rPr>
+          <w:lang w:val="en-US"/>
+        </w:rPr>
+        <w:t xml:space="preserve">AND of </w:t>
+      </w:r>
+      <w:r>
+        <w:rPr>
+          <w:lang w:val="en-US"/>
+        </w:rPr>
+        <w:t xml:space="preserve">all </w:t>
+      </w:r>
+      <w:r>
+        <w:rPr>
+          <w:lang w:val="en-US"/>
+        </w:rPr>
+        <w:t>genes</w:t>
+      </w:r>
+      <w:r>
+        <w:rPr>
+          <w:lang w:val="en-US"/>
+        </w:rPr>
+        <w:t xml:space="preserve"> involved in this case </w:t>
+      </w:r>
+    </w:p>
+    <w:p>
+      <w:pPr>
+        <w:pStyle w:val="ListParagraph"/>
+        <w:numPr>
+          <w:ilvl w:val="0"/>
+          <w:numId w:val="19"/>
+        </w:numPr>
+        <w:ind w:left="397"/>
+        <w:jc w:val="both"/>
+        <w:rPr>
+          <w:lang w:val="en-US"/>
+        </w:rPr>
+      </w:pPr>
+      <w:r>
+        <w:rPr>
+          <w:lang w:val="en-US"/>
+        </w:rPr>
+        <w:t xml:space="preserve">choose a default </w:t>
+      </w:r>
+      <w:r>
+        <w:rPr>
+          <w:lang w:val="en-US"/>
+        </w:rPr>
+        <w:t>ancestor</w:t>
+      </w:r>
+      <w:r>
+        <w:rPr>
+          <w:lang w:val="en-US"/>
+        </w:rPr>
+        <w:t xml:space="preserve"> such as the gene coding for the Game of Life in these cases</w:t>
+      </w:r>
+      <w:r>
+        <w:rPr>
+          <w:lang w:val="en-US"/>
+        </w:rPr>
+        <w:t xml:space="preserve"> only</w:t>
+      </w:r>
+    </w:p>
+    <w:p>
+      <w:pPr>
+        <w:pStyle w:val="ListParagraph"/>
+        <w:numPr>
+          <w:ilvl w:val="0"/>
+          <w:numId w:val="19"/>
+        </w:numPr>
+        <w:ind w:left="397"/>
+        <w:jc w:val="both"/>
+      </w:pPr>
+      <w:r>
+        <w:rPr>
+          <w:lang w:val="en-US"/>
+        </w:rPr>
+        <w:t>generate a random gene to give birth to for these ambiguous instances</w:t>
+      </w:r>
+    </w:p>
+    <w:p>
+      <w:pPr>
+        <w:jc w:val="both"/>
+        <w:rPr>
+          <w:lang w:val="en-GB"/>
+        </w:rPr>
+      </w:pPr>
+      <w:r>
+        <w:t xml:space="preserve">The </w:t>
+      </w:r>
+      <w:r>
+        <w:t xml:space="preserve">choice 6 </w:t>
+      </w:r>
+      <w:r>
+        <w:t>is potentially</w:t>
+      </w:r>
+      <w:r>
+        <w:t xml:space="preserve"> </w:t>
+      </w:r>
+      <w:r>
+        <w:t>minimally disruptive</w:t>
+      </w:r>
+      <w:r>
+        <w:t>,</w:t>
+      </w:r>
+      <w:r>
+        <w:t xml:space="preserve"> effectively just reducing the rate of departure from GoL </w:t>
+      </w:r>
+      <w:proofErr w:type="gramStart"/>
+      <w:r>
+        <w:t>dynamics, and</w:t>
+      </w:r>
+      <w:proofErr w:type="gramEnd"/>
+      <w:r>
+        <w:t xml:space="preserve"> is better in most circumstances than option 5 </w:t>
+      </w:r>
+      <w:r>
+        <w:t xml:space="preserve">that is also symmetric but </w:t>
+      </w:r>
+      <w:r>
+        <w:rPr>
+          <w:lang w:val="en-GB"/>
+        </w:rPr>
+        <w:t>creates a non-trivial correlation between dynamics and genetic change</w:t>
+      </w:r>
+      <w:r>
+        <w:rPr>
+          <w:lang w:val="en-GB"/>
+        </w:rPr>
+        <w:t xml:space="preserve">. </w:t>
+      </w:r>
+      <w:r>
+        <w:rPr>
+          <w:lang w:val="en-GB"/>
+        </w:rPr>
+        <w:t>However, depending on the investigation, each of the techniques has its strengths and weaknesses.</w:t>
+      </w:r>
+    </w:p>
+    <w:p>
+      <w:pPr>
+        <w:pStyle w:val="Heading4"/>
+        <w:rPr>
+          <w:lang w:val="en-GB"/>
+        </w:rPr>
+      </w:pPr>
+      <w:r>
+        <w:rPr>
+          <w:lang w:val="en-GB"/>
+        </w:rPr>
+        <w:t>Models of selective difference</w:t>
+      </w:r>
+    </w:p>
+    <w:p>
+      <w:pPr>
+        <w:rPr>
+          <w:lang w:val="en-GB"/>
+        </w:rPr>
+      </w:pPr>
+      <w:bookmarkStart w:id="2" w:name="_GoBack"/>
+      <w:bookmarkEnd w:id="2"/>
+    </w:p>
+    <w:p>
+      <w:pPr>
+        <w:jc w:val="both"/>
+        <w:rPr>
+          <w:lang w:val="en-GB"/>
+        </w:rPr>
+      </w:pPr>
+    </w:p>
     <w:p>
       <w:pPr>
         <w:pStyle w:val="Heading2"/>
@@ -5324,6 +6267,7 @@
         <w:pStyle w:val="Heading2"/>
       </w:pPr>
       <w:r>
+        <w:lastRenderedPageBreak/>
         <w:t>Spatial 2D symmetric genetically encoded rules (4-rot’n,4-refl’n) for s=0-4 (64)</w:t>
       </w:r>
     </w:p>
@@ -5357,239 +6301,239 @@
       <w:pPr>
         <w:pStyle w:val="Heading1"/>
       </w:pPr>
-      <w:bookmarkStart w:id="2" w:name="_Toc531555075"/>
+      <w:bookmarkStart w:id="3" w:name="_Toc531555075"/>
       <w:r>
         <w:t>Genome propagation</w:t>
       </w:r>
-      <w:bookmarkEnd w:id="2"/>
+      <w:bookmarkEnd w:id="3"/>
     </w:p>
     <w:p>
       <w:pPr>
         <w:pStyle w:val="Heading2"/>
       </w:pPr>
-      <w:bookmarkStart w:id="3" w:name="_Toc531555076"/>
+      <w:bookmarkStart w:id="4" w:name="_Toc531555076"/>
       <w:r>
         <w:t xml:space="preserve">Movement vs copying </w:t>
       </w:r>
-      <w:bookmarkEnd w:id="3"/>
+      <w:bookmarkEnd w:id="4"/>
     </w:p>
     <w:p>
       <w:pPr>
         <w:jc w:val="both"/>
       </w:pPr>
       <w:r>
-        <w:t xml:space="preserve">Whereas the indistinguishability of GoL “1” states means that it is not possible to distinguish movement from death and rebirth, with genetic information attached to the live states, it </w:t>
+        <w:t xml:space="preserve">Whereas the indistinguishability of GoL “1” states means that it is not possible to distinguish movement from death and rebirth, with genetic information attached to the live states, it would be possible. Is there a meaningful assignment of a subset of GoL birth or survival transitions to movement? It would make a difference if mutation were deemed not to occur for transitions involving movement. Also, it might be appropriate to make the choice of an ancestor sensitive to the interpretation of movement </w:t>
+      </w:r>
+      <w:r>
+        <w:rPr>
+          <w:i/>
+        </w:rPr>
+        <w:t>vs</w:t>
+      </w:r>
+      <w:r>
+        <w:t xml:space="preserve"> birth: e.g. to minimize the number of births needed to maintain the dynamics.  For example, an isolated rod of three live states is a GoL oscillator between vertical and horizontal configurations. In the deterministic most different ancestor canonical assignment of ancestors from three live neighbours, the central gene is copied to two new sites so that (without mutation) the rod becomes genetically homogeneous in one step. This process is clearly a copy mechanism. On the other hand, in the 0-bit canonical assignment of ancestors, the two peripheral genes circulate anti-clockwise and this is more naturally understood as a process of motion and as such should be carried out without mutation.  </w:t>
+      </w:r>
+    </w:p>
+    <w:p>
+      <w:pPr>
+        <w:jc w:val="both"/>
+      </w:pPr>
+    </w:p>
+    <w:p/>
+    <w:p>
+      <w:pPr>
+        <w:pStyle w:val="Heading1"/>
+      </w:pPr>
+      <w:bookmarkStart w:id="5" w:name="_Toc531555077"/>
+      <w:r>
+        <w:t>Indirect local rule modifications</w:t>
+      </w:r>
+      <w:bookmarkEnd w:id="5"/>
+    </w:p>
+    <w:p>
+      <w:r>
+        <w:t xml:space="preserve">Regarding the transfer of genetic information, </w:t>
+      </w:r>
+      <w:r>
+        <w:t>a</w:t>
+      </w:r>
+      <w:r>
+        <w:t xml:space="preserve"> deterministic </w:t>
+      </w:r>
+      <w:r>
+        <w:t xml:space="preserve">selection mechanism is realized, </w:t>
+      </w:r>
+      <w:r>
+        <w:t xml:space="preserve">so that mutation provides the only source of random variation in the dynamics. </w:t>
+      </w:r>
+      <w:r>
+        <w:t xml:space="preserve">Four levels of perturbations </w:t>
+      </w:r>
+      <w:r>
+        <w:t xml:space="preserve">on the B3/S23 standard GoL </w:t>
+      </w:r>
+      <w:r>
+        <w:t xml:space="preserve">rules </w:t>
+      </w:r>
+      <w:r>
+        <w:t>are investigated: (</w:t>
+      </w:r>
+      <w:r>
+        <w:t>0) genetic selection on the GoL</w:t>
+      </w:r>
+      <w:r>
+        <w:t>,</w:t>
+      </w:r>
+      <w:r>
+        <w:t xml:space="preserve"> with the genes not influencing the GoL rules (1) genetic selection on GoL-like rule</w:t>
+      </w:r>
+      <w:r>
+        <w:t>s</w:t>
+      </w:r>
+      <w:r>
+        <w:t>,</w:t>
+      </w:r>
+      <w:r>
+        <w:t xml:space="preserve"> </w:t>
+      </w:r>
+      <w:r>
+        <w:t>e.g. S2g</w:t>
+      </w:r>
+      <w:r>
+        <w:t>b3g</w:t>
+      </w:r>
+      <w:r>
+        <w:t xml:space="preserve">B2g3 </w:t>
+      </w:r>
+      <w:r>
+        <w:sym w:font="Symbol" w:char="F0CE"/>
+      </w:r>
+      <w:r>
+        <w:t xml:space="preserve"> {</w:t>
+      </w:r>
+      <w:r>
+        <w:t>S(2</w:t>
+      </w:r>
+      <w:r>
+        <w:t>g(</w:t>
+      </w:r>
+      <w:r>
+        <w:t>b</w:t>
+      </w:r>
+      <w:r>
+        <w:t>))</w:t>
+      </w:r>
+      <w:r>
+        <w:t>(3</w:t>
+      </w:r>
+      <w:r>
+        <w:t>g(</w:t>
+      </w:r>
+      <w:r>
+        <w:t>b</w:t>
+      </w:r>
+      <w:r>
+        <w:t>))/</w:t>
+      </w:r>
+      <w:r>
+        <w:t>B</w:t>
+      </w:r>
+      <w:r>
+        <w:t>(</w:t>
+      </w:r>
+      <w:r>
+        <w:t>2g</w:t>
+      </w:r>
+      <w:r>
+        <w:t>)</w:t>
+      </w:r>
+      <w:r>
+        <w:t>3(g)</w:t>
+      </w:r>
+      <w:r>
+        <w:t>}</w:t>
+      </w:r>
+      <w:r>
+        <w:t>,</w:t>
+      </w:r>
+      <w:r>
+        <w:t xml:space="preserve"> with co</w:t>
+      </w:r>
+      <w:r>
+        <w:t xml:space="preserve">nditional rules depending on </w:t>
+      </w:r>
+      <w:r>
+        <w:t>gene</w:t>
+      </w:r>
+      <w:r>
+        <w:t>s denoted by  g</w:t>
+      </w:r>
+      <w:r>
+        <w:t xml:space="preserve"> and survival rules involving birth overwrites denoted by </w:t>
+      </w:r>
+      <w:r>
+        <w:t>b</w:t>
+      </w:r>
+      <w:r>
+        <w:t xml:space="preserve"> (2) genetic modulations of the live neighbour counting process that allow different numbers of live neighbours a) for specific 2</w:t>
+      </w:r>
+      <w:r>
+        <w:rPr>
+          <w:vertAlign w:val="superscript"/>
+        </w:rPr>
+        <w:t>nd</w:t>
+      </w:r>
+      <w:r>
+        <w:t xml:space="preserve"> neighbour ring configurations b) using masks </w:t>
+      </w:r>
+      <w:r>
+        <w:t>on 1</w:t>
+      </w:r>
+      <w:r>
+        <w:rPr>
+          <w:vertAlign w:val="superscript"/>
+        </w:rPr>
+        <w:t>st</w:t>
+      </w:r>
+      <w:r>
+        <w:t xml:space="preserve"> neighbours </w:t>
+      </w:r>
+      <w:r>
+        <w:t xml:space="preserve">encoded by the existing live neighbours c) with the gene specifying the allowed numbers directly (3) limitations of the influence of arbitrary gene encoded rule departures in varying symmetries through the requirement that </w:t>
+      </w:r>
+      <w:r>
+        <w:t>state changes induced by a non</w:t>
+      </w:r>
+      <w:r>
+        <w:t>-</w:t>
+      </w:r>
+      <w:r>
+        <w:t>GoL rule inhibit further rule departures in their neighbourhood until corrected by a regular GoL rule.</w:t>
+      </w:r>
+      <w:r>
+        <w:t xml:space="preserve"> Whereas many perturbations of the GoL rules either quickly die out or proliferate rapidly to fill space with reproducing structures, a family of interesting dynamical systems is found, and its tendency towards open-ended evolution analysed b</w:t>
+      </w:r>
+      <w:r>
+        <w:t xml:space="preserve">y means of activity statistics.  </w:t>
+      </w:r>
+      <w:r>
+        <w:t>Note, that while t</w:t>
+      </w:r>
+      <w:r>
+        <w:t>he standard B3</w:t>
+      </w:r>
+      <w:r>
+        <w:t>/S23</w:t>
+      </w:r>
+      <w:r>
+        <w:t xml:space="preserve"> game of life</w:t>
+      </w:r>
+      <w:r>
+        <w:t xml:space="preserve">, starting from random patterns </w:t>
       </w:r>
       <w:r>
         <w:lastRenderedPageBreak/>
-        <w:t xml:space="preserve">would be possible. Is there a meaningful assignment of a subset of GoL birth or survival transitions to movement? It would make a difference if mutation were deemed not to occur for transitions involving movement. Also, it might be appropriate to make the choice of an ancestor sensitive to the interpretation of movement </w:t>
-      </w:r>
-      <w:r>
-        <w:rPr>
-          <w:i/>
-        </w:rPr>
-        <w:t>vs</w:t>
-      </w:r>
-      <w:r>
-        <w:t xml:space="preserve"> birth: e.g. to minimize the number of births needed to maintain the dynamics.  For example, an isolated rod of three live states is a GoL oscillator between vertical and horizontal configurations. In the deterministic most different ancestor canonical assignment of ancestors from three live neighbours, the central gene is copied to two new sites so that (without mutation) the rod becomes genetically homogeneous in one step. This process is clearly a copy mechanism. On the other hand, in the 0-bit canonical assignment of ancestors, the two peripheral genes circulate anti-clockwise and this is more naturally understood as a process of motion and as such should be carried out without mutation.  </w:t>
-      </w:r>
-    </w:p>
-    <w:p>
-      <w:pPr>
-        <w:jc w:val="both"/>
-      </w:pPr>
-    </w:p>
-    <w:p/>
-    <w:p>
-      <w:pPr>
-        <w:pStyle w:val="Heading1"/>
-      </w:pPr>
-      <w:bookmarkStart w:id="4" w:name="_Toc531555077"/>
-      <w:r>
-        <w:t>Indirect local rule modifications</w:t>
-      </w:r>
-      <w:bookmarkEnd w:id="4"/>
-    </w:p>
-    <w:p>
-      <w:r>
-        <w:t xml:space="preserve">Regarding the transfer of genetic information, </w:t>
-      </w:r>
-      <w:r>
-        <w:t>a</w:t>
-      </w:r>
-      <w:r>
-        <w:t xml:space="preserve"> deterministic </w:t>
-      </w:r>
-      <w:r>
-        <w:t xml:space="preserve">selection mechanism is realized, </w:t>
-      </w:r>
-      <w:r>
-        <w:t xml:space="preserve">so that mutation provides the only source of random variation in the dynamics. </w:t>
-      </w:r>
-      <w:r>
-        <w:t xml:space="preserve">Four levels of perturbations </w:t>
-      </w:r>
-      <w:r>
-        <w:t xml:space="preserve">on the B3/S23 standard GoL </w:t>
-      </w:r>
-      <w:r>
-        <w:t xml:space="preserve">rules </w:t>
-      </w:r>
-      <w:r>
-        <w:t>are investigated: (</w:t>
-      </w:r>
-      <w:r>
-        <w:t>0) genetic selection on the GoL</w:t>
-      </w:r>
-      <w:r>
-        <w:t>,</w:t>
-      </w:r>
-      <w:r>
-        <w:t xml:space="preserve"> with the genes not influencing the GoL rules (1) genetic selection on GoL-like rule</w:t>
-      </w:r>
-      <w:r>
-        <w:t>s</w:t>
-      </w:r>
-      <w:r>
-        <w:t>,</w:t>
-      </w:r>
-      <w:r>
-        <w:t xml:space="preserve"> </w:t>
-      </w:r>
-      <w:r>
-        <w:t>e.g. S2g</w:t>
-      </w:r>
-      <w:r>
-        <w:t>b3g</w:t>
-      </w:r>
-      <w:r>
-        <w:t xml:space="preserve">B2g3 </w:t>
-      </w:r>
-      <w:r>
-        <w:sym w:font="Symbol" w:char="F0CE"/>
-      </w:r>
-      <w:r>
-        <w:t xml:space="preserve"> {</w:t>
-      </w:r>
-      <w:r>
-        <w:t>S(2</w:t>
-      </w:r>
-      <w:r>
-        <w:t>g(</w:t>
-      </w:r>
-      <w:r>
-        <w:t>b</w:t>
-      </w:r>
-      <w:r>
-        <w:t>))</w:t>
-      </w:r>
-      <w:r>
-        <w:t>(3</w:t>
-      </w:r>
-      <w:r>
-        <w:t>g(</w:t>
-      </w:r>
-      <w:r>
-        <w:t>b</w:t>
-      </w:r>
-      <w:r>
-        <w:t>))/</w:t>
-      </w:r>
-      <w:r>
-        <w:t>B</w:t>
-      </w:r>
-      <w:r>
-        <w:t>(</w:t>
-      </w:r>
-      <w:r>
-        <w:t>2g</w:t>
-      </w:r>
-      <w:r>
-        <w:t>)</w:t>
-      </w:r>
-      <w:r>
-        <w:t>3(g)</w:t>
-      </w:r>
-      <w:r>
-        <w:t>}</w:t>
-      </w:r>
-      <w:r>
-        <w:t>,</w:t>
-      </w:r>
-      <w:r>
-        <w:t xml:space="preserve"> with co</w:t>
-      </w:r>
-      <w:r>
-        <w:t xml:space="preserve">nditional rules depending on </w:t>
-      </w:r>
-      <w:r>
-        <w:t>gene</w:t>
-      </w:r>
-      <w:r>
-        <w:t>s denoted by  g</w:t>
-      </w:r>
-      <w:r>
-        <w:t xml:space="preserve"> and survival rules involving birth overwrites denoted by </w:t>
-      </w:r>
-      <w:r>
-        <w:t>b</w:t>
-      </w:r>
-      <w:r>
-        <w:t xml:space="preserve"> (2) genetic modulations of the live neighbour counting process that allow different numbers of live neighbours a) for specific 2</w:t>
-      </w:r>
-      <w:r>
-        <w:rPr>
-          <w:vertAlign w:val="superscript"/>
-        </w:rPr>
-        <w:t>nd</w:t>
-      </w:r>
-      <w:r>
-        <w:t xml:space="preserve"> neighbour ring configurations b) using masks </w:t>
-      </w:r>
-      <w:r>
-        <w:t>on 1</w:t>
-      </w:r>
-      <w:r>
-        <w:rPr>
-          <w:vertAlign w:val="superscript"/>
-        </w:rPr>
-        <w:t>st</w:t>
-      </w:r>
-      <w:r>
-        <w:t xml:space="preserve"> neighbours </w:t>
-      </w:r>
-      <w:r>
-        <w:t xml:space="preserve">encoded by the existing live neighbours c) with the gene specifying the allowed numbers directly (3) limitations of the influence of arbitrary gene encoded rule departures in varying symmetries through the requirement that </w:t>
-      </w:r>
-      <w:r>
-        <w:t>state changes induced by a non</w:t>
-      </w:r>
-      <w:r>
-        <w:t>-</w:t>
-      </w:r>
-      <w:r>
-        <w:t>GoL rule inhibit further rule departures in their neighbourhood until corrected by a regular GoL rule.</w:t>
-      </w:r>
-      <w:r>
-        <w:t xml:space="preserve"> Whereas many perturbations of the GoL rules either quickly die out or proliferate rapidly to fill space with reproducing structures, a family of interesting dynamical systems is found, and its tendency towards open-ended evolution analysed b</w:t>
-      </w:r>
-      <w:r>
-        <w:t xml:space="preserve">y means of activity statistics.  </w:t>
-      </w:r>
-      <w:r>
-        <w:t>Note, that while t</w:t>
-      </w:r>
-      <w:r>
-        <w:t>he standard B3</w:t>
-      </w:r>
-      <w:r>
-        <w:t>/S23</w:t>
-      </w:r>
-      <w:r>
-        <w:t xml:space="preserve"> game of life</w:t>
-      </w:r>
-      <w:r>
-        <w:t>, starting from random patterns of 50% 1s and 0s,</w:t>
+        <w:t>of 50% 1s and 0s,</w:t>
       </w:r>
       <w:r>
         <w:t xml:space="preserve"> </w:t>
@@ -5646,55 +6590,54 @@
       <w:pPr>
         <w:pStyle w:val="Heading2"/>
       </w:pPr>
-      <w:bookmarkStart w:id="5" w:name="_Toc531555078"/>
+      <w:bookmarkStart w:id="6" w:name="_Toc531555078"/>
       <w:r>
         <w:t>Example: selection = 7</w:t>
       </w:r>
-      <w:bookmarkEnd w:id="5"/>
+      <w:bookmarkEnd w:id="6"/>
     </w:p>
     <w:p/>
     <w:p>
       <w:pPr>
         <w:pStyle w:val="Heading2"/>
       </w:pPr>
-      <w:bookmarkStart w:id="6" w:name="_Toc531555079"/>
+      <w:bookmarkStart w:id="7" w:name="_Toc531555079"/>
       <w:r>
         <w:t>Example: selection = 0</w:t>
       </w:r>
-      <w:bookmarkEnd w:id="6"/>
+      <w:bookmarkEnd w:id="7"/>
     </w:p>
     <w:p/>
     <w:p>
       <w:pPr>
         <w:pStyle w:val="Heading2"/>
       </w:pPr>
-      <w:bookmarkStart w:id="7" w:name="_Toc531555080"/>
+      <w:bookmarkStart w:id="8" w:name="_Toc531555080"/>
       <w:r>
         <w:t>Example: selection = 2</w:t>
       </w:r>
-      <w:bookmarkEnd w:id="7"/>
+      <w:bookmarkEnd w:id="8"/>
     </w:p>
     <w:p/>
     <w:p>
       <w:pPr>
         <w:pStyle w:val="Heading2"/>
       </w:pPr>
-      <w:bookmarkStart w:id="8" w:name="_Toc531555081"/>
-      <w:r>
-        <w:lastRenderedPageBreak/>
+      <w:bookmarkStart w:id="9" w:name="_Toc531555081"/>
+      <w:r>
         <w:t>Example: selection = 4</w:t>
       </w:r>
-      <w:bookmarkEnd w:id="8"/>
+      <w:bookmarkEnd w:id="9"/>
     </w:p>
     <w:p>
       <w:pPr>
         <w:pStyle w:val="Heading2"/>
       </w:pPr>
-      <w:bookmarkStart w:id="9" w:name="_Toc531555082"/>
+      <w:bookmarkStart w:id="10" w:name="_Toc531555082"/>
       <w:r>
         <w:t>Example: selection = 5</w:t>
       </w:r>
-      <w:bookmarkEnd w:id="9"/>
+      <w:bookmarkEnd w:id="10"/>
     </w:p>
     <w:p/>
     <w:p/>
@@ -5702,16 +6645,16 @@
       <w:pPr>
         <w:pStyle w:val="Heading1"/>
       </w:pPr>
-      <w:bookmarkStart w:id="10" w:name="_Direct_encoding_of"/>
-      <w:bookmarkStart w:id="11" w:name="_Toc531555083"/>
-      <w:bookmarkEnd w:id="10"/>
+      <w:bookmarkStart w:id="11" w:name="_Direct_encoding_of"/>
+      <w:bookmarkStart w:id="12" w:name="_Toc531555083"/>
+      <w:bookmarkEnd w:id="11"/>
       <w:r>
         <w:t>Direct encoding of local CA rule by genes</w:t>
       </w:r>
       <w:r>
         <w:t xml:space="preserve"> </w:t>
       </w:r>
-      <w:bookmarkEnd w:id="11"/>
+      <w:bookmarkEnd w:id="12"/>
     </w:p>
     <w:p>
       <w:r>
@@ -6079,7 +7022,16 @@
           <w:color w:val="000000" w:themeColor="text1"/>
           <w:lang w:val="en-US"/>
         </w:rPr>
-        <w:t>=1296 possible rules. Most of these rule-tables either lead to strong proliferation of live states or their extinction, and in order to allow genetic encoding to deliver novel dynamics of interest it turns out to be important to further dissect the rule-tables in the vicinity of the GoL rule 2333.</w:t>
+        <w:t xml:space="preserve">=1296 possible rules. Most of these rule-tables either lead to strong proliferation of live states or their extinction, and in order to allow genetic encoding to deliver novel </w:t>
+      </w:r>
+      <w:r>
+        <w:rPr>
+          <w:rFonts w:cstheme="minorHAnsi"/>
+          <w:color w:val="000000" w:themeColor="text1"/>
+          <w:lang w:val="en-US"/>
+        </w:rPr>
+        <w:lastRenderedPageBreak/>
+        <w:t>dynamics of interest it turns out to be important to further dissect the rule-tables in the vicinity of the GoL rule 2333.</w:t>
       </w:r>
     </w:p>
     <w:p>
@@ -6233,14 +7185,7 @@
         <w:rPr>
           <w:lang w:val="en-US"/>
         </w:rPr>
-        <w:t xml:space="preserve"> 9*(28+56)=756 bits in length. For completeness, we could also </w:t>
-      </w:r>
-      <w:r>
-        <w:rPr>
-          <w:lang w:val="en-US"/>
-        </w:rPr>
-        <w:lastRenderedPageBreak/>
-        <w:t>consider the continuous interval subset of rules defined by upper and lower bounds for the integer value of the 8-bit neighbor configuration for survival and birth, for which rule-tables can be specified by 2*(8+</w:t>
+        <w:t xml:space="preserve"> 9*(28+56)=756 bits in length. For completeness, we could also consider the continuous interval subset of rules defined by upper and lower bounds for the integer value of the 8-bit neighbor configuration for survival and birth, for which rule-tables can be specified by 2*(8+</w:t>
       </w:r>
       <w:proofErr w:type="gramStart"/>
       <w:r>
@@ -6607,25 +7552,18 @@
         <w:rPr>
           <w:lang w:val="en-US"/>
         </w:rPr>
-        <w:t xml:space="preserve">The key focus in this paper is on sequence- and possibly population-dependent selection mechanisms that attribute an increasing cost to more prolific (less GoL-like) and more specific rule specification, so that survival mandates complex dynamics close to the game of life. We </w:t>
-      </w:r>
-      <w:r>
-        <w:rPr>
-          <w:lang w:val="en-US"/>
-        </w:rPr>
-        <w:lastRenderedPageBreak/>
-        <w:t xml:space="preserve">compare these with rule-independent selection mechanisms that interact with the GoL rules only in so far as birth or survival </w:t>
+        <w:t xml:space="preserve">The key focus in this paper is on sequence- and possibly population-dependent selection mechanisms that attribute an increasing cost to more prolific (less GoL-like) and more specific rule specification, so that survival mandates complex dynamics close to the game of life. We compare these with rule-independent selection mechanisms that interact with the GoL rules only in so far as birth or survival </w:t>
       </w:r>
     </w:p>
     <w:p>
       <w:pPr>
         <w:pStyle w:val="Heading2"/>
       </w:pPr>
-      <w:bookmarkStart w:id="12" w:name="_Toc531555084"/>
+      <w:bookmarkStart w:id="13" w:name="_Toc531555084"/>
       <w:r>
         <w:t>Example: selection = 8</w:t>
       </w:r>
-      <w:bookmarkEnd w:id="12"/>
+      <w:bookmarkEnd w:id="13"/>
     </w:p>
     <w:p>
       <w:pPr>
@@ -6639,11 +7577,11 @@
       <w:pPr>
         <w:pStyle w:val="Heading2"/>
       </w:pPr>
-      <w:bookmarkStart w:id="13" w:name="_Toc531555085"/>
+      <w:bookmarkStart w:id="14" w:name="_Toc531555085"/>
       <w:r>
         <w:t>Example: selection = 9</w:t>
       </w:r>
-      <w:bookmarkEnd w:id="13"/>
+      <w:bookmarkEnd w:id="14"/>
     </w:p>
     <w:p/>
     <w:p>
@@ -6682,14 +7620,14 @@
           <w:lang w:val="en-US"/>
         </w:rPr>
       </w:pPr>
-      <w:bookmarkStart w:id="14" w:name="_Toc531555093"/>
+      <w:bookmarkStart w:id="15" w:name="_Toc531555093"/>
       <w:r>
         <w:rPr>
           <w:lang w:val="en-US"/>
         </w:rPr>
         <w:t>Discussion</w:t>
       </w:r>
-      <w:bookmarkEnd w:id="14"/>
+      <w:bookmarkEnd w:id="15"/>
     </w:p>
     <w:p>
       <w:pPr>
@@ -6739,8 +7677,6 @@
       <w:pPr>
         <w:jc w:val="both"/>
       </w:pPr>
-      <w:bookmarkStart w:id="15" w:name="_GoBack"/>
-      <w:bookmarkEnd w:id="15"/>
     </w:p>
     <w:p>
       <w:pPr>
@@ -6771,10 +7707,7 @@
       </w:pPr>
       <w:bookmarkStart w:id="17" w:name="_Toc531555087"/>
       <w:r>
-        <w:t>Example: selection = 24</w:t>
-      </w:r>
-      <w:r>
-        <w:t xml:space="preserve">: 2 planes </w:t>
+        <w:t xml:space="preserve">Example: selection = 24: 2 planes </w:t>
       </w:r>
     </w:p>
     <w:p/>
@@ -6807,13 +7740,7 @@
       </w:r>
       <w:bookmarkEnd w:id="18"/>
       <w:r>
-        <w:t xml:space="preserve">7: </w:t>
-      </w:r>
-      <w:r>
-        <w:t>16 planes coupled pairwise controlled by genes</w:t>
-      </w:r>
-      <w:r>
-        <w:t xml:space="preserve"> 2</w:t>
+        <w:t>7: 16 planes coupled pairwise controlled by genes 2</w:t>
       </w:r>
       <w:r>
         <w:rPr>
@@ -6842,13 +7769,7 @@
       </w:r>
       <w:bookmarkEnd w:id="19"/>
       <w:r>
-        <w:t xml:space="preserve">8: </w:t>
-      </w:r>
-      <w:r>
-        <w:t xml:space="preserve">16 planes coupled </w:t>
-      </w:r>
-      <w:r>
-        <w:t>to subset of nearest planes controlled by genes</w:t>
+        <w:t>8: 16 planes coupled to subset of nearest planes controlled by genes</w:t>
       </w:r>
     </w:p>
     <w:p/>
@@ -6858,17 +7779,12 @@
       </w:pPr>
       <w:bookmarkStart w:id="20" w:name="_Toc531555090"/>
       <w:r>
+        <w:lastRenderedPageBreak/>
         <w:t xml:space="preserve">Example: selection = </w:t>
       </w:r>
       <w:bookmarkEnd w:id="20"/>
       <w:r>
-        <w:t xml:space="preserve">19: </w:t>
-      </w:r>
-      <w:r>
-        <w:t>16 planes coupled to subset of nearest planes controlled by genes</w:t>
-      </w:r>
-      <w:r>
-        <w:t xml:space="preserve"> 2</w:t>
+        <w:t>19: 16 planes coupled to subset of nearest planes controlled by genes 2</w:t>
       </w:r>
       <w:r>
         <w:rPr>
@@ -7339,7 +8255,6 @@
           <w:szCs w:val="21"/>
           <w:lang w:val="en-US"/>
         </w:rPr>
-        <w:lastRenderedPageBreak/>
         <w:t xml:space="preserve">In particular, </w:t>
       </w:r>
       <w:r>
@@ -8041,6 +8956,94 @@
     </w:lvl>
   </w:abstractNum>
   <w:abstractNum w:abstractNumId="2" w15:restartNumberingAfterBreak="0">
+    <w:nsid w:val="12DD490B"/>
+    <w:multiLevelType w:val="hybridMultilevel"/>
+    <w:tmpl w:val="561246A8"/>
+    <w:lvl w:ilvl="0" w:tplc="3B1E67AC">
+      <w:numFmt w:val="decimal"/>
+      <w:lvlText w:val="%1)"/>
+      <w:lvlJc w:val="left"/>
+      <w:pPr>
+        <w:ind w:left="1080" w:hanging="360"/>
+      </w:pPr>
+      <w:rPr>
+        <w:rFonts w:hint="default"/>
+      </w:rPr>
+    </w:lvl>
+    <w:lvl w:ilvl="1" w:tplc="04090019" w:tentative="1">
+      <w:start w:val="1"/>
+      <w:numFmt w:val="lowerLetter"/>
+      <w:lvlText w:val="%2."/>
+      <w:lvlJc w:val="left"/>
+      <w:pPr>
+        <w:ind w:left="720" w:hanging="360"/>
+      </w:pPr>
+    </w:lvl>
+    <w:lvl w:ilvl="2" w:tplc="0409001B" w:tentative="1">
+      <w:start w:val="1"/>
+      <w:numFmt w:val="lowerRoman"/>
+      <w:lvlText w:val="%3."/>
+      <w:lvlJc w:val="right"/>
+      <w:pPr>
+        <w:ind w:left="1440" w:hanging="180"/>
+      </w:pPr>
+    </w:lvl>
+    <w:lvl w:ilvl="3" w:tplc="0409000F" w:tentative="1">
+      <w:start w:val="1"/>
+      <w:numFmt w:val="decimal"/>
+      <w:lvlText w:val="%4."/>
+      <w:lvlJc w:val="left"/>
+      <w:pPr>
+        <w:ind w:left="2160" w:hanging="360"/>
+      </w:pPr>
+    </w:lvl>
+    <w:lvl w:ilvl="4" w:tplc="04090019" w:tentative="1">
+      <w:start w:val="1"/>
+      <w:numFmt w:val="lowerLetter"/>
+      <w:lvlText w:val="%5."/>
+      <w:lvlJc w:val="left"/>
+      <w:pPr>
+        <w:ind w:left="2880" w:hanging="360"/>
+      </w:pPr>
+    </w:lvl>
+    <w:lvl w:ilvl="5" w:tplc="0409001B" w:tentative="1">
+      <w:start w:val="1"/>
+      <w:numFmt w:val="lowerRoman"/>
+      <w:lvlText w:val="%6."/>
+      <w:lvlJc w:val="right"/>
+      <w:pPr>
+        <w:ind w:left="3600" w:hanging="180"/>
+      </w:pPr>
+    </w:lvl>
+    <w:lvl w:ilvl="6" w:tplc="0409000F" w:tentative="1">
+      <w:start w:val="1"/>
+      <w:numFmt w:val="decimal"/>
+      <w:lvlText w:val="%7."/>
+      <w:lvlJc w:val="left"/>
+      <w:pPr>
+        <w:ind w:left="4320" w:hanging="360"/>
+      </w:pPr>
+    </w:lvl>
+    <w:lvl w:ilvl="7" w:tplc="04090019" w:tentative="1">
+      <w:start w:val="1"/>
+      <w:numFmt w:val="lowerLetter"/>
+      <w:lvlText w:val="%8."/>
+      <w:lvlJc w:val="left"/>
+      <w:pPr>
+        <w:ind w:left="5040" w:hanging="360"/>
+      </w:pPr>
+    </w:lvl>
+    <w:lvl w:ilvl="8" w:tplc="0409001B" w:tentative="1">
+      <w:start w:val="1"/>
+      <w:numFmt w:val="lowerRoman"/>
+      <w:lvlText w:val="%9."/>
+      <w:lvlJc w:val="right"/>
+      <w:pPr>
+        <w:ind w:left="5760" w:hanging="180"/>
+      </w:pPr>
+    </w:lvl>
+  </w:abstractNum>
+  <w:abstractNum w:abstractNumId="3" w15:restartNumberingAfterBreak="0">
     <w:nsid w:val="16893670"/>
     <w:multiLevelType w:val="hybridMultilevel"/>
     <w:tmpl w:val="C8CCE664"/>
@@ -8126,7 +9129,7 @@
       </w:pPr>
     </w:lvl>
   </w:abstractNum>
-  <w:abstractNum w:abstractNumId="3" w15:restartNumberingAfterBreak="0">
+  <w:abstractNum w:abstractNumId="4" w15:restartNumberingAfterBreak="0">
     <w:nsid w:val="18593A7E"/>
     <w:multiLevelType w:val="multilevel"/>
     <w:tmpl w:val="04090025"/>
@@ -8221,7 +9224,7 @@
       </w:pPr>
     </w:lvl>
   </w:abstractNum>
-  <w:abstractNum w:abstractNumId="4" w15:restartNumberingAfterBreak="0">
+  <w:abstractNum w:abstractNumId="5" w15:restartNumberingAfterBreak="0">
     <w:nsid w:val="2213692E"/>
     <w:multiLevelType w:val="hybridMultilevel"/>
     <w:tmpl w:val="637E7208"/>
@@ -8310,7 +9313,7 @@
       </w:pPr>
     </w:lvl>
   </w:abstractNum>
-  <w:abstractNum w:abstractNumId="5" w15:restartNumberingAfterBreak="0">
+  <w:abstractNum w:abstractNumId="6" w15:restartNumberingAfterBreak="0">
     <w:nsid w:val="3E4E6D61"/>
     <w:multiLevelType w:val="hybridMultilevel"/>
     <w:tmpl w:val="5E50BBD8"/>
@@ -8396,7 +9399,7 @@
       </w:pPr>
     </w:lvl>
   </w:abstractNum>
-  <w:abstractNum w:abstractNumId="6" w15:restartNumberingAfterBreak="0">
+  <w:abstractNum w:abstractNumId="7" w15:restartNumberingAfterBreak="0">
     <w:nsid w:val="407E7342"/>
     <w:multiLevelType w:val="multilevel"/>
     <w:tmpl w:val="D91CC444"/>
@@ -8482,7 +9485,96 @@
       </w:pPr>
     </w:lvl>
   </w:abstractNum>
-  <w:abstractNum w:abstractNumId="7" w15:restartNumberingAfterBreak="0">
+  <w:abstractNum w:abstractNumId="8" w15:restartNumberingAfterBreak="0">
+    <w:nsid w:val="46A310D5"/>
+    <w:multiLevelType w:val="hybridMultilevel"/>
+    <w:tmpl w:val="E5B27774"/>
+    <w:lvl w:ilvl="0" w:tplc="A73C3A32">
+      <w:start w:val="1"/>
+      <w:numFmt w:val="lowerRoman"/>
+      <w:lvlText w:val="(%1)"/>
+      <w:lvlJc w:val="left"/>
+      <w:pPr>
+        <w:ind w:left="1440" w:hanging="720"/>
+      </w:pPr>
+      <w:rPr>
+        <w:rFonts w:hint="default"/>
+      </w:rPr>
+    </w:lvl>
+    <w:lvl w:ilvl="1" w:tplc="04090019" w:tentative="1">
+      <w:start w:val="1"/>
+      <w:numFmt w:val="lowerLetter"/>
+      <w:lvlText w:val="%2."/>
+      <w:lvlJc w:val="left"/>
+      <w:pPr>
+        <w:ind w:left="1800" w:hanging="360"/>
+      </w:pPr>
+    </w:lvl>
+    <w:lvl w:ilvl="2" w:tplc="0409001B" w:tentative="1">
+      <w:start w:val="1"/>
+      <w:numFmt w:val="lowerRoman"/>
+      <w:lvlText w:val="%3."/>
+      <w:lvlJc w:val="right"/>
+      <w:pPr>
+        <w:ind w:left="2520" w:hanging="180"/>
+      </w:pPr>
+    </w:lvl>
+    <w:lvl w:ilvl="3" w:tplc="0409000F" w:tentative="1">
+      <w:start w:val="1"/>
+      <w:numFmt w:val="decimal"/>
+      <w:lvlText w:val="%4."/>
+      <w:lvlJc w:val="left"/>
+      <w:pPr>
+        <w:ind w:left="3240" w:hanging="360"/>
+      </w:pPr>
+    </w:lvl>
+    <w:lvl w:ilvl="4" w:tplc="04090019" w:tentative="1">
+      <w:start w:val="1"/>
+      <w:numFmt w:val="lowerLetter"/>
+      <w:lvlText w:val="%5."/>
+      <w:lvlJc w:val="left"/>
+      <w:pPr>
+        <w:ind w:left="3960" w:hanging="360"/>
+      </w:pPr>
+    </w:lvl>
+    <w:lvl w:ilvl="5" w:tplc="0409001B" w:tentative="1">
+      <w:start w:val="1"/>
+      <w:numFmt w:val="lowerRoman"/>
+      <w:lvlText w:val="%6."/>
+      <w:lvlJc w:val="right"/>
+      <w:pPr>
+        <w:ind w:left="4680" w:hanging="180"/>
+      </w:pPr>
+    </w:lvl>
+    <w:lvl w:ilvl="6" w:tplc="0409000F" w:tentative="1">
+      <w:start w:val="1"/>
+      <w:numFmt w:val="decimal"/>
+      <w:lvlText w:val="%7."/>
+      <w:lvlJc w:val="left"/>
+      <w:pPr>
+        <w:ind w:left="5400" w:hanging="360"/>
+      </w:pPr>
+    </w:lvl>
+    <w:lvl w:ilvl="7" w:tplc="04090019" w:tentative="1">
+      <w:start w:val="1"/>
+      <w:numFmt w:val="lowerLetter"/>
+      <w:lvlText w:val="%8."/>
+      <w:lvlJc w:val="left"/>
+      <w:pPr>
+        <w:ind w:left="6120" w:hanging="360"/>
+      </w:pPr>
+    </w:lvl>
+    <w:lvl w:ilvl="8" w:tplc="0409001B" w:tentative="1">
+      <w:start w:val="1"/>
+      <w:numFmt w:val="lowerRoman"/>
+      <w:lvlText w:val="%9."/>
+      <w:lvlJc w:val="right"/>
+      <w:pPr>
+        <w:ind w:left="6840" w:hanging="180"/>
+      </w:pPr>
+    </w:lvl>
+  </w:abstractNum>
+  <w:abstractNum w:abstractNumId="9" w15:restartNumberingAfterBreak="0">
     <w:nsid w:val="59264AC3"/>
     <w:multiLevelType w:val="hybridMultilevel"/>
     <w:tmpl w:val="C8CCE664"/>
@@ -8568,7 +9660,185 @@
       </w:pPr>
     </w:lvl>
   </w:abstractNum>
-  <w:abstractNum w:abstractNumId="8" w15:restartNumberingAfterBreak="0">
+  <w:abstractNum w:abstractNumId="10" w15:restartNumberingAfterBreak="0">
+    <w:nsid w:val="5EC9061C"/>
+    <w:multiLevelType w:val="hybridMultilevel"/>
+    <w:tmpl w:val="728CE0BE"/>
+    <w:lvl w:ilvl="0" w:tplc="1DBAC7EE">
+      <w:start w:val="1"/>
+      <w:numFmt w:val="lowerRoman"/>
+      <w:lvlText w:val="(%1)"/>
+      <w:lvlJc w:val="left"/>
+      <w:pPr>
+        <w:ind w:left="1080" w:hanging="720"/>
+      </w:pPr>
+      <w:rPr>
+        <w:rFonts w:hint="default"/>
+      </w:rPr>
+    </w:lvl>
+    <w:lvl w:ilvl="1" w:tplc="04090019" w:tentative="1">
+      <w:start w:val="1"/>
+      <w:numFmt w:val="lowerLetter"/>
+      <w:lvlText w:val="%2."/>
+      <w:lvlJc w:val="left"/>
+      <w:pPr>
+        <w:ind w:left="1440" w:hanging="360"/>
+      </w:pPr>
+    </w:lvl>
+    <w:lvl w:ilvl="2" w:tplc="0409001B" w:tentative="1">
+      <w:start w:val="1"/>
+      <w:numFmt w:val="lowerRoman"/>
+      <w:lvlText w:val="%3."/>
+      <w:lvlJc w:val="right"/>
+      <w:pPr>
+        <w:ind w:left="2160" w:hanging="180"/>
+      </w:pPr>
+    </w:lvl>
+    <w:lvl w:ilvl="3" w:tplc="0409000F" w:tentative="1">
+      <w:start w:val="1"/>
+      <w:numFmt w:val="decimal"/>
+      <w:lvlText w:val="%4."/>
+      <w:lvlJc w:val="left"/>
+      <w:pPr>
+        <w:ind w:left="2880" w:hanging="360"/>
+      </w:pPr>
+    </w:lvl>
+    <w:lvl w:ilvl="4" w:tplc="04090019" w:tentative="1">
+      <w:start w:val="1"/>
+      <w:numFmt w:val="lowerLetter"/>
+      <w:lvlText w:val="%5."/>
+      <w:lvlJc w:val="left"/>
+      <w:pPr>
+        <w:ind w:left="3600" w:hanging="360"/>
+      </w:pPr>
+    </w:lvl>
+    <w:lvl w:ilvl="5" w:tplc="0409001B" w:tentative="1">
+      <w:start w:val="1"/>
+      <w:numFmt w:val="lowerRoman"/>
+      <w:lvlText w:val="%6."/>
+      <w:lvlJc w:val="right"/>
+      <w:pPr>
+        <w:ind w:left="4320" w:hanging="180"/>
+      </w:pPr>
+    </w:lvl>
+    <w:lvl w:ilvl="6" w:tplc="0409000F" w:tentative="1">
+      <w:start w:val="1"/>
+      <w:numFmt w:val="decimal"/>
+      <w:lvlText w:val="%7."/>
+      <w:lvlJc w:val="left"/>
+      <w:pPr>
+        <w:ind w:left="5040" w:hanging="360"/>
+      </w:pPr>
+    </w:lvl>
+    <w:lvl w:ilvl="7" w:tplc="04090019" w:tentative="1">
+      <w:start w:val="1"/>
+      <w:numFmt w:val="lowerLetter"/>
+      <w:lvlText w:val="%8."/>
+      <w:lvlJc w:val="left"/>
+      <w:pPr>
+        <w:ind w:left="5760" w:hanging="360"/>
+      </w:pPr>
+    </w:lvl>
+    <w:lvl w:ilvl="8" w:tplc="0409001B" w:tentative="1">
+      <w:start w:val="1"/>
+      <w:numFmt w:val="lowerRoman"/>
+      <w:lvlText w:val="%9."/>
+      <w:lvlJc w:val="right"/>
+      <w:pPr>
+        <w:ind w:left="6480" w:hanging="180"/>
+      </w:pPr>
+    </w:lvl>
+  </w:abstractNum>
+  <w:abstractNum w:abstractNumId="11" w15:restartNumberingAfterBreak="0">
+    <w:nsid w:val="5FB86356"/>
+    <w:multiLevelType w:val="multilevel"/>
+    <w:tmpl w:val="D8408FCC"/>
+    <w:lvl w:ilvl="0">
+      <w:start w:val="1"/>
+      <w:numFmt w:val="decimal"/>
+      <w:lvlText w:val="%1)"/>
+      <w:lvlJc w:val="left"/>
+      <w:pPr>
+        <w:ind w:left="360" w:hanging="360"/>
+      </w:pPr>
+      <w:rPr>
+        <w:rFonts w:hint="default"/>
+      </w:rPr>
+    </w:lvl>
+    <w:lvl w:ilvl="1">
+      <w:start w:val="1"/>
+      <w:numFmt w:val="lowerLetter"/>
+      <w:lvlText w:val="%2."/>
+      <w:lvlJc w:val="left"/>
+      <w:pPr>
+        <w:ind w:left="720" w:hanging="360"/>
+      </w:pPr>
+    </w:lvl>
+    <w:lvl w:ilvl="2">
+      <w:start w:val="1"/>
+      <w:numFmt w:val="lowerRoman"/>
+      <w:lvlText w:val="%3."/>
+      <w:lvlJc w:val="right"/>
+      <w:pPr>
+        <w:ind w:left="1440" w:hanging="180"/>
+      </w:pPr>
+    </w:lvl>
+    <w:lvl w:ilvl="3">
+      <w:start w:val="1"/>
+      <w:numFmt w:val="decimal"/>
+      <w:lvlText w:val="%4."/>
+      <w:lvlJc w:val="left"/>
+      <w:pPr>
+        <w:ind w:left="2160" w:hanging="360"/>
+      </w:pPr>
+    </w:lvl>
+    <w:lvl w:ilvl="4">
+      <w:start w:val="1"/>
+      <w:numFmt w:val="lowerLetter"/>
+      <w:lvlText w:val="%5."/>
+      <w:lvlJc w:val="left"/>
+      <w:pPr>
+        <w:ind w:left="2880" w:hanging="360"/>
+      </w:pPr>
+    </w:lvl>
+    <w:lvl w:ilvl="5">
+      <w:start w:val="1"/>
+      <w:numFmt w:val="lowerRoman"/>
+      <w:lvlText w:val="%6."/>
+      <w:lvlJc w:val="right"/>
+      <w:pPr>
+        <w:ind w:left="3600" w:hanging="180"/>
+      </w:pPr>
+    </w:lvl>
+    <w:lvl w:ilvl="6">
+      <w:start w:val="1"/>
+      <w:numFmt w:val="decimal"/>
+      <w:lvlText w:val="%7."/>
+      <w:lvlJc w:val="left"/>
+      <w:pPr>
+        <w:ind w:left="4320" w:hanging="360"/>
+      </w:pPr>
+    </w:lvl>
+    <w:lvl w:ilvl="7">
+      <w:start w:val="1"/>
+      <w:numFmt w:val="lowerLetter"/>
+      <w:lvlText w:val="%8."/>
+      <w:lvlJc w:val="left"/>
+      <w:pPr>
+        <w:ind w:left="5040" w:hanging="360"/>
+      </w:pPr>
+    </w:lvl>
+    <w:lvl w:ilvl="8">
+      <w:start w:val="1"/>
+      <w:numFmt w:val="lowerRoman"/>
+      <w:lvlText w:val="%9."/>
+      <w:lvlJc w:val="right"/>
+      <w:pPr>
+        <w:ind w:left="5760" w:hanging="180"/>
+      </w:pPr>
+    </w:lvl>
+  </w:abstractNum>
+  <w:abstractNum w:abstractNumId="12" w15:restartNumberingAfterBreak="0">
     <w:nsid w:val="60032AB8"/>
     <w:multiLevelType w:val="hybridMultilevel"/>
     <w:tmpl w:val="36C696B6"/>
@@ -8657,7 +9927,7 @@
       </w:pPr>
     </w:lvl>
   </w:abstractNum>
-  <w:abstractNum w:abstractNumId="9" w15:restartNumberingAfterBreak="0">
+  <w:abstractNum w:abstractNumId="13" w15:restartNumberingAfterBreak="0">
     <w:nsid w:val="602374C8"/>
     <w:multiLevelType w:val="hybridMultilevel"/>
     <w:tmpl w:val="2760D0D2"/>
@@ -8746,7 +10016,7 @@
       </w:pPr>
     </w:lvl>
   </w:abstractNum>
-  <w:abstractNum w:abstractNumId="10" w15:restartNumberingAfterBreak="0">
+  <w:abstractNum w:abstractNumId="14" w15:restartNumberingAfterBreak="0">
     <w:nsid w:val="61DC799A"/>
     <w:multiLevelType w:val="hybridMultilevel"/>
     <w:tmpl w:val="91C0F736"/>
@@ -8832,7 +10102,185 @@
       </w:pPr>
     </w:lvl>
   </w:abstractNum>
-  <w:abstractNum w:abstractNumId="11" w15:restartNumberingAfterBreak="0">
+  <w:abstractNum w:abstractNumId="15" w15:restartNumberingAfterBreak="0">
+    <w:nsid w:val="676C689A"/>
+    <w:multiLevelType w:val="hybridMultilevel"/>
+    <w:tmpl w:val="59768A1E"/>
+    <w:lvl w:ilvl="0" w:tplc="3AF8A3D6">
+      <w:start w:val="1"/>
+      <w:numFmt w:val="lowerRoman"/>
+      <w:lvlText w:val="(%1)"/>
+      <w:lvlJc w:val="left"/>
+      <w:pPr>
+        <w:ind w:left="1440" w:hanging="720"/>
+      </w:pPr>
+      <w:rPr>
+        <w:rFonts w:hint="default"/>
+      </w:rPr>
+    </w:lvl>
+    <w:lvl w:ilvl="1" w:tplc="04090019" w:tentative="1">
+      <w:start w:val="1"/>
+      <w:numFmt w:val="lowerLetter"/>
+      <w:lvlText w:val="%2."/>
+      <w:lvlJc w:val="left"/>
+      <w:pPr>
+        <w:ind w:left="1440" w:hanging="360"/>
+      </w:pPr>
+    </w:lvl>
+    <w:lvl w:ilvl="2" w:tplc="0409001B" w:tentative="1">
+      <w:start w:val="1"/>
+      <w:numFmt w:val="lowerRoman"/>
+      <w:lvlText w:val="%3."/>
+      <w:lvlJc w:val="right"/>
+      <w:pPr>
+        <w:ind w:left="2160" w:hanging="180"/>
+      </w:pPr>
+    </w:lvl>
+    <w:lvl w:ilvl="3" w:tplc="0409000F" w:tentative="1">
+      <w:start w:val="1"/>
+      <w:numFmt w:val="decimal"/>
+      <w:lvlText w:val="%4."/>
+      <w:lvlJc w:val="left"/>
+      <w:pPr>
+        <w:ind w:left="2880" w:hanging="360"/>
+      </w:pPr>
+    </w:lvl>
+    <w:lvl w:ilvl="4" w:tplc="04090019" w:tentative="1">
+      <w:start w:val="1"/>
+      <w:numFmt w:val="lowerLetter"/>
+      <w:lvlText w:val="%5."/>
+      <w:lvlJc w:val="left"/>
+      <w:pPr>
+        <w:ind w:left="3600" w:hanging="360"/>
+      </w:pPr>
+    </w:lvl>
+    <w:lvl w:ilvl="5" w:tplc="0409001B" w:tentative="1">
+      <w:start w:val="1"/>
+      <w:numFmt w:val="lowerRoman"/>
+      <w:lvlText w:val="%6."/>
+      <w:lvlJc w:val="right"/>
+      <w:pPr>
+        <w:ind w:left="4320" w:hanging="180"/>
+      </w:pPr>
+    </w:lvl>
+    <w:lvl w:ilvl="6" w:tplc="0409000F" w:tentative="1">
+      <w:start w:val="1"/>
+      <w:numFmt w:val="decimal"/>
+      <w:lvlText w:val="%7."/>
+      <w:lvlJc w:val="left"/>
+      <w:pPr>
+        <w:ind w:left="5040" w:hanging="360"/>
+      </w:pPr>
+    </w:lvl>
+    <w:lvl w:ilvl="7" w:tplc="04090019" w:tentative="1">
+      <w:start w:val="1"/>
+      <w:numFmt w:val="lowerLetter"/>
+      <w:lvlText w:val="%8."/>
+      <w:lvlJc w:val="left"/>
+      <w:pPr>
+        <w:ind w:left="5760" w:hanging="360"/>
+      </w:pPr>
+    </w:lvl>
+    <w:lvl w:ilvl="8" w:tplc="0409001B" w:tentative="1">
+      <w:start w:val="1"/>
+      <w:numFmt w:val="lowerRoman"/>
+      <w:lvlText w:val="%9."/>
+      <w:lvlJc w:val="right"/>
+      <w:pPr>
+        <w:ind w:left="6480" w:hanging="180"/>
+      </w:pPr>
+    </w:lvl>
+  </w:abstractNum>
+  <w:abstractNum w:abstractNumId="16" w15:restartNumberingAfterBreak="0">
+    <w:nsid w:val="69105D8B"/>
+    <w:multiLevelType w:val="hybridMultilevel"/>
+    <w:tmpl w:val="D59099B6"/>
+    <w:lvl w:ilvl="0" w:tplc="3AF8A3D6">
+      <w:start w:val="1"/>
+      <w:numFmt w:val="lowerRoman"/>
+      <w:lvlText w:val="(%1)"/>
+      <w:lvlJc w:val="left"/>
+      <w:pPr>
+        <w:ind w:left="1440" w:hanging="720"/>
+      </w:pPr>
+      <w:rPr>
+        <w:rFonts w:hint="default"/>
+      </w:rPr>
+    </w:lvl>
+    <w:lvl w:ilvl="1" w:tplc="04090019" w:tentative="1">
+      <w:start w:val="1"/>
+      <w:numFmt w:val="lowerLetter"/>
+      <w:lvlText w:val="%2."/>
+      <w:lvlJc w:val="left"/>
+      <w:pPr>
+        <w:ind w:left="1800" w:hanging="360"/>
+      </w:pPr>
+    </w:lvl>
+    <w:lvl w:ilvl="2" w:tplc="0409001B" w:tentative="1">
+      <w:start w:val="1"/>
+      <w:numFmt w:val="lowerRoman"/>
+      <w:lvlText w:val="%3."/>
+      <w:lvlJc w:val="right"/>
+      <w:pPr>
+        <w:ind w:left="2520" w:hanging="180"/>
+      </w:pPr>
+    </w:lvl>
+    <w:lvl w:ilvl="3" w:tplc="0409000F" w:tentative="1">
+      <w:start w:val="1"/>
+      <w:numFmt w:val="decimal"/>
+      <w:lvlText w:val="%4."/>
+      <w:lvlJc w:val="left"/>
+      <w:pPr>
+        <w:ind w:left="3240" w:hanging="360"/>
+      </w:pPr>
+    </w:lvl>
+    <w:lvl w:ilvl="4" w:tplc="04090019" w:tentative="1">
+      <w:start w:val="1"/>
+      <w:numFmt w:val="lowerLetter"/>
+      <w:lvlText w:val="%5."/>
+      <w:lvlJc w:val="left"/>
+      <w:pPr>
+        <w:ind w:left="3960" w:hanging="360"/>
+      </w:pPr>
+    </w:lvl>
+    <w:lvl w:ilvl="5" w:tplc="0409001B" w:tentative="1">
+      <w:start w:val="1"/>
+      <w:numFmt w:val="lowerRoman"/>
+      <w:lvlText w:val="%6."/>
+      <w:lvlJc w:val="right"/>
+      <w:pPr>
+        <w:ind w:left="4680" w:hanging="180"/>
+      </w:pPr>
+    </w:lvl>
+    <w:lvl w:ilvl="6" w:tplc="0409000F" w:tentative="1">
+      <w:start w:val="1"/>
+      <w:numFmt w:val="decimal"/>
+      <w:lvlText w:val="%7."/>
+      <w:lvlJc w:val="left"/>
+      <w:pPr>
+        <w:ind w:left="5400" w:hanging="360"/>
+      </w:pPr>
+    </w:lvl>
+    <w:lvl w:ilvl="7" w:tplc="04090019" w:tentative="1">
+      <w:start w:val="1"/>
+      <w:numFmt w:val="lowerLetter"/>
+      <w:lvlText w:val="%8."/>
+      <w:lvlJc w:val="left"/>
+      <w:pPr>
+        <w:ind w:left="6120" w:hanging="360"/>
+      </w:pPr>
+    </w:lvl>
+    <w:lvl w:ilvl="8" w:tplc="0409001B" w:tentative="1">
+      <w:start w:val="1"/>
+      <w:numFmt w:val="lowerRoman"/>
+      <w:lvlText w:val="%9."/>
+      <w:lvlJc w:val="right"/>
+      <w:pPr>
+        <w:ind w:left="6840" w:hanging="180"/>
+      </w:pPr>
+    </w:lvl>
+  </w:abstractNum>
+  <w:abstractNum w:abstractNumId="17" w15:restartNumberingAfterBreak="0">
     <w:nsid w:val="6BA60EB3"/>
     <w:multiLevelType w:val="hybridMultilevel"/>
     <w:tmpl w:val="4D6CA700"/>
@@ -8945,7 +10393,7 @@
       </w:rPr>
     </w:lvl>
   </w:abstractNum>
-  <w:abstractNum w:abstractNumId="12" w15:restartNumberingAfterBreak="0">
+  <w:abstractNum w:abstractNumId="18" w15:restartNumberingAfterBreak="0">
     <w:nsid w:val="6D6A3AFD"/>
     <w:multiLevelType w:val="hybridMultilevel"/>
     <w:tmpl w:val="8960C190"/>
@@ -9031,7 +10479,7 @@
       </w:pPr>
     </w:lvl>
   </w:abstractNum>
-  <w:abstractNum w:abstractNumId="13" w15:restartNumberingAfterBreak="0">
+  <w:abstractNum w:abstractNumId="19" w15:restartNumberingAfterBreak="0">
     <w:nsid w:val="7C2A1BEA"/>
     <w:multiLevelType w:val="hybridMultilevel"/>
     <w:tmpl w:val="2BD26722"/>
@@ -9145,46 +10593,64 @@
     </w:lvl>
   </w:abstractNum>
   <w:num w:numId="1">
-    <w:abstractNumId w:val="4"/>
+    <w:abstractNumId w:val="5"/>
   </w:num>
   <w:num w:numId="2">
-    <w:abstractNumId w:val="11"/>
+    <w:abstractNumId w:val="17"/>
   </w:num>
   <w:num w:numId="3">
-    <w:abstractNumId w:val="13"/>
+    <w:abstractNumId w:val="19"/>
   </w:num>
   <w:num w:numId="4">
-    <w:abstractNumId w:val="9"/>
+    <w:abstractNumId w:val="13"/>
   </w:num>
   <w:num w:numId="5">
     <w:abstractNumId w:val="1"/>
   </w:num>
   <w:num w:numId="6">
-    <w:abstractNumId w:val="5"/>
+    <w:abstractNumId w:val="6"/>
   </w:num>
   <w:num w:numId="7">
-    <w:abstractNumId w:val="10"/>
+    <w:abstractNumId w:val="14"/>
   </w:num>
   <w:num w:numId="8">
+    <w:abstractNumId w:val="9"/>
+  </w:num>
+  <w:num w:numId="9">
+    <w:abstractNumId w:val="3"/>
+  </w:num>
+  <w:num w:numId="10">
+    <w:abstractNumId w:val="4"/>
+  </w:num>
+  <w:num w:numId="11">
     <w:abstractNumId w:val="7"/>
   </w:num>
-  <w:num w:numId="9">
-    <w:abstractNumId w:val="2"/>
-  </w:num>
-  <w:num w:numId="10">
-    <w:abstractNumId w:val="3"/>
-  </w:num>
-  <w:num w:numId="11">
-    <w:abstractNumId w:val="6"/>
-  </w:num>
   <w:num w:numId="12">
-    <w:abstractNumId w:val="12"/>
+    <w:abstractNumId w:val="18"/>
   </w:num>
   <w:num w:numId="13">
     <w:abstractNumId w:val="0"/>
   </w:num>
   <w:num w:numId="14">
+    <w:abstractNumId w:val="12"/>
+  </w:num>
+  <w:num w:numId="15">
+    <w:abstractNumId w:val="10"/>
+  </w:num>
+  <w:num w:numId="16">
     <w:abstractNumId w:val="8"/>
+  </w:num>
+  <w:num w:numId="17">
+    <w:abstractNumId w:val="16"/>
+  </w:num>
+  <w:num w:numId="18">
+    <w:abstractNumId w:val="15"/>
+  </w:num>
+  <w:num w:numId="19">
+    <w:abstractNumId w:val="2"/>
+  </w:num>
+  <w:num w:numId="20">
+    <w:abstractNumId w:val="11"/>
   </w:num>
 </w:numbering>
 </file>
@@ -9656,7 +11122,6 @@
     <w:next w:val="Normal"/>
     <w:link w:val="Heading4Char"/>
     <w:uiPriority w:val="9"/>
-    <w:semiHidden/>
     <w:unhideWhenUsed/>
     <w:qFormat/>
     <w:rsid w:val="0014605C"/>
@@ -9813,7 +11278,6 @@
   <w:style w:type="character" w:default="1" w:styleId="DefaultParagraphFont">
     <w:name w:val="Default Paragraph Font"/>
     <w:uiPriority w:val="1"/>
-    <w:semiHidden/>
     <w:unhideWhenUsed/>
   </w:style>
   <w:style w:type="table" w:default="1" w:styleId="TableNormal">
@@ -10322,7 +11786,6 @@
     <w:basedOn w:val="DefaultParagraphFont"/>
     <w:link w:val="Heading4"/>
     <w:uiPriority w:val="9"/>
-    <w:semiHidden/>
     <w:rsid w:val="0014605C"/>
     <w:rPr>
       <w:rFonts w:asciiTheme="majorHAnsi" w:eastAsiaTheme="majorEastAsia" w:hAnsiTheme="majorHAnsi" w:cstheme="majorBidi"/>

</xml_diff>

<commit_message>
First step towards c++ compatibility and hash comparison of binary state images using quadtrees.
</commit_message>
<xml_diff>
--- a/docs/Genetic Game of Life v2.docx
+++ b/docs/Genetic Game of Life v2.docx
@@ -117,13 +117,24 @@
         <w:t>,</w:t>
       </w:r>
       <w:r>
-        <w:t xml:space="preserve"> allow</w:t>
-      </w:r>
-      <w:r>
-        <w:t>ing</w:t>
-      </w:r>
-      <w:r>
-        <w:t xml:space="preserve"> increasingly fine distinctions between neighbour configurations</w:t>
+        <w:t xml:space="preserve"> </w:t>
+      </w:r>
+      <w:r>
+        <w:t xml:space="preserve">potentially making </w:t>
+      </w:r>
+      <w:r>
+        <w:t xml:space="preserve">distinctions </w:t>
+      </w:r>
+      <w:r>
+        <w:t>amongst</w:t>
+      </w:r>
+      <w:bookmarkStart w:id="0" w:name="_GoBack"/>
+      <w:bookmarkEnd w:id="0"/>
+      <w:r>
+        <w:t xml:space="preserve"> totalistic</w:t>
+      </w:r>
+      <w:r>
+        <w:t xml:space="preserve"> neighbour configurations</w:t>
       </w:r>
       <w:r>
         <w:t>.</w:t>
@@ -290,11 +301,11 @@
         <w:pStyle w:val="Heading1"/>
         <w:jc w:val="both"/>
       </w:pPr>
-      <w:bookmarkStart w:id="0" w:name="_Toc531555074"/>
+      <w:bookmarkStart w:id="1" w:name="_Toc531555074"/>
       <w:r>
         <w:t>Introduction</w:t>
       </w:r>
-      <w:bookmarkEnd w:id="0"/>
+      <w:bookmarkEnd w:id="1"/>
       <w:r>
         <w:t xml:space="preserve"> </w:t>
       </w:r>
@@ -5207,29 +5218,19 @@
         <w:pStyle w:val="Caption"/>
         <w:jc w:val="both"/>
       </w:pPr>
-      <w:bookmarkStart w:id="1" w:name="_Ref532398190"/>
+      <w:bookmarkStart w:id="2" w:name="_Ref532398190"/>
       <w:r>
         <w:t xml:space="preserve">Table </w:t>
       </w:r>
-      <w:r>
-        <w:fldChar w:fldCharType="begin"/>
-      </w:r>
-      <w:r>
-        <w:instrText xml:space="preserve"> SEQ Table \* ARABIC </w:instrText>
-      </w:r>
-      <w:r>
-        <w:fldChar w:fldCharType="separate"/>
-      </w:r>
-      <w:r>
-        <w:rPr>
-          <w:noProof/>
-        </w:rPr>
-        <w:t>1</w:t>
-      </w:r>
-      <w:r>
-        <w:fldChar w:fldCharType="end"/>
-      </w:r>
-      <w:bookmarkEnd w:id="1"/>
+      <w:fldSimple w:instr=" SEQ Table \* ARABIC ">
+        <w:r>
+          <w:rPr>
+            <w:noProof/>
+          </w:rPr>
+          <w:t>1</w:t>
+        </w:r>
+      </w:fldSimple>
+      <w:bookmarkEnd w:id="2"/>
       <w:r>
         <w:t xml:space="preserve"> Options for the control of Genetic GoL restricted to 2 or 3 live neighbours.</w:t>
       </w:r>
@@ -5454,15 +5455,7 @@
         <w:jc w:val="both"/>
       </w:pPr>
       <w:r>
-        <w:t xml:space="preserve">We shall consider examples of both these modes in </w:t>
-      </w:r>
-      <w:proofErr w:type="spellStart"/>
-      <w:r>
-        <w:t>this</w:t>
-      </w:r>
-      <w:proofErr w:type="spellEnd"/>
-      <w:r>
-        <w:t xml:space="preserve"> work. </w:t>
+        <w:t xml:space="preserve">We shall consider examples of both these modes in this work. </w:t>
       </w:r>
     </w:p>
     <w:p>
@@ -5631,15 +5624,7 @@
         <w:t xml:space="preserve">ours (e.g. 2,4, etc) is to recognize that the choice of the most different position for B3 can be broken down into three steps: a) find a canonical representation of the pattern of live neighbours which represents all symmetric versions of the pattern (under one of the chosen symmetries above) b) specify the absolute position of the chosen position in this canonical representation c) transform this position relative to the canonical representation back to the “orientation” of the particular starting configuration.  </w:t>
       </w:r>
       <w:r>
-        <w:t xml:space="preserve">It turns out that since the canonical rotation is mapped symmetrically to each possible instance that even making a simple choice such as the first position in the canonical representation gives rise to </w:t>
-      </w:r>
-      <w:proofErr w:type="spellStart"/>
-      <w:r>
-        <w:t>a</w:t>
-      </w:r>
-      <w:proofErr w:type="spellEnd"/>
-      <w:r>
-        <w:t xml:space="preserve"> positional inheritance rule with symmetry preserving properties. However non-trivial genetic dynamics such as genetic rotors for GoL oscillators or still </w:t>
+        <w:t xml:space="preserve">It turns out that since the canonical rotation is mapped symmetrically to each possible instance that even making a simple choice such as the first position in the canonical representation gives rise to a positional inheritance rule with symmetry preserving properties. However non-trivial genetic dynamics such as genetic rotors for GoL oscillators or still </w:t>
       </w:r>
       <w:proofErr w:type="spellStart"/>
       <w:r>
@@ -6155,8 +6140,6 @@
           <w:lang w:val="en-GB"/>
         </w:rPr>
       </w:pPr>
-      <w:bookmarkStart w:id="2" w:name="_GoBack"/>
-      <w:bookmarkEnd w:id="2"/>
     </w:p>
     <w:p>
       <w:pPr>
@@ -11278,6 +11261,7 @@
   <w:style w:type="character" w:default="1" w:styleId="DefaultParagraphFont">
     <w:name w:val="Default Paragraph Font"/>
     <w:uiPriority w:val="1"/>
+    <w:semiHidden/>
     <w:unhideWhenUsed/>
   </w:style>
   <w:style w:type="table" w:default="1" w:styleId="TableNormal">

</xml_diff>

<commit_message>
Rationalized integer size types: all label related quantities are now short unsigned int and the max match routine uses this size too. This helps reduce size of arrays and memory swapping. Performed time profiling, converted label_cell routine and pack64... to extern inline.
</commit_message>
<xml_diff>
--- a/docs/Genetic Game of Life v2.docx
+++ b/docs/Genetic Game of Life v2.docx
@@ -93,25 +93,28 @@
         <w:t xml:space="preserve">extended to allow evolution </w:t>
       </w:r>
       <w:r>
-        <w:t>by the a</w:t>
-      </w:r>
-      <w:r>
-        <w:t>ssociation</w:t>
-      </w:r>
-      <w:r>
-        <w:t xml:space="preserve"> of genetic information </w:t>
-      </w:r>
-      <w:r>
-        <w:t>with</w:t>
+        <w:t xml:space="preserve">by </w:t>
+      </w:r>
+      <w:r>
+        <w:t>genetic information</w:t>
+      </w:r>
+      <w:r>
+        <w:t>,</w:t>
       </w:r>
       <w:r>
         <w:t xml:space="preserve"> </w:t>
       </w:r>
       <w:r>
-        <w:t xml:space="preserve">individual </w:t>
-      </w:r>
-      <w:r>
-        <w:t>live cells</w:t>
+        <w:t>a</w:t>
+      </w:r>
+      <w:r>
+        <w:t>ssociat</w:t>
+      </w:r>
+      <w:r>
+        <w:t xml:space="preserve">ed </w:t>
+      </w:r>
+      <w:r>
+        <w:t>with individual live cells</w:t>
       </w:r>
       <w:r>
         <w:t>,</w:t>
@@ -120,21 +123,16 @@
         <w:t xml:space="preserve"> </w:t>
       </w:r>
       <w:r>
-        <w:t xml:space="preserve">potentially making </w:t>
-      </w:r>
-      <w:r>
-        <w:t xml:space="preserve">distinctions </w:t>
-      </w:r>
-      <w:r>
-        <w:t>amongst</w:t>
-      </w:r>
-      <w:bookmarkStart w:id="0" w:name="_GoBack"/>
-      <w:bookmarkEnd w:id="0"/>
-      <w:r>
-        <w:t xml:space="preserve"> totalistic</w:t>
-      </w:r>
-      <w:r>
-        <w:t xml:space="preserve"> neighbour configurations</w:t>
+        <w:t>that defines differentiation from the GoL and semi-</w:t>
+      </w:r>
+      <w:r>
+        <w:t>totalistic</w:t>
+      </w:r>
+      <w:r>
+        <w:t xml:space="preserve"> </w:t>
+      </w:r>
+      <w:r>
+        <w:t>rules</w:t>
       </w:r>
       <w:r>
         <w:t>.</w:t>
@@ -182,7 +180,37 @@
         <w:t xml:space="preserve">when the cell dies. </w:t>
       </w:r>
       <w:r>
-        <w:t xml:space="preserve">Just as biological evolution constantly discovers innovations in the space of chemical and physical functionalities that it controls, we explore how the addition of genetic information to the game of life can display the same type of discovery process, where the genetically controlled innovations are now spatially local modifications to the GoL local dynamical rules.  Complex cellular automaton dynamics of the game of life become the default “chemistry and physics”, and local genetic modifications that persist are the innovations discovered by evolution. </w:t>
+        <w:t xml:space="preserve">Just as biological evolution constantly discovers innovations in the space of chemical and physical functionalities that it controls, we explore how the addition of genetic information to the game of life can display the same type of discovery process, where the genetically controlled innovations are now spatially </w:t>
+      </w:r>
+      <w:r>
+        <w:t xml:space="preserve">inhomogeneous </w:t>
+      </w:r>
+      <w:r>
+        <w:t xml:space="preserve">local modifications to the GoL rules.  </w:t>
+      </w:r>
+      <w:r>
+        <w:t>The c</w:t>
+      </w:r>
+      <w:r>
+        <w:t xml:space="preserve">omplex </w:t>
+      </w:r>
+      <w:r>
+        <w:t>CA</w:t>
+      </w:r>
+      <w:r>
+        <w:t xml:space="preserve"> dynamics of the </w:t>
+      </w:r>
+      <w:r>
+        <w:t>GoL</w:t>
+      </w:r>
+      <w:r>
+        <w:t xml:space="preserve"> become</w:t>
+      </w:r>
+      <w:r>
+        <w:t>s</w:t>
+      </w:r>
+      <w:r>
+        <w:t xml:space="preserve"> the default “chemistry and physics”, and local genetic modifications that persist are the innovations discovered by evolution. </w:t>
       </w:r>
       <w:r>
         <w:t xml:space="preserve">We investigated </w:t>
@@ -230,10 +258,19 @@
         <w:t xml:space="preserve">rules </w:t>
       </w:r>
       <w:r>
-        <w:t>to replace genetically stochastic choices</w:t>
-      </w:r>
-      <w:r>
-        <w:t xml:space="preserve"> of ancestor, making our model deterministic (like the GoL) in the absence of mutation.</w:t>
+        <w:t>avoiding</w:t>
+      </w:r>
+      <w:r>
+        <w:t xml:space="preserve"> stochastic choices</w:t>
+      </w:r>
+      <w:r>
+        <w:t xml:space="preserve"> of ancestor</w:t>
+      </w:r>
+      <w:r>
+        <w:t xml:space="preserve"> for genetic inheritance</w:t>
+      </w:r>
+      <w:r>
+        <w:t>, making our model deterministic (like the GoL) in the absence of mutation.</w:t>
       </w:r>
       <w:r>
         <w:t xml:space="preserve"> </w:t>
@@ -284,16 +321,79 @@
         <w:t xml:space="preserve">analysed </w:t>
       </w:r>
       <w:r>
-        <w:t xml:space="preserve">by a novel version of activity statistics and by fast ongoing genealogy construction as well as by fast glider detection relying on </w:t>
-      </w:r>
-      <w:r>
-        <w:t>bit-</w:t>
-      </w:r>
-      <w:r>
-        <w:t>parallel 64-bit</w:t>
-      </w:r>
-      <w:r>
-        <w:t xml:space="preserve"> integer algorithms.</w:t>
+        <w:t xml:space="preserve">for novelty </w:t>
+      </w:r>
+      <w:r>
+        <w:t xml:space="preserve">by </w:t>
+      </w:r>
+      <w:r>
+        <w:t>normalized</w:t>
+      </w:r>
+      <w:r>
+        <w:t xml:space="preserve"> activity statistics </w:t>
+      </w:r>
+      <w:r>
+        <w:t>on both genes and connected component patterns</w:t>
+      </w:r>
+      <w:r>
+        <w:t>. The genetic evolution is analy</w:t>
+      </w:r>
+      <w:r>
+        <w:t>s</w:t>
+      </w:r>
+      <w:r>
+        <w:t>ed</w:t>
+      </w:r>
+      <w:r>
+        <w:t xml:space="preserve"> </w:t>
+      </w:r>
+      <w:r>
+        <w:t>by fast ongoing genealogy construction</w:t>
+      </w:r>
+      <w:r>
+        <w:t xml:space="preserve"> </w:t>
+      </w:r>
+      <w:r>
+        <w:t>and population weighted activity statistics</w:t>
+      </w:r>
+      <w:r>
+        <w:t xml:space="preserve">. </w:t>
+      </w:r>
+      <w:r>
+        <w:t>The</w:t>
+      </w:r>
+      <w:r>
+        <w:t xml:space="preserve"> spatial </w:t>
+      </w:r>
+      <w:r>
+        <w:t>structure is</w:t>
+      </w:r>
+      <w:r>
+        <w:t xml:space="preserve"> captured using hash encoded quadtrees</w:t>
+      </w:r>
+      <w:r>
+        <w:t xml:space="preserve">, </w:t>
+      </w:r>
+      <w:r>
+        <w:t>relying on bit-parallel 64-bit integer algorithms,</w:t>
+      </w:r>
+      <w:r>
+        <w:t xml:space="preserve"> of the connected components</w:t>
+      </w:r>
+      <w:r>
+        <w:t>,</w:t>
+      </w:r>
+      <w:r>
+        <w:t xml:space="preserve"> </w:t>
+      </w:r>
+      <w:r>
+        <w:t>which are also mapped through time. This allows the tracking of moving objects such as gliders which change shape as they move.</w:t>
+      </w:r>
+      <w:r>
+        <w:t xml:space="preserve"> </w:t>
+      </w:r>
+      <w:r>
+        <w:t>Activity statistics allow novelty in spatial patterns to be analysed.</w:t>
       </w:r>
     </w:p>
     <w:p>
@@ -301,11 +401,11 @@
         <w:pStyle w:val="Heading1"/>
         <w:jc w:val="both"/>
       </w:pPr>
-      <w:bookmarkStart w:id="1" w:name="_Toc531555074"/>
+      <w:bookmarkStart w:id="0" w:name="_Toc531555074"/>
       <w:r>
         <w:t>Introduction</w:t>
       </w:r>
-      <w:bookmarkEnd w:id="1"/>
+      <w:bookmarkEnd w:id="0"/>
       <w:r>
         <w:t xml:space="preserve"> </w:t>
       </w:r>
@@ -394,13 +494,25 @@
         <w:t xml:space="preserve">. </w:t>
       </w:r>
       <w:r>
-        <w:t xml:space="preserve">Both von Neumann’s and Conway’s CAs are defined with strong relaxation to the ground state </w:t>
+        <w:t>V</w:t>
+      </w:r>
+      <w:r>
+        <w:t xml:space="preserve">on Neumann’s and Conway’s </w:t>
+      </w:r>
+      <w:r>
+        <w:t xml:space="preserve">life-like </w:t>
+      </w:r>
+      <w:r>
+        <w:t xml:space="preserve">CAs are defined with strong relaxation to the ground state </w:t>
       </w:r>
       <w:r>
         <w:t xml:space="preserve">in order </w:t>
       </w:r>
       <w:r>
         <w:t xml:space="preserve">to facilitate computation by rational design, </w:t>
+      </w:r>
+      <w:r>
+        <w:t xml:space="preserve">and </w:t>
       </w:r>
       <w:r>
         <w:t>in fact universal computation has been proven by construction in both cases [</w:t>
@@ -419,13 +531,28 @@
         <w:t xml:space="preserve"> Ref 5,6</w:t>
       </w:r>
       <w:r>
-        <w:t>], but</w:t>
-      </w:r>
-      <w:r>
-        <w:t xml:space="preserve"> both involve fundamentally unprotected computations </w:t>
-      </w:r>
-      <w:r>
-        <w:t xml:space="preserve">in the open 2D square lattice, </w:t>
+        <w:t>]</w:t>
+      </w:r>
+      <w:r>
+        <w:t>.</w:t>
+      </w:r>
+      <w:r>
+        <w:t xml:space="preserve"> </w:t>
+      </w:r>
+      <w:r>
+        <w:t>B</w:t>
+      </w:r>
+      <w:r>
+        <w:t xml:space="preserve">oth </w:t>
+      </w:r>
+      <w:r>
+        <w:t xml:space="preserve">however </w:t>
+      </w:r>
+      <w:r>
+        <w:t>involve fundamentally unprotected computations</w:t>
+      </w:r>
+      <w:r>
+        <w:t xml:space="preserve">, </w:t>
       </w:r>
       <w:r>
         <w:t>in which perturbations</w:t>
@@ -434,7 +561,11 @@
         <w:t>,</w:t>
       </w:r>
       <w:r>
-        <w:t xml:space="preserve"> in the form of even the simplest travelling patterns</w:t>
+        <w:t xml:space="preserve"> in the form of even </w:t>
+      </w:r>
+      <w:r>
+        <w:lastRenderedPageBreak/>
+        <w:t>the simplest travelling patterns</w:t>
       </w:r>
       <w:r>
         <w:t>,</w:t>
@@ -455,11 +586,7 @@
         <w:t xml:space="preserve">and despite the widespread continuing interest in novel computational structures in the GoL and related CAs, </w:t>
       </w:r>
       <w:r>
-        <w:t xml:space="preserve">there is a major jump to evolving systems in which </w:t>
-      </w:r>
-      <w:r>
-        <w:lastRenderedPageBreak/>
-        <w:t xml:space="preserve">computation needs to survive robustly in the </w:t>
+        <w:t xml:space="preserve">there is a major jump to evolving systems in which computation needs to survive robustly in the </w:t>
       </w:r>
       <w:r>
         <w:t xml:space="preserve">presence of potential interactions with many competitors. This paper is concerned with bridging this gap and we stay deliberately </w:t>
@@ -482,6 +609,8 @@
       <w:r>
         <w:t xml:space="preserve"> </w:t>
       </w:r>
+      <w:bookmarkStart w:id="1" w:name="_GoBack"/>
+      <w:bookmarkEnd w:id="1"/>
     </w:p>
     <w:p>
       <w:pPr>
@@ -1289,7 +1418,11 @@
       </w:r>
       <w:proofErr w:type="spellEnd"/>
       <w:r>
-        <w:t xml:space="preserve"> has shown that random isolated birth events cause the relaxed state to self-organize to a critical state where there is a </w:t>
+        <w:t xml:space="preserve"> has shown that random isolated birth events cause the relaxed state to self-organize to a critical </w:t>
+      </w:r>
+      <w:r>
+        <w:lastRenderedPageBreak/>
+        <w:t xml:space="preserve">state where there is a </w:t>
       </w:r>
       <w:proofErr w:type="spellStart"/>
       <w:r>
@@ -1331,7 +1464,6 @@
         <w:jc w:val="both"/>
       </w:pPr>
       <w:r>
-        <w:lastRenderedPageBreak/>
         <w:t>In biology, genetics is coupled to real-world physics and chemistry, enabling evolution to produce a complex biosphere.  In the present work, we use the GoL to provide an interesting model of a rich but very simple “physics” or “chemistry”.  We then enhance the GoL to include genetic information, with the aim of understanding how complexity may emerge from this simple version of evolution.</w:t>
       </w:r>
       <w:r>
@@ -1567,6 +1699,7 @@
         <w:jc w:val="both"/>
       </w:pPr>
       <w:r>
+        <w:lastRenderedPageBreak/>
         <w:t xml:space="preserve">This investigation is motivated by a fundamentally interest in the interaction between computational complexity and evolution. </w:t>
       </w:r>
       <w:r>
@@ -1592,7 +1725,6 @@
         <w:pStyle w:val="Heading1"/>
       </w:pPr>
       <w:r>
-        <w:lastRenderedPageBreak/>
         <w:t>Genetic Game of Life</w:t>
       </w:r>
       <w:r>
@@ -1977,6 +2109,7 @@
         </w:numPr>
       </w:pPr>
       <w:r>
+        <w:lastRenderedPageBreak/>
         <w:t>Semi-totalistic rules involving only s=2,3</w:t>
       </w:r>
       <w:r>
@@ -2070,7 +2203,6 @@
         </w:numPr>
       </w:pPr>
       <w:r>
-        <w:lastRenderedPageBreak/>
         <w:t xml:space="preserve">Fully distinguished 512 configurations </w:t>
       </w:r>
     </w:p>
@@ -2738,7 +2870,11 @@
         <w:t xml:space="preserve"> </w:t>
       </w:r>
       <w:r>
-        <w:t>which enforce GoL rules if respectively the previous transition rule was a non GoL rule or the current state was last produced by a non GoL transition.</w:t>
+        <w:t xml:space="preserve">which enforce </w:t>
+      </w:r>
+      <w:r>
+        <w:lastRenderedPageBreak/>
+        <w:t>GoL rules if respectively the previous transition rule was a non GoL rule or the current state was last produced by a non GoL transition.</w:t>
       </w:r>
       <w:r>
         <w:t xml:space="preserve"> </w:t>
@@ -5222,14 +5358,36 @@
       <w:r>
         <w:t xml:space="preserve">Table </w:t>
       </w:r>
-      <w:fldSimple w:instr=" SEQ Table \* ARABIC ">
-        <w:r>
-          <w:rPr>
-            <w:noProof/>
-          </w:rPr>
-          <w:t>1</w:t>
-        </w:r>
-      </w:fldSimple>
+      <w:r>
+        <w:rPr>
+          <w:noProof/>
+        </w:rPr>
+        <w:fldChar w:fldCharType="begin"/>
+      </w:r>
+      <w:r>
+        <w:rPr>
+          <w:noProof/>
+        </w:rPr>
+        <w:instrText xml:space="preserve"> SEQ Table \* ARABIC </w:instrText>
+      </w:r>
+      <w:r>
+        <w:rPr>
+          <w:noProof/>
+        </w:rPr>
+        <w:fldChar w:fldCharType="separate"/>
+      </w:r>
+      <w:r>
+        <w:rPr>
+          <w:noProof/>
+        </w:rPr>
+        <w:t>1</w:t>
+      </w:r>
+      <w:r>
+        <w:rPr>
+          <w:noProof/>
+        </w:rPr>
+        <w:fldChar w:fldCharType="end"/>
+      </w:r>
       <w:bookmarkEnd w:id="2"/>
       <w:r>
         <w:t xml:space="preserve"> Options for the control of Genetic GoL restricted to 2 or 3 live neighbours.</w:t>
@@ -5441,6 +5599,7 @@
         <w:jc w:val="both"/>
       </w:pPr>
       <w:r>
+        <w:lastRenderedPageBreak/>
         <w:t xml:space="preserve">Selection based on a contest or tournament between individuals in which fitness depends on the other individual involved, there is no transitive ordering of genomes, and in population terms the fitness of a genome is </w:t>
       </w:r>
       <w:r>
@@ -5468,7 +5627,6 @@
         <w:jc w:val="both"/>
       </w:pPr>
       <w:r>
-        <w:lastRenderedPageBreak/>
         <w:t>Secondly, selection models distinguish neutral selection, in which genetic differences do not influence the survival or birth outcome, and non-neutral selection. We shall address both neutral and non-neutral cases</w:t>
       </w:r>
       <w:r>
@@ -5621,7 +5779,11 @@
         <w:t>to other numbers of live neighb</w:t>
       </w:r>
       <w:r>
-        <w:t xml:space="preserve">ours (e.g. 2,4, etc) is to recognize that the choice of the most different position for B3 can be broken down into three steps: a) find a canonical representation of the pattern of live neighbours which represents all symmetric versions of the pattern (under one of the chosen symmetries above) b) specify the absolute position of the chosen position in this canonical representation c) transform this position relative to the canonical representation back to the “orientation” of the particular starting configuration.  </w:t>
+        <w:t xml:space="preserve">ours (e.g. 2,4, etc) is to recognize that the choice of the most different position for B3 can be broken down into three steps: a) find a canonical representation of the pattern of live neighbours which represents all symmetric versions of the pattern (under one of the chosen </w:t>
+      </w:r>
+      <w:r>
+        <w:lastRenderedPageBreak/>
+        <w:t xml:space="preserve">symmetries above) b) specify the absolute position of the chosen position in this canonical representation c) transform this position relative to the canonical representation back to the “orientation” of the particular starting configuration.  </w:t>
       </w:r>
       <w:r>
         <w:t xml:space="preserve">It turns out that since the canonical rotation is mapped symmetrically to each possible instance that even making a simple choice such as the first position in the canonical representation gives rise to a positional inheritance rule with symmetry preserving properties. However non-trivial genetic dynamics such as genetic rotors for GoL oscillators or still </w:t>
@@ -6179,6 +6341,7 @@
         <w:pStyle w:val="Heading2"/>
       </w:pPr>
       <w:r>
+        <w:lastRenderedPageBreak/>
         <w:t>Semi-totalistic rules s=1-8 with LUTs for birth and survival determined by genes (16)</w:t>
       </w:r>
     </w:p>
@@ -6250,7 +6413,6 @@
         <w:pStyle w:val="Heading2"/>
       </w:pPr>
       <w:r>
-        <w:lastRenderedPageBreak/>
         <w:t>Spatial 2D symmetric genetically encoded rules (4-rot’n,4-refl’n) for s=0-4 (64)</w:t>
       </w:r>
     </w:p>
@@ -6479,7 +6641,11 @@
         <w:t>st</w:t>
       </w:r>
       <w:r>
-        <w:t xml:space="preserve"> neighbours </w:t>
+        <w:t xml:space="preserve"> </w:t>
+      </w:r>
+      <w:r>
+        <w:lastRenderedPageBreak/>
+        <w:t xml:space="preserve">neighbours </w:t>
       </w:r>
       <w:r>
         <w:t xml:space="preserve">encoded by the existing live neighbours c) with the gene specifying the allowed numbers directly (3) limitations of the influence of arbitrary gene encoded rule departures in varying symmetries through the requirement that </w:t>
@@ -6512,11 +6678,7 @@
         <w:t xml:space="preserve"> game of life</w:t>
       </w:r>
       <w:r>
-        <w:t xml:space="preserve">, starting from random patterns </w:t>
-      </w:r>
-      <w:r>
-        <w:lastRenderedPageBreak/>
-        <w:t>of 50% 1s and 0s,</w:t>
+        <w:t>, starting from random patterns of 50% 1s and 0s,</w:t>
       </w:r>
       <w:r>
         <w:t xml:space="preserve"> </w:t>
@@ -6836,7 +6998,11 @@
       </w:r>
       <w:proofErr w:type="spellEnd"/>
       <w:r>
-        <w:t xml:space="preserve"> are required. A modular variable length encoding could be to encode the values of s (requiring 3 bits) as well as the central state (for survival or birth) for which the next state is live i.e. 4 bits in total per entry. The standard game of life would require 3*4 = 12 bits to be specified. Longer genomes could contain the same entry repeatedly allowing for mutational error resistance.</w:t>
+        <w:t xml:space="preserve"> are required. A modular variable length encoding could be to encode the values of s (requiring 3 bits) as well as the central state (for survival or birth) for which the next state is live i.e. 4 bits in </w:t>
+      </w:r>
+      <w:r>
+        <w:lastRenderedPageBreak/>
+        <w:t>total per entry. The standard game of life would require 3*4 = 12 bits to be specified. Longer genomes could contain the same entry repeatedly allowing for mutational error resistance.</w:t>
       </w:r>
     </w:p>
     <w:p/>
@@ -7005,16 +7171,7 @@
           <w:color w:val="000000" w:themeColor="text1"/>
           <w:lang w:val="en-US"/>
         </w:rPr>
-        <w:t xml:space="preserve">=1296 possible rules. Most of these rule-tables either lead to strong proliferation of live states or their extinction, and in order to allow genetic encoding to deliver novel </w:t>
-      </w:r>
-      <w:r>
-        <w:rPr>
-          <w:rFonts w:cstheme="minorHAnsi"/>
-          <w:color w:val="000000" w:themeColor="text1"/>
-          <w:lang w:val="en-US"/>
-        </w:rPr>
-        <w:lastRenderedPageBreak/>
-        <w:t>dynamics of interest it turns out to be important to further dissect the rule-tables in the vicinity of the GoL rule 2333.</w:t>
+        <w:t>=1296 possible rules. Most of these rule-tables either lead to strong proliferation of live states or their extinction, and in order to allow genetic encoding to deliver novel dynamics of interest it turns out to be important to further dissect the rule-tables in the vicinity of the GoL rule 2333.</w:t>
       </w:r>
     </w:p>
     <w:p>
@@ -7351,6 +7508,7 @@
         <w:rPr>
           <w:lang w:val="en-US"/>
         </w:rPr>
+        <w:lastRenderedPageBreak/>
         <w:t>Distinguish the four diagonal or corner sites (</w:t>
       </w:r>
       <w:proofErr w:type="gramStart"/>
@@ -7699,6 +7857,7 @@
         <w:pStyle w:val="Heading3"/>
       </w:pPr>
       <w:r>
+        <w:lastRenderedPageBreak/>
         <w:t>Example: selection = 1</w:t>
       </w:r>
       <w:bookmarkEnd w:id="17"/>
@@ -7762,7 +7921,6 @@
       </w:pPr>
       <w:bookmarkStart w:id="20" w:name="_Toc531555090"/>
       <w:r>
-        <w:lastRenderedPageBreak/>
         <w:t xml:space="preserve">Example: selection = </w:t>
       </w:r>
       <w:bookmarkEnd w:id="20"/>

</xml_diff>

<commit_message>
Added small patterns to activities. Corrected histograms for sizes in colorfunction 10/11 : NB not the right place to do histograms since incomplete data! Checked code with Xcode analyze and made a number of small corrections. Revised article abstract to reflect recent developments.
</commit_message>
<xml_diff>
--- a/docs/Genetic Game of Life v2.docx
+++ b/docs/Genetic Game of Life v2.docx
@@ -609,8 +609,6 @@
       <w:r>
         <w:t xml:space="preserve"> </w:t>
       </w:r>
-      <w:bookmarkStart w:id="1" w:name="_GoBack"/>
-      <w:bookmarkEnd w:id="1"/>
     </w:p>
     <w:p>
       <w:pPr>
@@ -1883,7 +1881,19 @@
         <w:t>,</w:t>
       </w:r>
       <w:r>
-        <w:t xml:space="preserve"> including the central state) alone. In fact, formulated (egocentrically) as a 9-neighbour sum rule, the GoL next state is 1 if </w:t>
+        <w:t xml:space="preserve"> including the central state) alone. In fact, formulated (egocentrically) as a 9-neighbour sum rule, the GoL next state is </w:t>
+      </w:r>
+      <w:r>
+        <w:t>(</w:t>
+      </w:r>
+      <w:r>
+        <w:t>1</w:t>
+      </w:r>
+      <w:r>
+        <w:t>:</w:t>
+      </w:r>
+      <w:r>
+        <w:t xml:space="preserve"> </w:t>
       </w:r>
       <w:r>
         <w:rPr>
@@ -1892,7 +1902,25 @@
         <w:t>s9</w:t>
       </w:r>
       <w:r>
-        <w:t xml:space="preserve"> is 3 and is the previous state if </w:t>
+        <w:t xml:space="preserve"> </w:t>
+      </w:r>
+      <w:r>
+        <w:t xml:space="preserve">== </w:t>
+      </w:r>
+      <w:r>
+        <w:t>3</w:t>
+      </w:r>
+      <w:r>
+        <w:t>,</w:t>
+      </w:r>
+      <w:r>
+        <w:t xml:space="preserve"> previous state</w:t>
+      </w:r>
+      <w:r>
+        <w:t>:</w:t>
+      </w:r>
+      <w:r>
+        <w:t xml:space="preserve"> </w:t>
       </w:r>
       <w:r>
         <w:rPr>
@@ -1901,7 +1929,19 @@
         <w:t>s9</w:t>
       </w:r>
       <w:r>
-        <w:t xml:space="preserve"> is 4. As in biology, we do indeed want to retain the distinct dependence on the central state, and therefore do not consider more symmetric fully totalistic rules in this paper, but we do consider a hierarchy of decreasingly symmetric rules</w:t>
+        <w:t>==</w:t>
+      </w:r>
+      <w:r>
+        <w:t>4</w:t>
+      </w:r>
+      <w:r>
+        <w:t>, 0: otherwise</w:t>
+      </w:r>
+      <w:r>
+        <w:t>)</w:t>
+      </w:r>
+      <w:r>
+        <w:t>. As in biology, we do indeed want to retain the distinct dependence on the central state, and therefore do not consider more symmetric fully totalistic rules in this paper, but we do consider a hierarchy of decreasingly symmetric rules</w:t>
       </w:r>
       <w:r>
         <w:t>,</w:t>
@@ -2053,7 +2093,13 @@
         <w:t>s</w:t>
       </w:r>
       <w:r>
-        <w:t xml:space="preserve"> of live neighbours ranging from 0 to 8), the sparsity of such rules with properties near to the GoL led us to consider the broader families of rules with lower symmetries distinguishing up to 64 states. The full set of 512=2</w:t>
+        <w:t xml:space="preserve"> of live neighbours ranging from 0 to 8), the sparsity of such rules with properties near to the GoL led us to consider the broader families of rules with lower symmetries</w:t>
+      </w:r>
+      <w:r>
+        <w:t>,</w:t>
+      </w:r>
+      <w:r>
+        <w:t xml:space="preserve"> distinguishing up to 64 states. The full set of 512=2</w:t>
       </w:r>
       <w:r>
         <w:rPr>
@@ -2088,7 +2134,25 @@
         <w:t>512</w:t>
       </w:r>
       <w:r>
-        <w:t xml:space="preserve"> possible rules, is too large to explore initially, especially with our restricted length genomes, and is physically less appealing because of its not taking spatial symmetry into account. In between the 18 and 512 state extremes we identify </w:t>
+        <w:t xml:space="preserve"> possible rules, is too large to explore initially, especially with our restricted length genomes, and is physically less appealing because </w:t>
+      </w:r>
+      <w:r>
+        <w:t>it does</w:t>
+      </w:r>
+      <w:r>
+        <w:t xml:space="preserve"> not tak</w:t>
+      </w:r>
+      <w:r>
+        <w:t>e</w:t>
+      </w:r>
+      <w:r>
+        <w:t xml:space="preserve"> spatial symmetry into account. In between the 18 and 512 state extremes</w:t>
+      </w:r>
+      <w:r>
+        <w:t>,</w:t>
+      </w:r>
+      <w:r>
+        <w:t xml:space="preserve"> we identify </w:t>
       </w:r>
       <w:r>
         <w:t xml:space="preserve">and implement </w:t>
@@ -2216,7 +2280,19 @@
           <w:rPr>
             <w:rStyle w:val="Hyperlink"/>
           </w:rPr>
-          <w:t>Bring in text from Direct Encoding of local CA rules</w:t>
+          <w:t>Bring in text from Dir</w:t>
+        </w:r>
+        <w:r>
+          <w:rPr>
+            <w:rStyle w:val="Hyperlink"/>
+          </w:rPr>
+          <w:t>e</w:t>
+        </w:r>
+        <w:r>
+          <w:rPr>
+            <w:rStyle w:val="Hyperlink"/>
+          </w:rPr>
+          <w:t>ct Encoding of local CA rules</w:t>
         </w:r>
       </w:hyperlink>
     </w:p>
@@ -2248,100 +2324,150 @@
         <w:jc w:val="both"/>
       </w:pPr>
       <w:r>
-        <w:t>O</w:t>
-      </w:r>
-      <w:r>
-        <w:t>ngoing evolution require</w:t>
+        <w:t xml:space="preserve">Since the GoL starting from random compact patterns of live states almost certainly relaxes to a set of unconnected simple patterns or periodic structures, with new live states only being produced in a small number of contexts, it is not as it stands a good substrate for evolution. Genetic modifications </w:t>
+      </w:r>
+      <w:proofErr w:type="gramStart"/>
+      <w:r>
+        <w:t>that  reduce</w:t>
+      </w:r>
+      <w:proofErr w:type="gramEnd"/>
+      <w:r>
+        <w:t xml:space="preserve"> the number of configurations resulting in live states will further restrict the potential for ongoing evolution, which </w:t>
+      </w:r>
+      <w:r>
+        <w:t>require</w:t>
       </w:r>
       <w:r>
         <w:t>s</w:t>
       </w:r>
       <w:r>
-        <w:t xml:space="preserve"> if anything more but </w:t>
-      </w:r>
-      <w:r>
-        <w:t xml:space="preserve">certainly </w:t>
-      </w:r>
-      <w:r>
-        <w:t xml:space="preserve">not less active (more neighbourhood states leading to live cells) rules than the GoL. </w:t>
-      </w:r>
-      <w:r>
-        <w:t xml:space="preserve">Since the GoL defines live next states only for </w:t>
+        <w:t xml:space="preserve"> </w:t>
+      </w:r>
+      <w:r>
+        <w:t xml:space="preserve">more </w:t>
+      </w:r>
+      <w:r>
+        <w:t xml:space="preserve">active </w:t>
+      </w:r>
+      <w:r>
+        <w:t xml:space="preserve">rules </w:t>
+      </w:r>
+      <w:r>
+        <w:t>(more neighbourhood state</w:t>
+      </w:r>
+      <w:r>
+        <w:t xml:space="preserve"> configurations</w:t>
+      </w:r>
+      <w:r>
+        <w:t xml:space="preserve"> leading to live cells) than the GoL. </w:t>
+      </w:r>
+      <w:r>
+        <w:t>T</w:t>
+      </w:r>
+      <w:r>
+        <w:t>he most parsimonious first choice is</w:t>
+      </w:r>
+      <w:r>
+        <w:t>, as for the GoL,</w:t>
+      </w:r>
+      <w:r>
+        <w:t xml:space="preserve"> to </w:t>
+      </w:r>
+      <w:r>
+        <w:t xml:space="preserve">continue to </w:t>
+      </w:r>
+      <w:r>
+        <w:t xml:space="preserve">consider only rules with next live states for </w:t>
       </w:r>
       <w:r>
         <w:rPr>
           <w:i/>
         </w:rPr>
-        <w:t>s = 2</w:t>
-      </w:r>
-      <w:r>
-        <w:t xml:space="preserve"> or </w:t>
+        <w:t xml:space="preserve">s = </w:t>
+      </w:r>
+      <w:r>
+        <w:t xml:space="preserve">2 or 3 live </w:t>
+      </w:r>
+      <w:r>
+        <w:t xml:space="preserve">nearest </w:t>
+      </w:r>
+      <w:r>
+        <w:t xml:space="preserve">neighbours, </w:t>
       </w:r>
       <w:r>
         <w:rPr>
           <w:i/>
         </w:rPr>
+        <w:t>i.e.</w:t>
+      </w:r>
+      <w:r>
+        <w:t xml:space="preserve"> distinguishing 4 </w:t>
+      </w:r>
+      <w:r>
+        <w:t xml:space="preserve">neighbourhood </w:t>
+      </w:r>
+      <w:r>
+        <w:t xml:space="preserve">states as candidates for a live next </w:t>
+      </w:r>
+      <w:r>
+        <w:t xml:space="preserve">central </w:t>
+      </w:r>
+      <w:r>
+        <w:t>state</w:t>
+      </w:r>
+      <w:r>
+        <w:t xml:space="preserve"> </w:t>
+      </w:r>
+      <w:r>
+        <w:rPr>
+          <w:i/>
+        </w:rPr>
+        <w:t>c</w:t>
+      </w:r>
+      <w:r>
+        <w:rPr>
+          <w:i/>
+        </w:rPr>
+        <w:t>:</w:t>
+      </w:r>
+      <w:r>
+        <w:t xml:space="preserve"> </w:t>
+      </w:r>
+      <w:r>
+        <w:t>(</w:t>
+      </w:r>
+      <w:proofErr w:type="spellStart"/>
+      <w:proofErr w:type="gramStart"/>
+      <w:r>
+        <w:rPr>
+          <w:i/>
+        </w:rPr>
+        <w:t>c</w:t>
+      </w:r>
+      <w:r>
+        <w:t>,</w:t>
+      </w:r>
+      <w:r>
+        <w:rPr>
+          <w:i/>
+        </w:rPr>
         <w:t>s</w:t>
       </w:r>
-      <w:r>
-        <w:rPr>
-          <w:i/>
-        </w:rPr>
-        <w:t xml:space="preserve"> </w:t>
-      </w:r>
-      <w:r>
-        <w:rPr>
-          <w:i/>
-        </w:rPr>
-        <w:t>=</w:t>
-      </w:r>
-      <w:r>
-        <w:rPr>
-          <w:i/>
-        </w:rPr>
-        <w:t xml:space="preserve"> </w:t>
-      </w:r>
-      <w:r>
-        <w:rPr>
-          <w:i/>
-        </w:rPr>
-        <w:t>3</w:t>
-      </w:r>
-      <w:r>
-        <w:t xml:space="preserve"> live neighbours, t</w:t>
-      </w:r>
-      <w:r>
-        <w:t xml:space="preserve">he most parsimonious first choice is to </w:t>
-      </w:r>
-      <w:r>
-        <w:t xml:space="preserve">continue to </w:t>
-      </w:r>
-      <w:r>
-        <w:t>consider only rules with next live states for 2 or 3 live neighbours, i.e. distinguishing 4 states as candidates for a live next state</w:t>
-      </w:r>
-      <w:r>
-        <w:t xml:space="preserve"> {(0,2), (0,3),(1,2),(1,3)}</w:t>
-      </w:r>
-      <w:r>
-        <w:t>,</w:t>
-      </w:r>
-      <w:r>
-        <w:t xml:space="preserve"> where the first index in each pair refers to the central state </w:t>
-      </w:r>
-      <w:r>
-        <w:rPr>
-          <w:i/>
-        </w:rPr>
-        <w:t>c</w:t>
-      </w:r>
-      <w:r>
-        <w:t xml:space="preserve"> and the second to </w:t>
-      </w:r>
-      <w:r>
-        <w:rPr>
-          <w:i/>
-        </w:rPr>
-        <w:t>s</w:t>
+      <w:proofErr w:type="spellEnd"/>
+      <w:proofErr w:type="gramEnd"/>
+      <w:r>
+        <w:t>)</w:t>
+      </w:r>
+      <m:oMath>
+        <m:r>
+          <w:rPr>
+            <w:rFonts w:ascii="Cambria Math" w:hAnsi="Cambria Math"/>
+          </w:rPr>
+          <m:t>∈</m:t>
+        </m:r>
+      </m:oMath>
+      <w:r>
+        <w:t>{(0,2),(0,3),(1,2),(1,3)}</w:t>
       </w:r>
       <w:r>
         <w:rPr>
@@ -2523,10 +2649,16 @@
         <w:jc w:val="both"/>
       </w:pPr>
       <w:r>
-        <w:t>In order to systematize the genetic dependency</w:t>
-      </w:r>
-      <w:r>
-        <w:t xml:space="preserve"> or lack of it</w:t>
+        <w:t xml:space="preserve">In order to </w:t>
+      </w:r>
+      <w:r>
+        <w:t>distinguish</w:t>
+      </w:r>
+      <w:r>
+        <w:t xml:space="preserve"> the genetic dependency</w:t>
+      </w:r>
+      <w:r>
+        <w:t xml:space="preserve"> from uniform changes in the rules</w:t>
       </w:r>
       <w:r>
         <w:t xml:space="preserve">, we split the survival and birth processes into two optionally executed stages, the first depending on the selective genetics </w:t>
@@ -2630,62 +2762,6 @@
         <w:t xml:space="preserve">. </w:t>
       </w:r>
       <w:r>
-        <w:t>The simple options of no birth/survival or certain birth/survival are obtained with (B/S</w:t>
-      </w:r>
-      <w:r>
-        <w:rPr>
-          <w:vertAlign w:val="subscript"/>
-        </w:rPr>
-        <w:t>g</w:t>
-      </w:r>
-      <w:r>
-        <w:t>=</w:t>
-      </w:r>
-      <w:r>
-        <w:t xml:space="preserve"> </w:t>
-      </w:r>
-      <w:proofErr w:type="gramStart"/>
-      <w:r>
-        <w:t>0,B</w:t>
-      </w:r>
-      <w:proofErr w:type="gramEnd"/>
-      <w:r>
-        <w:t>/S</w:t>
-      </w:r>
-      <w:r>
-        <w:rPr>
-          <w:vertAlign w:val="subscript"/>
-        </w:rPr>
-        <w:t>f</w:t>
-      </w:r>
-      <w:r>
-        <w:t>=0) and (B/S</w:t>
-      </w:r>
-      <w:r>
-        <w:rPr>
-          <w:vertAlign w:val="subscript"/>
-        </w:rPr>
-        <w:t>g</w:t>
-      </w:r>
-      <w:r>
-        <w:t>=</w:t>
-      </w:r>
-      <w:r>
-        <w:t xml:space="preserve"> </w:t>
-      </w:r>
-      <w:r>
-        <w:t>0/1, B/S</w:t>
-      </w:r>
-      <w:r>
-        <w:rPr>
-          <w:vertAlign w:val="subscript"/>
-        </w:rPr>
-        <w:t>f</w:t>
-      </w:r>
-      <w:r>
-        <w:t xml:space="preserve">=1) respectively. </w:t>
-      </w:r>
-      <w:r>
         <w:t xml:space="preserve">The first 8 binary options in </w:t>
       </w:r>
       <w:r>
@@ -2748,6 +2824,8 @@
       <w:r>
         <w:t>, where there are only 3x3=9 cases.</w:t>
       </w:r>
+      <w:bookmarkStart w:id="1" w:name="_GoBack"/>
+      <w:bookmarkEnd w:id="1"/>
       <w:r>
         <w:t xml:space="preserve"> </w:t>
       </w:r>
@@ -2822,6 +2900,7 @@
         </w:rPr>
       </w:pPr>
       <w:r>
+        <w:lastRenderedPageBreak/>
         <w:t xml:space="preserve">In the interests of further limiting </w:t>
       </w:r>
       <w:r>
@@ -2870,11 +2949,7 @@
         <w:t xml:space="preserve"> </w:t>
       </w:r>
       <w:r>
-        <w:t xml:space="preserve">which enforce </w:t>
-      </w:r>
-      <w:r>
-        <w:lastRenderedPageBreak/>
-        <w:t>GoL rules if respectively the previous transition rule was a non GoL rule or the current state was last produced by a non GoL transition.</w:t>
+        <w:t>which enforce GoL rules if respectively the previous transition rule was a non GoL rule or the current state was last produced by a non GoL transition.</w:t>
       </w:r>
       <w:r>
         <w:t xml:space="preserve"> </w:t>
@@ -5571,7 +5646,11 @@
         <w:t>,</w:t>
       </w:r>
       <w:r>
-        <w:t xml:space="preserve"> independent of the presence of other individuals in the neighbourhood. This has the property of well-ordering all the genetic sequences (by fitness), with transitivity in comparisons ensured</w:t>
+        <w:t xml:space="preserve"> independent of the presence of other individuals in the neighbourhood. This has </w:t>
+      </w:r>
+      <w:r>
+        <w:lastRenderedPageBreak/>
+        <w:t>the property of well-ordering all the genetic sequences (by fitness), with transitivity in comparisons ensured</w:t>
       </w:r>
       <w:r>
         <w:t xml:space="preserve">: </w:t>
@@ -5599,7 +5678,6 @@
         <w:jc w:val="both"/>
       </w:pPr>
       <w:r>
-        <w:lastRenderedPageBreak/>
         <w:t xml:space="preserve">Selection based on a contest or tournament between individuals in which fitness depends on the other individual involved, there is no transitive ordering of genomes, and in population terms the fitness of a genome is </w:t>
       </w:r>
       <w:r>
@@ -5779,11 +5857,11 @@
         <w:t>to other numbers of live neighb</w:t>
       </w:r>
       <w:r>
-        <w:t xml:space="preserve">ours (e.g. 2,4, etc) is to recognize that the choice of the most different position for B3 can be broken down into three steps: a) find a canonical representation of the pattern of live neighbours which represents all symmetric versions of the pattern (under one of the chosen </w:t>
+        <w:t xml:space="preserve">ours (e.g. 2,4, etc) is to recognize that the choice of the most different position for B3 </w:t>
       </w:r>
       <w:r>
         <w:lastRenderedPageBreak/>
-        <w:t xml:space="preserve">symmetries above) b) specify the absolute position of the chosen position in this canonical representation c) transform this position relative to the canonical representation back to the “orientation” of the particular starting configuration.  </w:t>
+        <w:t xml:space="preserve">can be broken down into three steps: a) find a canonical representation of the pattern of live neighbours which represents all symmetric versions of the pattern (under one of the chosen symmetries above) b) specify the absolute position of the chosen position in this canonical representation c) transform this position relative to the canonical representation back to the “orientation” of the particular starting configuration.  </w:t>
       </w:r>
       <w:r>
         <w:t xml:space="preserve">It turns out that since the canonical rotation is mapped symmetrically to each possible instance that even making a simple choice such as the first position in the canonical representation gives rise to a positional inheritance rule with symmetry preserving properties. However non-trivial genetic dynamics such as genetic rotors for GoL oscillators or still </w:t>
@@ -12004,6 +12082,16 @@
       <w:szCs w:val="21"/>
     </w:rPr>
   </w:style>
+  <w:style w:type="character" w:styleId="PlaceholderText">
+    <w:name w:val="Placeholder Text"/>
+    <w:basedOn w:val="DefaultParagraphFont"/>
+    <w:uiPriority w:val="99"/>
+    <w:semiHidden/>
+    <w:rsid w:val="00B501C5"/>
+    <w:rPr>
+      <w:color w:val="808080"/>
+    </w:rPr>
+  </w:style>
 </w:styles>
 </file>
 

</xml_diff>

<commit_message>
Implemented parentdies in repscheme, shist in golgstats, created subroutine golr_digest to process golr for mismatches and period for use in python.
</commit_message>
<xml_diff>
--- a/docs/Genetic Game of Life v2.docx
+++ b/docs/Genetic Game of Life v2.docx
@@ -66,37 +66,341 @@
         <w:jc w:val="both"/>
       </w:pPr>
       <w:r>
-        <w:t xml:space="preserve">The family </w:t>
+        <w:t>Families</w:t>
+      </w:r>
+      <w:r>
+        <w:t xml:space="preserve"> </w:t>
+      </w:r>
+      <w:r>
+        <w:t xml:space="preserve">of </w:t>
       </w:r>
       <w:r>
         <w:t>2D</w:t>
       </w:r>
       <w:r>
-        <w:t xml:space="preserve"> cellular automata (CA) that include</w:t>
+        <w:t xml:space="preserve"> cellular automata (CA) </w:t>
+      </w:r>
+      <w:r>
+        <w:t xml:space="preserve">with various symmetries, starting with the </w:t>
+      </w:r>
+      <w:r>
+        <w:t xml:space="preserve">semi-totalistic rules </w:t>
+      </w:r>
+      <w:r>
+        <w:t xml:space="preserve">that include </w:t>
+      </w:r>
+      <w:r>
+        <w:t xml:space="preserve">Conway’s Game of Life </w:t>
+      </w:r>
+      <w:r>
+        <w:t>(GoL)</w:t>
+      </w:r>
+      <w:r>
+        <w:t>,</w:t>
+      </w:r>
+      <w:r>
+        <w:t xml:space="preserve"> </w:t>
+      </w:r>
+      <w:r>
+        <w:t>are</w:t>
+      </w:r>
+      <w:r>
+        <w:t xml:space="preserve"> </w:t>
+      </w:r>
+      <w:r>
+        <w:t xml:space="preserve">extended to allow evolution </w:t>
+      </w:r>
+      <w:r>
+        <w:t xml:space="preserve">by </w:t>
+      </w:r>
+      <w:r>
+        <w:t xml:space="preserve">genetic information, </w:t>
+      </w:r>
+      <w:r>
+        <w:t>a</w:t>
+      </w:r>
+      <w:r>
+        <w:t>ssociat</w:t>
+      </w:r>
+      <w:r>
+        <w:t xml:space="preserve">ed with individual live cells, </w:t>
+      </w:r>
+      <w:r>
+        <w:t xml:space="preserve">that defines </w:t>
+      </w:r>
+      <w:r>
+        <w:t>local CA rules</w:t>
+      </w:r>
+      <w:r>
+        <w:t>.</w:t>
+      </w:r>
+      <w:r>
+        <w:t xml:space="preserve"> </w:t>
+      </w:r>
+      <w:r>
+        <w:t xml:space="preserve">A </w:t>
+      </w:r>
+      <w:r>
+        <w:t>new</w:t>
+      </w:r>
+      <w:r>
+        <w:t>ly born</w:t>
+      </w:r>
+      <w:r>
+        <w:t xml:space="preserve"> live cell</w:t>
+      </w:r>
+      <w:r>
+        <w:t>’s</w:t>
+      </w:r>
+      <w:r>
+        <w:t xml:space="preserve"> genome is copied </w:t>
+      </w:r>
+      <w:r>
+        <w:t xml:space="preserve">(potentially </w:t>
+      </w:r>
+      <w:r>
+        <w:t>with mutation</w:t>
+      </w:r>
+      <w:r>
+        <w:t>)</w:t>
+      </w:r>
+      <w:r>
+        <w:t xml:space="preserve"> from one of the live neighbour cells (</w:t>
+      </w:r>
+      <w:r>
+        <w:t xml:space="preserve">there are three in the GoL) and is </w:t>
+      </w:r>
+      <w:r>
+        <w:t xml:space="preserve">destroyed </w:t>
+      </w:r>
+      <w:r>
+        <w:t xml:space="preserve">when the cell dies. </w:t>
+      </w:r>
+      <w:r>
+        <w:t xml:space="preserve">Just as biological evolution constantly discovers innovations in the space of chemical and physical functionalities that it controls, we explore how the addition of genetic information to the game of life can display the same type of discovery process, where the genetically controlled innovations are now spatially </w:t>
+      </w:r>
+      <w:r>
+        <w:t xml:space="preserve">inhomogeneous </w:t>
+      </w:r>
+      <w:r>
+        <w:t xml:space="preserve">local modifications to the GoL rules.  </w:t>
+      </w:r>
+      <w:r>
+        <w:t>The c</w:t>
+      </w:r>
+      <w:r>
+        <w:t xml:space="preserve">omplex </w:t>
+      </w:r>
+      <w:r>
+        <w:t>CA</w:t>
+      </w:r>
+      <w:r>
+        <w:t xml:space="preserve"> dynamics of the </w:t>
+      </w:r>
+      <w:r>
+        <w:t>GoL</w:t>
+      </w:r>
+      <w:r>
+        <w:t xml:space="preserve"> become</w:t>
       </w:r>
       <w:r>
         <w:t>s</w:t>
       </w:r>
       <w:r>
+        <w:t xml:space="preserve"> the default “chemistry and physics”, and local genetic modifications that persist are the innovations discovered by evolution. </w:t>
+      </w:r>
+    </w:p>
+    <w:p>
+      <w:pPr>
+        <w:jc w:val="both"/>
+      </w:pPr>
+      <w:r>
+        <w:t xml:space="preserve">We investigated </w:t>
+      </w:r>
+      <w:r>
+        <w:t>evolution for four</w:t>
+      </w:r>
+      <w:r>
+        <w:t xml:space="preserve"> symmetr</w:t>
+      </w:r>
+      <w:r>
+        <w:t>y cases in the nearest neighbour rule</w:t>
+      </w:r>
+      <w:r>
+        <w:t>s</w:t>
+      </w:r>
+      <w:r>
+        <w:t xml:space="preserve">: semi-totalistic, </w:t>
+      </w:r>
+      <w:r>
+        <w:t>corner-edge totalistic</w:t>
+      </w:r>
+      <w:r>
+        <w:t>, 8-rotation symmetr</w:t>
+      </w:r>
+      <w:r>
+        <w:t>ic, and physical 2D symmetric (4-rotations and 4-reflections).</w:t>
+      </w:r>
+      <w:r>
         <w:t xml:space="preserve"> </w:t>
       </w:r>
       <w:r>
-        <w:t xml:space="preserve">Conway’s Game of Life </w:t>
-      </w:r>
-      <w:r>
-        <w:t xml:space="preserve">(GoL) </w:t>
-      </w:r>
-      <w:r>
-        <w:t xml:space="preserve">is </w:t>
-      </w:r>
-      <w:r>
-        <w:t xml:space="preserve">extended to allow evolution </w:t>
+        <w:t xml:space="preserve"> </w:t>
+      </w:r>
+      <w:r>
+        <w:t xml:space="preserve">We discovered </w:t>
+      </w:r>
+      <w:r>
+        <w:t xml:space="preserve">a family of </w:t>
+      </w:r>
+      <w:r>
+        <w:t xml:space="preserve">deterministic </w:t>
+      </w:r>
+      <w:r>
+        <w:t>rules</w:t>
+      </w:r>
+      <w:r>
+        <w:t>,</w:t>
+      </w:r>
+      <w:r>
+        <w:t xml:space="preserve"> </w:t>
+      </w:r>
+      <w:r>
+        <w:t>avoiding</w:t>
+      </w:r>
+      <w:r>
+        <w:t xml:space="preserve"> stochastic choices</w:t>
+      </w:r>
+      <w:r>
+        <w:t xml:space="preserve"> of ancestor</w:t>
+      </w:r>
+      <w:r>
+        <w:t xml:space="preserve"> for genetic inheritance</w:t>
+      </w:r>
+      <w:r>
+        <w:t xml:space="preserve">, </w:t>
+      </w:r>
+      <w:r>
+        <w:t>which yield</w:t>
+      </w:r>
+      <w:r>
+        <w:t xml:space="preserve"> deterministic</w:t>
+      </w:r>
+      <w:r>
+        <w:t xml:space="preserve"> models</w:t>
+      </w:r>
+      <w:r>
+        <w:t xml:space="preserve"> (like the GoL) in the absence of mutation.</w:t>
+      </w:r>
+      <w:r>
+        <w:t xml:space="preserve"> </w:t>
+      </w:r>
+      <w:r>
+        <w:t xml:space="preserve"> </w:t>
+      </w:r>
+      <w:r>
+        <w:t xml:space="preserve">Systematic </w:t>
+      </w:r>
+      <w:r>
+        <w:t>genetic variation</w:t>
+      </w:r>
+      <w:r>
+        <w:t>s near to the game of life rule</w:t>
+      </w:r>
+      <w:r>
+        <w:t xml:space="preserve"> are investigated and found to produce signs of computational complexity with an abundance of glider </w:t>
+      </w:r>
+      <w:r>
+        <w:t xml:space="preserve">and glider gun </w:t>
+      </w:r>
+      <w:r>
+        <w:t>structures.</w:t>
+      </w:r>
+      <w:r>
+        <w:t xml:space="preserve"> </w:t>
+      </w:r>
+    </w:p>
+    <w:p>
+      <w:pPr>
+        <w:jc w:val="both"/>
+      </w:pPr>
+      <w:r>
+        <w:t xml:space="preserve">We </w:t>
+      </w:r>
+      <w:r>
+        <w:t>examin</w:t>
+      </w:r>
+      <w:r>
+        <w:t>ed the impact on evolution for both neutral selection and genetically determined fecundity and mortality</w:t>
+      </w:r>
+      <w:r>
+        <w:t>,</w:t>
+      </w:r>
+      <w:r>
+        <w:t xml:space="preserve"> including population interaction effects. </w:t>
+      </w:r>
+      <w:r>
+        <w:t xml:space="preserve">The dynamics are </w:t>
+      </w:r>
+      <w:r>
+        <w:t xml:space="preserve">analysed </w:t>
+      </w:r>
+      <w:r>
+        <w:t xml:space="preserve">for novelty </w:t>
       </w:r>
       <w:r>
         <w:t xml:space="preserve">by </w:t>
       </w:r>
       <w:r>
-        <w:t>genetic information</w:t>
+        <w:t>normalized</w:t>
+      </w:r>
+      <w:r>
+        <w:t xml:space="preserve"> activity statistics </w:t>
+      </w:r>
+      <w:r>
+        <w:t>on both genes and connected component patterns</w:t>
+      </w:r>
+      <w:r>
+        <w:t>. The genetic evolution is analy</w:t>
+      </w:r>
+      <w:r>
+        <w:t>s</w:t>
+      </w:r>
+      <w:r>
+        <w:t>ed</w:t>
+      </w:r>
+      <w:r>
+        <w:t xml:space="preserve"> </w:t>
+      </w:r>
+      <w:r>
+        <w:t>by fast ongoing genealogy construction</w:t>
+      </w:r>
+      <w:r>
+        <w:t xml:space="preserve"> </w:t>
+      </w:r>
+      <w:r>
+        <w:t>and population weighted activity statistics</w:t>
+      </w:r>
+      <w:r>
+        <w:t xml:space="preserve">. </w:t>
+      </w:r>
+      <w:r>
+        <w:t>The</w:t>
+      </w:r>
+      <w:r>
+        <w:t xml:space="preserve"> spatial </w:t>
+      </w:r>
+      <w:r>
+        <w:t>structure is</w:t>
+      </w:r>
+      <w:r>
+        <w:t xml:space="preserve"> captured using hash encoded quadtrees</w:t>
+      </w:r>
+      <w:r>
+        <w:t>, relying on bit-parallel 64-bit integer algorithms,</w:t>
+      </w:r>
+      <w:r>
+        <w:t xml:space="preserve"> of the connected components</w:t>
       </w:r>
       <w:r>
         <w:t>,</w:t>
@@ -105,295 +409,19 @@
         <w:t xml:space="preserve"> </w:t>
       </w:r>
       <w:r>
-        <w:t>a</w:t>
-      </w:r>
-      <w:r>
-        <w:t>ssociat</w:t>
-      </w:r>
-      <w:r>
-        <w:t xml:space="preserve">ed </w:t>
-      </w:r>
-      <w:r>
-        <w:t>with individual live cells</w:t>
-      </w:r>
-      <w:r>
-        <w:t>,</w:t>
+        <w:t>which are also mapped through time. This allows the tracking of moving objects such as gliders which change shape as they move.</w:t>
       </w:r>
       <w:r>
         <w:t xml:space="preserve"> </w:t>
       </w:r>
       <w:r>
-        <w:t>that defines differentiation from the GoL and semi-</w:t>
-      </w:r>
-      <w:r>
-        <w:t>totalistic</w:t>
-      </w:r>
-      <w:r>
-        <w:t xml:space="preserve"> </w:t>
-      </w:r>
-      <w:r>
-        <w:t>rules</w:t>
-      </w:r>
-      <w:r>
-        <w:t>.</w:t>
-      </w:r>
-      <w:r>
-        <w:t xml:space="preserve"> </w:t>
-      </w:r>
-      <w:r>
-        <w:t xml:space="preserve">A </w:t>
-      </w:r>
-      <w:r>
-        <w:t>new</w:t>
-      </w:r>
-      <w:r>
-        <w:t>ly born</w:t>
-      </w:r>
-      <w:r>
-        <w:t xml:space="preserve"> live cell</w:t>
-      </w:r>
-      <w:r>
-        <w:t>’s</w:t>
-      </w:r>
-      <w:r>
-        <w:t xml:space="preserve"> genome is copied </w:t>
-      </w:r>
-      <w:r>
-        <w:t xml:space="preserve">(potentially </w:t>
-      </w:r>
-      <w:r>
-        <w:t>with mutation</w:t>
-      </w:r>
-      <w:r>
-        <w:t>)</w:t>
-      </w:r>
-      <w:r>
-        <w:t xml:space="preserve"> from one of the live neighbour cells (</w:t>
-      </w:r>
-      <w:r>
-        <w:t xml:space="preserve">there are three in the GoL) and is </w:t>
-      </w:r>
-      <w:r>
-        <w:t xml:space="preserve">destroyed </w:t>
-      </w:r>
-      <w:r>
-        <w:t xml:space="preserve">when the cell dies. </w:t>
-      </w:r>
-      <w:r>
-        <w:t xml:space="preserve">Just as biological evolution constantly discovers innovations in the space of chemical and physical functionalities that it controls, we explore how the addition of genetic information to the game of life can display the same type of discovery process, where the genetically controlled innovations are now spatially </w:t>
-      </w:r>
-      <w:r>
-        <w:t xml:space="preserve">inhomogeneous </w:t>
-      </w:r>
-      <w:r>
-        <w:t xml:space="preserve">local modifications to the GoL rules.  </w:t>
-      </w:r>
-      <w:r>
-        <w:t>The c</w:t>
-      </w:r>
-      <w:r>
-        <w:t xml:space="preserve">omplex </w:t>
-      </w:r>
-      <w:r>
-        <w:t>CA</w:t>
-      </w:r>
-      <w:r>
-        <w:t xml:space="preserve"> dynamics of the </w:t>
-      </w:r>
-      <w:r>
-        <w:t>GoL</w:t>
-      </w:r>
-      <w:r>
-        <w:t xml:space="preserve"> become</w:t>
-      </w:r>
-      <w:r>
-        <w:t>s</w:t>
-      </w:r>
-      <w:r>
-        <w:t xml:space="preserve"> the default “chemistry and physics”, and local genetic modifications that persist are the innovations discovered by evolution. </w:t>
-      </w:r>
-      <w:r>
-        <w:t xml:space="preserve">We investigated </w:t>
-      </w:r>
-      <w:r>
-        <w:t>evolution for four</w:t>
-      </w:r>
-      <w:r>
-        <w:t xml:space="preserve"> symmetr</w:t>
-      </w:r>
-      <w:r>
-        <w:t>y cases in the nearest neighbour rule</w:t>
-      </w:r>
-      <w:r>
-        <w:t>s</w:t>
-      </w:r>
-      <w:r>
-        <w:t xml:space="preserve">: semi-totalistic, </w:t>
-      </w:r>
-      <w:r>
-        <w:t>corner-edge totalistic</w:t>
-      </w:r>
-      <w:r>
-        <w:t>, 8-rotation symmetr</w:t>
-      </w:r>
-      <w:r>
-        <w:t>ic, and physical 2D symmetric (4-rotations and 4-reflections).</w:t>
-      </w:r>
-      <w:r>
-        <w:t xml:space="preserve"> </w:t>
-      </w:r>
-      <w:r>
-        <w:t xml:space="preserve"> </w:t>
-      </w:r>
-      <w:r>
-        <w:t xml:space="preserve">We discovered </w:t>
-      </w:r>
-      <w:r>
-        <w:t xml:space="preserve">a family of </w:t>
-      </w:r>
-      <w:r>
-        <w:t xml:space="preserve">deterministic </w:t>
-      </w:r>
-      <w:r>
-        <w:t xml:space="preserve">rules </w:t>
-      </w:r>
-      <w:r>
-        <w:t>avoiding</w:t>
-      </w:r>
-      <w:r>
-        <w:t xml:space="preserve"> stochastic choices</w:t>
-      </w:r>
-      <w:r>
-        <w:t xml:space="preserve"> of ancestor</w:t>
-      </w:r>
-      <w:r>
-        <w:t xml:space="preserve"> for genetic inheritance</w:t>
-      </w:r>
-      <w:r>
-        <w:t>, making our model deterministic (like the GoL) in the absence of mutation.</w:t>
-      </w:r>
-      <w:r>
-        <w:t xml:space="preserve"> </w:t>
-      </w:r>
-      <w:r>
-        <w:t xml:space="preserve"> </w:t>
-      </w:r>
-      <w:r>
-        <w:t xml:space="preserve">Systematic </w:t>
-      </w:r>
-      <w:r>
-        <w:t>genetic variation</w:t>
-      </w:r>
-      <w:r>
-        <w:t>s near to the game of life rule</w:t>
-      </w:r>
-      <w:r>
-        <w:t xml:space="preserve"> are investigated and found to produce signs of computational complexity with an abundance of glider </w:t>
-      </w:r>
-      <w:r>
-        <w:t xml:space="preserve">and glider gun </w:t>
-      </w:r>
-      <w:r>
-        <w:t>structures.</w:t>
-      </w:r>
-      <w:r>
-        <w:t xml:space="preserve"> </w:t>
-      </w:r>
-      <w:r>
-        <w:t xml:space="preserve">We </w:t>
-      </w:r>
-      <w:r>
-        <w:t>examin</w:t>
-      </w:r>
-      <w:r>
-        <w:t>ed the impact on evolution for both neutral selection and genetically determined fecundity and mortality</w:t>
-      </w:r>
-      <w:r>
-        <w:t>,</w:t>
-      </w:r>
-      <w:r>
-        <w:t xml:space="preserve"> including population interaction effects. </w:t>
-      </w:r>
-      <w:r>
-        <w:t xml:space="preserve">The dynamics are </w:t>
-      </w:r>
-      <w:r>
-        <w:t xml:space="preserve">analysed </w:t>
-      </w:r>
-      <w:r>
-        <w:t xml:space="preserve">for novelty </w:t>
-      </w:r>
-      <w:r>
-        <w:t xml:space="preserve">by </w:t>
-      </w:r>
-      <w:r>
-        <w:t>normalized</w:t>
-      </w:r>
-      <w:r>
-        <w:t xml:space="preserve"> activity statistics </w:t>
-      </w:r>
-      <w:r>
-        <w:t>on both genes and connected component patterns</w:t>
-      </w:r>
-      <w:r>
-        <w:t>. The genetic evolution is analy</w:t>
-      </w:r>
-      <w:r>
-        <w:t>s</w:t>
-      </w:r>
-      <w:r>
-        <w:t>ed</w:t>
-      </w:r>
-      <w:r>
-        <w:t xml:space="preserve"> </w:t>
-      </w:r>
-      <w:r>
-        <w:t>by fast ongoing genealogy construction</w:t>
-      </w:r>
-      <w:r>
-        <w:t xml:space="preserve"> </w:t>
-      </w:r>
-      <w:r>
-        <w:t>and population weighted activity statistics</w:t>
-      </w:r>
-      <w:r>
-        <w:t xml:space="preserve">. </w:t>
-      </w:r>
-      <w:r>
-        <w:t>The</w:t>
-      </w:r>
-      <w:r>
-        <w:t xml:space="preserve"> spatial </w:t>
-      </w:r>
-      <w:r>
-        <w:t>structure is</w:t>
-      </w:r>
-      <w:r>
-        <w:t xml:space="preserve"> captured using hash encoded quadtrees</w:t>
-      </w:r>
-      <w:r>
-        <w:t xml:space="preserve">, </w:t>
-      </w:r>
-      <w:r>
-        <w:t>relying on bit-parallel 64-bit integer algorithms,</w:t>
-      </w:r>
-      <w:r>
-        <w:t xml:space="preserve"> of the connected components</w:t>
-      </w:r>
-      <w:r>
-        <w:t>,</w:t>
-      </w:r>
-      <w:r>
-        <w:t xml:space="preserve"> </w:t>
-      </w:r>
-      <w:r>
-        <w:t>which are also mapped through time. This allows the tracking of moving objects such as gliders which change shape as they move.</w:t>
-      </w:r>
-      <w:r>
-        <w:t xml:space="preserve"> </w:t>
-      </w:r>
-      <w:r>
         <w:t>Activity statistics allow novelty in spatial patterns to be analysed.</w:t>
+      </w:r>
+      <w:r>
+        <w:t xml:space="preserve"> A novel </w:t>
+      </w:r>
+      <w:r>
+        <w:t>genetic tracking of the dynamical history of live genes allows an efficient recognition of periodic dynamical structures such as gliders which transport information.</w:t>
       </w:r>
     </w:p>
     <w:p>
@@ -479,7 +507,11 @@
         <w:t>,</w:t>
       </w:r>
       <w:r>
-        <w:t xml:space="preserve"> which was extended to 2D CAs [</w:t>
+        <w:t xml:space="preserve"> which was extended to 2D CAs </w:t>
+      </w:r>
+      <w:r>
+        <w:lastRenderedPageBreak/>
+        <w:t>[</w:t>
       </w:r>
       <w:r>
         <w:rPr>
@@ -561,11 +593,7 @@
         <w:t>,</w:t>
       </w:r>
       <w:r>
-        <w:t xml:space="preserve"> in the form of even </w:t>
-      </w:r>
-      <w:r>
-        <w:lastRenderedPageBreak/>
-        <w:t>the simplest travelling patterns</w:t>
+        <w:t xml:space="preserve"> in the form of even the simplest travelling patterns</w:t>
       </w:r>
       <w:r>
         <w:t>,</w:t>
@@ -1397,30 +1425,22 @@
         <w:t xml:space="preserve"> of complexity</w:t>
       </w:r>
       <w:r>
-        <w:t xml:space="preserve">, for two main reasons.  The first is that starting from random initial state patterns on a finite compact domain, it is well known that the GoL almost always settles down to a combination of isolated static and simply periodic structures which are individually of limited spatial extent.  </w:t>
-      </w:r>
-      <w:r>
-        <w:t xml:space="preserve">In fact, this behaviour is so robust that as in a </w:t>
+        <w:t xml:space="preserve">, for two main reasons.  The first is that starting from random initial </w:t>
+      </w:r>
+      <w:r>
+        <w:lastRenderedPageBreak/>
+        <w:t xml:space="preserve">state patterns on a finite compact domain, it is well known that the GoL almost always settles down to a combination of isolated static and simply periodic structures which are individually of limited spatial extent.  </w:t>
+      </w:r>
+      <w:r>
+        <w:t xml:space="preserve">In fact, this behaviour is so robust that as in a sandpile, </w:t>
       </w:r>
       <w:proofErr w:type="spellStart"/>
       <w:r>
-        <w:t>sandpile</w:t>
+        <w:t>Bak</w:t>
       </w:r>
       <w:proofErr w:type="spellEnd"/>
       <w:r>
-        <w:t xml:space="preserve">, </w:t>
-      </w:r>
-      <w:proofErr w:type="spellStart"/>
-      <w:r>
-        <w:t>Bak</w:t>
-      </w:r>
-      <w:proofErr w:type="spellEnd"/>
-      <w:r>
-        <w:t xml:space="preserve"> has shown that random isolated birth events cause the relaxed state to self-organize to a critical </w:t>
-      </w:r>
-      <w:r>
-        <w:lastRenderedPageBreak/>
-        <w:t xml:space="preserve">state where there is a </w:t>
+        <w:t xml:space="preserve"> has shown that random isolated birth events cause the relaxed state to self-organize to a critical state where there is a </w:t>
       </w:r>
       <w:proofErr w:type="spellStart"/>
       <w:r>
@@ -1670,7 +1690,11 @@
         <w:t xml:space="preserve"> and deriving deterministic inheritance rules that may be genetically neutral or sequence dependent.</w:t>
       </w:r>
       <w:r>
-        <w:t xml:space="preserve"> Genetic inheritance is ensured by a newly born live cell’s genome being copied (potentially with mutation and recombination) from one or more of the live neighbour cells (there are three in the GoL) and being deleted when the cell dies. In this article we focus on the simplest case of mutation and asexual reproduction without recombination. </w:t>
+        <w:t xml:space="preserve"> Genetic inheritance is ensured by a newly born live cell’s genome being copied (potentially with mutation and recombination) from one or more of the live neighbour cells </w:t>
+      </w:r>
+      <w:r>
+        <w:lastRenderedPageBreak/>
+        <w:t xml:space="preserve">(there are three in the GoL) and being deleted when the cell dies. In this article we focus on the simplest case of mutation and asexual reproduction without recombination. </w:t>
       </w:r>
     </w:p>
     <w:p>
@@ -1697,7 +1721,6 @@
         <w:jc w:val="both"/>
       </w:pPr>
       <w:r>
-        <w:lastRenderedPageBreak/>
         <w:t xml:space="preserve">This investigation is motivated by a fundamentally interest in the interaction between computational complexity and evolution. </w:t>
       </w:r>
       <w:r>
@@ -1710,6 +1733,17 @@
       <w:proofErr w:type="spellEnd"/>
       <w:r>
         <w:t xml:space="preserve"> absence of </w:t>
+      </w:r>
+    </w:p>
+    <w:p>
+      <w:pPr>
+        <w:pStyle w:val="Heading1"/>
+      </w:pPr>
+      <w:r>
+        <w:t>Genetic Game of Life</w:t>
+      </w:r>
+      <w:r>
+        <w:t xml:space="preserve"> Models</w:t>
       </w:r>
     </w:p>
     <w:p>
@@ -1717,16 +1751,53 @@
         <w:pStyle w:val="BodyText"/>
         <w:jc w:val="both"/>
       </w:pPr>
-    </w:p>
-    <w:p>
-      <w:pPr>
-        <w:pStyle w:val="Heading1"/>
-      </w:pPr>
-      <w:r>
-        <w:t>Genetic Game of Life</w:t>
-      </w:r>
-      <w:r>
-        <w:t xml:space="preserve"> Models</w:t>
+      <w:r>
+        <w:t>The genome of a live cell encode</w:t>
+      </w:r>
+      <w:r>
+        <w:t>s</w:t>
+      </w:r>
+      <w:r>
+        <w:t xml:space="preserve"> local departures from the GoL rule, making the system a spatially inhomogeneous cellular automaton.  </w:t>
+      </w:r>
+      <w:r>
+        <w:t>The local state of a cell is described completely by the presence or absence of a gen</w:t>
+      </w:r>
+      <w:r>
+        <w:t>ome</w:t>
+      </w:r>
+      <w:r>
+        <w:t xml:space="preserve"> (the live/</w:t>
+      </w:r>
+      <w:r>
+        <w:t>empty (</w:t>
+      </w:r>
+      <w:r>
+        <w:t>1/0</w:t>
+      </w:r>
+      <w:r>
+        <w:t>)</w:t>
+      </w:r>
+      <w:r>
+        <w:t xml:space="preserve"> </w:t>
+      </w:r>
+      <w:r>
+        <w:t>state</w:t>
+      </w:r>
+      <w:r>
+        <w:t xml:space="preserve"> in the GoL) and its 64-bit sequence. </w:t>
+      </w:r>
+      <w:r>
+        <w:t xml:space="preserve">The restriction to finite length 64-bit sequences is not fundamental but </w:t>
+      </w:r>
+      <w:r>
+        <w:t xml:space="preserve">enables fast computation using machine integers on intel </w:t>
+      </w:r>
+      <w:r>
+        <w:t>processors</w:t>
+      </w:r>
+      <w:r>
+        <w:t>.</w:t>
       </w:r>
     </w:p>
     <w:p>
@@ -1735,28 +1806,68 @@
         <w:jc w:val="both"/>
       </w:pPr>
       <w:r>
-        <w:t>The genome of a live cell encode</w:t>
-      </w:r>
-      <w:r>
-        <w:t>s</w:t>
-      </w:r>
-      <w:r>
-        <w:t xml:space="preserve"> local departures from the GoL rule, making the system a spatially inhomogeneous cellular automaton.  </w:t>
-      </w:r>
-      <w:r>
-        <w:t>The local state of a cell is described completely by the presence or absence of a gen</w:t>
-      </w:r>
-      <w:r>
-        <w:t>ome</w:t>
-      </w:r>
-      <w:r>
-        <w:t xml:space="preserve"> (the live/</w:t>
-      </w:r>
-      <w:r>
-        <w:t>empty (</w:t>
-      </w:r>
-      <w:r>
-        <w:t>1/0</w:t>
+        <w:t xml:space="preserve">As </w:t>
+      </w:r>
+      <w:r>
+        <w:t>in the GoL</w:t>
+      </w:r>
+      <w:r>
+        <w:t>,</w:t>
+      </w:r>
+      <w:r>
+        <w:t xml:space="preserve"> we restrict attention in this paper to </w:t>
+      </w:r>
+      <w:r>
+        <w:t>a local cellular automat</w:t>
+      </w:r>
+      <w:r>
+        <w:t>on</w:t>
+      </w:r>
+      <w:r>
+        <w:t xml:space="preserve"> on a 2D square lattice, with the Moore 8-cell </w:t>
+      </w:r>
+      <w:r>
+        <w:t xml:space="preserve">nearest </w:t>
+      </w:r>
+      <w:r>
+        <w:t>neighbourhood</w:t>
+      </w:r>
+      <w:r>
+        <w:t xml:space="preserve">, so that the discrete dynamics are completely defined by specifying the next state </w:t>
+      </w:r>
+      <w:proofErr w:type="spellStart"/>
+      <w:r>
+        <w:rPr>
+          <w:i/>
+          <w:iCs/>
+        </w:rPr>
+        <w:t>c</w:t>
+      </w:r>
+      <w:r>
+        <w:rPr>
+          <w:i/>
+          <w:iCs/>
+          <w:vertAlign w:val="subscript"/>
+        </w:rPr>
+        <w:t>i,j</w:t>
+      </w:r>
+      <w:proofErr w:type="spellEnd"/>
+      <w:r>
+        <w:t>(</w:t>
+      </w:r>
+      <w:r>
+        <w:rPr>
+          <w:i/>
+          <w:iCs/>
+        </w:rPr>
+        <w:t>t</w:t>
+      </w:r>
+      <w:r>
+        <w:rPr>
+          <w:i/>
+          <w:iCs/>
+        </w:rPr>
+        <w:t>+1</w:t>
       </w:r>
       <w:r>
         <w:t>)</w:t>
@@ -1765,183 +1876,306 @@
         <w:t xml:space="preserve"> </w:t>
       </w:r>
       <w:r>
-        <w:t>state</w:t>
-      </w:r>
-      <w:r>
-        <w:t xml:space="preserve"> in the GoL) and its 64-bit sequence. </w:t>
-      </w:r>
-      <w:r>
-        <w:t xml:space="preserve">The restriction to finite length 64-bit sequences is not fundamental but </w:t>
-      </w:r>
-      <w:r>
-        <w:t>enables fast computation using machine integers on intel machines.</w:t>
-      </w:r>
-    </w:p>
-    <w:p>
-      <w:pPr>
-        <w:pStyle w:val="BodyText"/>
-        <w:jc w:val="both"/>
-      </w:pPr>
-      <w:r>
-        <w:t xml:space="preserve">As </w:t>
-      </w:r>
-      <w:r>
-        <w:t>in the GoL</w:t>
+        <w:t xml:space="preserve">of a cell </w:t>
+      </w:r>
+      <w:r>
+        <w:t>at lattice site (</w:t>
+      </w:r>
+      <w:proofErr w:type="spellStart"/>
+      <w:r>
+        <w:rPr>
+          <w:i/>
+          <w:iCs/>
+        </w:rPr>
+        <w:t>i,j</w:t>
+      </w:r>
+      <w:proofErr w:type="spellEnd"/>
+      <w:r>
+        <w:t xml:space="preserve">) </w:t>
+      </w:r>
+      <w:r>
+        <w:t xml:space="preserve">at time </w:t>
+      </w:r>
+      <w:r>
+        <w:rPr>
+          <w:i/>
+        </w:rPr>
+        <w:t>t+1</w:t>
+      </w:r>
+      <w:r>
+        <w:t xml:space="preserve">, in dependence on the previous state of the cell </w:t>
+      </w:r>
+      <w:proofErr w:type="spellStart"/>
+      <w:r>
+        <w:rPr>
+          <w:i/>
+          <w:iCs/>
+        </w:rPr>
+        <w:t>c</w:t>
+      </w:r>
+      <w:r>
+        <w:rPr>
+          <w:i/>
+          <w:iCs/>
+          <w:vertAlign w:val="subscript"/>
+        </w:rPr>
+        <w:t>i,j</w:t>
+      </w:r>
+      <w:proofErr w:type="spellEnd"/>
+      <w:r>
+        <w:t>(</w:t>
+      </w:r>
+      <w:r>
+        <w:rPr>
+          <w:i/>
+          <w:iCs/>
+        </w:rPr>
+        <w:t>t</w:t>
+      </w:r>
+      <w:r>
+        <w:t xml:space="preserve">) </w:t>
+      </w:r>
+      <w:r>
+        <w:t xml:space="preserve">and </w:t>
+      </w:r>
+      <w:r>
+        <w:t xml:space="preserve">of </w:t>
+      </w:r>
+      <w:r>
+        <w:t xml:space="preserve">its 8 </w:t>
+      </w:r>
+      <w:r>
+        <w:t xml:space="preserve">nearest </w:t>
+      </w:r>
+      <w:r>
+        <w:t xml:space="preserve">neighbours. </w:t>
+      </w:r>
+      <w:r>
+        <w:t xml:space="preserve"> </w:t>
+      </w:r>
+      <w:r>
+        <w:t xml:space="preserve">The GoL rule is only a semi-totalistic rule, because its next state </w:t>
+      </w:r>
+      <w:r>
+        <w:t>depends on the central state and</w:t>
+      </w:r>
+      <w:r>
+        <w:t xml:space="preserve"> not </w:t>
+      </w:r>
+      <w:r>
+        <w:t>only</w:t>
+      </w:r>
+      <w:r>
+        <w:t xml:space="preserve"> </w:t>
+      </w:r>
+      <w:r>
+        <w:t xml:space="preserve">on </w:t>
+      </w:r>
+      <w:r>
+        <w:t xml:space="preserve">the sum </w:t>
+      </w:r>
+      <w:r>
+        <w:rPr>
+          <w:i/>
+        </w:rPr>
+        <w:t>s9</w:t>
+      </w:r>
+      <w:r>
+        <w:t xml:space="preserve"> </w:t>
+      </w:r>
+      <w:r>
+        <w:t>of 9 neighbours (including the central state)</w:t>
       </w:r>
       <w:r>
         <w:t>,</w:t>
       </w:r>
       <w:r>
-        <w:t xml:space="preserve"> we restrict attention in this paper to </w:t>
-      </w:r>
-      <w:r>
-        <w:t>a local cellular automat</w:t>
-      </w:r>
-      <w:r>
-        <w:t>on</w:t>
-      </w:r>
-      <w:r>
-        <w:t xml:space="preserve"> on a 2D square lattice, with the Moore 8-cell </w:t>
-      </w:r>
-      <w:r>
-        <w:t xml:space="preserve">nearest </w:t>
-      </w:r>
-      <w:r>
-        <w:t>neighbourhood</w:t>
-      </w:r>
-      <w:r>
-        <w:t xml:space="preserve">, so that the discrete dynamics are completely defined by specifying the next state of a cell at time </w:t>
+        <w:t xml:space="preserve"> </w:t>
+      </w:r>
+      <w:r>
+        <w:t xml:space="preserve"> the</w:t>
+      </w:r>
+      <w:r>
+        <w:t xml:space="preserve"> next state </w:t>
+      </w:r>
+      <w:r>
+        <w:t>being</w:t>
+      </w:r>
+      <w:r>
+        <w:t xml:space="preserve"> 1</w:t>
+      </w:r>
+      <w:r>
+        <w:t xml:space="preserve"> for</w:t>
+      </w:r>
+      <w:r>
+        <w:t xml:space="preserve"> </w:t>
       </w:r>
       <w:r>
         <w:rPr>
           <w:i/>
         </w:rPr>
-        <w:t>t+1</w:t>
-      </w:r>
-      <w:r>
-        <w:t xml:space="preserve">, in dependence on the previous state (at time t) of the cell </w:t>
+        <w:t>s9</w:t>
+      </w:r>
+      <w:r>
+        <w:t xml:space="preserve"> </w:t>
+      </w:r>
+      <w:r>
+        <w:t xml:space="preserve">== </w:t>
+      </w:r>
+      <w:r>
+        <w:t>3</w:t>
+      </w:r>
+      <w:r>
+        <w:t>,</w:t>
+      </w:r>
+      <w:r>
+        <w:t xml:space="preserve"> </w:t>
       </w:r>
       <w:proofErr w:type="spellStart"/>
       <w:r>
+        <w:rPr>
+          <w:i/>
+          <w:iCs/>
+        </w:rPr>
         <w:t>c</w:t>
       </w:r>
       <w:r>
         <w:rPr>
+          <w:i/>
+          <w:iCs/>
           <w:vertAlign w:val="subscript"/>
         </w:rPr>
-        <w:t>i</w:t>
-      </w:r>
-      <w:r>
-        <w:rPr>
+        <w:t>i,j</w:t>
+      </w:r>
+      <w:proofErr w:type="spellEnd"/>
+      <w:r>
+        <w:t>(</w:t>
+      </w:r>
+      <w:r>
+        <w:rPr>
+          <w:i/>
+          <w:iCs/>
+        </w:rPr>
+        <w:t>t</w:t>
+      </w:r>
+      <w:r>
+        <w:t>)</w:t>
+      </w:r>
+      <w:r>
+        <w:t xml:space="preserve"> for</w:t>
+      </w:r>
+      <w:r>
+        <w:t xml:space="preserve"> </w:t>
+      </w:r>
+      <w:r>
+        <w:rPr>
+          <w:i/>
+        </w:rPr>
+        <w:t>s9</w:t>
+      </w:r>
+      <w:r>
+        <w:t>==</w:t>
+      </w:r>
+      <w:r>
+        <w:t>4</w:t>
+      </w:r>
+      <w:r>
+        <w:t xml:space="preserve">, </w:t>
+      </w:r>
+      <w:r>
+        <w:t xml:space="preserve">and </w:t>
+      </w:r>
+      <w:r>
+        <w:t>0 otherwise</w:t>
+      </w:r>
+      <w:r>
+        <w:t xml:space="preserve">. </w:t>
+      </w:r>
+      <w:r>
+        <w:t xml:space="preserve">For the rest of this paper, we used the preferred notation with the 8-neighbor sum </w:t>
+      </w:r>
+      <w:r>
+        <w:rPr>
+          <w:i/>
+          <w:iCs/>
+        </w:rPr>
+        <w:t>s=s8</w:t>
+      </w:r>
+      <w:r>
+        <w:t xml:space="preserve"> and note that the GoL next state is a function of (</w:t>
+      </w:r>
+      <w:proofErr w:type="spellStart"/>
+      <w:proofErr w:type="gramStart"/>
+      <w:r>
+        <w:rPr>
+          <w:i/>
+          <w:iCs/>
+        </w:rPr>
+        <w:t>c,s</w:t>
+      </w:r>
+      <w:proofErr w:type="spellEnd"/>
+      <w:proofErr w:type="gramEnd"/>
+      <w:r>
+        <w:t xml:space="preserve">) where </w:t>
+      </w:r>
+      <w:r>
+        <w:rPr>
+          <w:i/>
+          <w:iCs/>
+        </w:rPr>
+        <w:t>c</w:t>
+      </w:r>
+      <w:r>
+        <w:t>=</w:t>
+      </w:r>
+      <w:proofErr w:type="spellStart"/>
+      <w:r>
+        <w:rPr>
+          <w:i/>
+          <w:iCs/>
+        </w:rPr>
+        <w:t>c</w:t>
+      </w:r>
+      <w:r>
+        <w:rPr>
+          <w:i/>
+          <w:iCs/>
           <w:vertAlign w:val="subscript"/>
         </w:rPr>
-        <w:t>,</w:t>
-      </w:r>
-      <w:r>
-        <w:rPr>
-          <w:vertAlign w:val="subscript"/>
-        </w:rPr>
-        <w:t>j</w:t>
+        <w:t>i,j</w:t>
       </w:r>
       <w:proofErr w:type="spellEnd"/>
       <w:r>
-        <w:t xml:space="preserve">(t) </w:t>
-      </w:r>
-      <w:r>
-        <w:t xml:space="preserve">and </w:t>
-      </w:r>
-      <w:r>
-        <w:t xml:space="preserve">of </w:t>
-      </w:r>
-      <w:r>
-        <w:t xml:space="preserve">its 8 </w:t>
-      </w:r>
-      <w:r>
-        <w:t xml:space="preserve">nearest </w:t>
-      </w:r>
-      <w:r>
-        <w:t xml:space="preserve">neighbours. </w:t>
+        <w:t>(</w:t>
+      </w:r>
+      <w:r>
+        <w:rPr>
+          <w:i/>
+          <w:iCs/>
+        </w:rPr>
+        <w:t>t</w:t>
+      </w:r>
+      <w:r>
+        <w:t>)</w:t>
+      </w:r>
+      <w:r>
+        <w:t xml:space="preserve">. </w:t>
+      </w:r>
+      <w:r>
+        <w:t>As in biology, we do indeed want to retain the distinct dependence on the central state</w:t>
       </w:r>
       <w:r>
         <w:t xml:space="preserve"> </w:t>
       </w:r>
       <w:r>
-        <w:t>The GoL rule is only a semi-totalistic rule, because its next state is not a function of the sum of 9 neighbours (</w:t>
-      </w:r>
-      <w:r>
         <w:rPr>
           <w:i/>
-        </w:rPr>
-        <w:t>s9</w:t>
-      </w:r>
-      <w:r>
-        <w:rPr>
-          <w:i/>
-        </w:rPr>
-        <w:t>,</w:t>
-      </w:r>
-      <w:r>
-        <w:t xml:space="preserve"> including the central state) alone. In fact, formulated (egocentrically) as a 9-neighbour sum rule, the GoL next state is </w:t>
-      </w:r>
-      <w:r>
-        <w:t>(</w:t>
-      </w:r>
-      <w:r>
-        <w:t>1</w:t>
-      </w:r>
-      <w:r>
-        <w:t>:</w:t>
-      </w:r>
-      <w:r>
-        <w:t xml:space="preserve"> </w:t>
-      </w:r>
-      <w:r>
-        <w:rPr>
-          <w:i/>
-        </w:rPr>
-        <w:t>s9</w:t>
-      </w:r>
-      <w:r>
-        <w:t xml:space="preserve"> </w:t>
-      </w:r>
-      <w:r>
-        <w:t xml:space="preserve">== </w:t>
-      </w:r>
-      <w:r>
-        <w:t>3</w:t>
-      </w:r>
-      <w:r>
-        <w:t>,</w:t>
-      </w:r>
-      <w:r>
-        <w:t xml:space="preserve"> previous state</w:t>
-      </w:r>
-      <w:r>
-        <w:t>:</w:t>
-      </w:r>
-      <w:r>
-        <w:t xml:space="preserve"> </w:t>
-      </w:r>
-      <w:r>
-        <w:rPr>
-          <w:i/>
-        </w:rPr>
-        <w:t>s9</w:t>
-      </w:r>
-      <w:r>
-        <w:t>==</w:t>
-      </w:r>
-      <w:r>
-        <w:t>4</w:t>
-      </w:r>
-      <w:r>
-        <w:t>, 0: otherwise</w:t>
-      </w:r>
-      <w:r>
-        <w:t>)</w:t>
-      </w:r>
-      <w:r>
-        <w:t>. As in biology, we do indeed want to retain the distinct dependence on the central state, and therefore do not consider more symmetric fully totalistic rules in this paper, but we do consider a hierarchy of decreasingly symmetric rules</w:t>
+          <w:iCs/>
+        </w:rPr>
+        <w:t>c</w:t>
+      </w:r>
+      <w:r>
+        <w:t>, and therefore do not consider more symmetric fully totalistic rules in this paper, but we do consider a hierarchy of decreasingly symmetric rules</w:t>
       </w:r>
       <w:r>
         <w:t>,</w:t>
@@ -1995,6 +2229,9 @@
       <w:r>
         <w:t>possible)</w:t>
       </w:r>
+      <w:r>
+        <w:t>, and</w:t>
+      </w:r>
     </w:p>
     <w:p>
       <w:pPr>
@@ -2024,6 +2261,9 @@
         <w:t xml:space="preserve"> when the next state is live</w:t>
       </w:r>
       <w:r>
+        <w:t>.</w:t>
+      </w:r>
+      <w:r>
         <w:t xml:space="preserve"> </w:t>
       </w:r>
     </w:p>
@@ -2057,7 +2297,54 @@
         <w:jc w:val="both"/>
       </w:pPr>
       <w:r>
-        <w:t>Since we wish to commence this study near to the GoL rules, which involve only the sum of live neighbours s = 2,3, it is illuminating to study this case in detail first. As we shall see, some of the interesting evolutionary phenomena revealed by the Genetic Game of Life are already captured by this simplest case. Naively, one would expect 2x2 = 4 distinguished states (0/1,2/3) that can possibly lead to live states and hence 2</w:t>
+        <w:t>Since we wish to commence this study near to the GoL rules, which involve only the sum of live neighbours s = 2,3, it is illuminating to study this case in detail first</w:t>
+      </w:r>
+      <w:r>
+        <w:t xml:space="preserve"> for fixed rule departures without genetic determination</w:t>
+      </w:r>
+      <w:r>
+        <w:t xml:space="preserve">. As we shall see, some of the interesting evolutionary phenomena revealed by the Genetic Game of Life are already captured by this simplest case. Naively, one would expect 2x2 = 4 distinguished states </w:t>
+      </w:r>
+      <w:r>
+        <w:t>(</w:t>
+      </w:r>
+      <w:proofErr w:type="spellStart"/>
+      <w:proofErr w:type="gramStart"/>
+      <w:r>
+        <w:rPr>
+          <w:i/>
+          <w:iCs/>
+        </w:rPr>
+        <w:t>c,s</w:t>
+      </w:r>
+      <w:proofErr w:type="spellEnd"/>
+      <w:proofErr w:type="gramEnd"/>
+      <w:r>
+        <w:t xml:space="preserve">) </w:t>
+      </w:r>
+      <w:r>
+        <w:t xml:space="preserve">= </w:t>
+      </w:r>
+      <w:r>
+        <w:t>(0</w:t>
+      </w:r>
+      <w:r>
+        <w:t xml:space="preserve"> or </w:t>
+      </w:r>
+      <w:r>
+        <w:t>1,</w:t>
+      </w:r>
+      <w:r>
+        <w:t xml:space="preserve"> </w:t>
+      </w:r>
+      <w:r>
+        <w:t>2</w:t>
+      </w:r>
+      <w:r>
+        <w:t xml:space="preserve"> or </w:t>
+      </w:r>
+      <w:r>
+        <w:t>3) that can possibly lead to live states and hence 2</w:t>
       </w:r>
       <w:r>
         <w:rPr>
@@ -2093,13 +2380,29 @@
         <w:t>s</w:t>
       </w:r>
       <w:r>
-        <w:t xml:space="preserve"> of live neighbours ranging from 0 to 8), the sparsity of such rules with properties near to the GoL led us to consider the broader families of rules with lower symmetries</w:t>
+        <w:t xml:space="preserve"> of live </w:t>
+      </w:r>
+      <w:r>
+        <w:lastRenderedPageBreak/>
+        <w:t xml:space="preserve">neighbours ranging from 0 to 8), the sparsity of such rules with properties near to the GoL led us to </w:t>
+      </w:r>
+      <w:r>
+        <w:t xml:space="preserve">also </w:t>
+      </w:r>
+      <w:r>
+        <w:t>consider the broader families of rules with lower symmetries</w:t>
       </w:r>
       <w:r>
         <w:t>,</w:t>
       </w:r>
       <w:r>
-        <w:t xml:space="preserve"> distinguishing up to 64 states. The full set of 512=2</w:t>
+        <w:t xml:space="preserve"> distinguishing up to 64 states. </w:t>
+      </w:r>
+      <w:r>
+        <w:t>However, t</w:t>
+      </w:r>
+      <w:r>
+        <w:t>he full set of 512=2</w:t>
       </w:r>
       <w:r>
         <w:rPr>
@@ -2112,7 +2415,12 @@
       </w:r>
       <w:proofErr w:type="gramStart"/>
       <w:r>
-        <w:t>states</w:t>
+        <w:t>stat</w:t>
+      </w:r>
+      <w:bookmarkStart w:id="1" w:name="_GoBack"/>
+      <w:bookmarkEnd w:id="1"/>
+      <w:r>
+        <w:t>es</w:t>
       </w:r>
       <w:proofErr w:type="gramEnd"/>
       <w:r>
@@ -2173,17 +2481,40 @@
         </w:numPr>
       </w:pPr>
       <w:r>
-        <w:lastRenderedPageBreak/>
-        <w:t>Semi-totalistic rules involving only s=2,3</w:t>
-      </w:r>
-      <w:r>
-        <w:t xml:space="preserve"> (genes modulate </w:t>
-      </w:r>
-      <w:r>
-        <w:t>behaviour with fixed</w:t>
-      </w:r>
-      <w:r>
-        <w:t xml:space="preserve"> rules)</w:t>
+        <w:t xml:space="preserve">Semi-totalistic rules </w:t>
+      </w:r>
+      <w:r>
+        <w:t>with</w:t>
+      </w:r>
+      <w:r>
+        <w:t xml:space="preserve"> s=2,3</w:t>
+      </w:r>
+      <w:r>
+        <w:t xml:space="preserve"> (gene </w:t>
+      </w:r>
+      <w:r>
+        <w:t>dynamics</w:t>
+      </w:r>
+      <w:r>
+        <w:t xml:space="preserve"> </w:t>
+      </w:r>
+      <w:r>
+        <w:t>with</w:t>
+      </w:r>
+      <w:r>
+        <w:t xml:space="preserve"> fixed</w:t>
+      </w:r>
+      <w:r>
+        <w:t xml:space="preserve"> </w:t>
+      </w:r>
+      <w:r>
+        <w:t xml:space="preserve">homogeneous </w:t>
+      </w:r>
+      <w:r>
+        <w:t>rules)</w:t>
+      </w:r>
+      <w:r>
+        <w:t xml:space="preserve"> (4)</w:t>
       </w:r>
     </w:p>
     <w:p>
@@ -2243,7 +2574,7 @@
         <w:t>rules for s=2-6</w:t>
       </w:r>
       <w:r>
-        <w:t xml:space="preserve"> (64 configs)</w:t>
+        <w:t xml:space="preserve"> (64)</w:t>
       </w:r>
     </w:p>
     <w:p>
@@ -2267,7 +2598,16 @@
         </w:numPr>
       </w:pPr>
       <w:r>
-        <w:t xml:space="preserve">Fully distinguished 512 configurations </w:t>
+        <w:t xml:space="preserve">Fully distinguished </w:t>
+      </w:r>
+      <w:r>
+        <w:t>nearest neighbours without symmetries (</w:t>
+      </w:r>
+      <w:r>
+        <w:t>512 configurations</w:t>
+      </w:r>
+      <w:r>
+        <w:t>).</w:t>
       </w:r>
     </w:p>
     <w:p>
@@ -2280,19 +2620,7 @@
           <w:rPr>
             <w:rStyle w:val="Hyperlink"/>
           </w:rPr>
-          <w:t>Bring in text from Dir</w:t>
-        </w:r>
-        <w:r>
-          <w:rPr>
-            <w:rStyle w:val="Hyperlink"/>
-          </w:rPr>
-          <w:t>e</w:t>
-        </w:r>
-        <w:r>
-          <w:rPr>
-            <w:rStyle w:val="Hyperlink"/>
-          </w:rPr>
-          <w:t>ct Encoding of local CA rules</w:t>
+          <w:t>Bring in text from Direct Encoding of local CA rules</w:t>
         </w:r>
       </w:hyperlink>
     </w:p>
@@ -2431,13 +2759,9 @@
         <w:t>:</w:t>
       </w:r>
       <w:r>
-        <w:t xml:space="preserve"> </w:t>
-      </w:r>
-      <w:r>
-        <w:t>(</w:t>
+        <w:t xml:space="preserve"> (</w:t>
       </w:r>
       <w:proofErr w:type="spellStart"/>
-      <w:proofErr w:type="gramStart"/>
       <w:r>
         <w:rPr>
           <w:i/>
@@ -2454,7 +2778,6 @@
         <w:t>s</w:t>
       </w:r>
       <w:proofErr w:type="spellEnd"/>
-      <w:proofErr w:type="gramEnd"/>
       <w:r>
         <w:t>)</w:t>
       </w:r>
@@ -2824,8 +3147,6 @@
       <w:r>
         <w:t>, where there are only 3x3=9 cases.</w:t>
       </w:r>
-      <w:bookmarkStart w:id="1" w:name="_GoBack"/>
-      <w:bookmarkEnd w:id="1"/>
       <w:r>
         <w:t xml:space="preserve"> </w:t>
       </w:r>
@@ -2842,7 +3163,11 @@
         <w:t>the distinction of birth and survival depending on the state of the central cell</w:t>
       </w:r>
       <w:r>
-        <w:t xml:space="preserve">, there is another possibility opened up by the genetics which is not distinguished in the binary GoL: Instead of simply remaining alive, the </w:t>
+        <w:t xml:space="preserve">, there is another possibility opened up by the </w:t>
+      </w:r>
+      <w:r>
+        <w:lastRenderedPageBreak/>
+        <w:t xml:space="preserve">genetics which is not distinguished in the binary GoL: Instead of simply remaining alive, the </w:t>
       </w:r>
       <w:r>
         <w:t xml:space="preserve">genome of the </w:t>
@@ -2900,7 +3225,6 @@
         </w:rPr>
       </w:pPr>
       <w:r>
-        <w:lastRenderedPageBreak/>
         <w:t xml:space="preserve">In the interests of further limiting </w:t>
       </w:r>
       <w:r>
@@ -2918,7 +3242,6 @@
       <w:r>
         <w:t xml:space="preserve">options </w:t>
       </w:r>
-      <w:proofErr w:type="spellStart"/>
       <w:r>
         <w:t>N</w:t>
       </w:r>
@@ -2928,7 +3251,6 @@
         </w:rPr>
         <w:t>r</w:t>
       </w:r>
-      <w:proofErr w:type="spellEnd"/>
       <w:r>
         <w:t xml:space="preserve"> and N</w:t>
       </w:r>
@@ -3031,7 +3353,6 @@
                 <w:szCs w:val="22"/>
               </w:rPr>
             </w:pPr>
-            <w:proofErr w:type="spellStart"/>
             <w:r>
               <w:rPr>
                 <w:b/>
@@ -3040,7 +3361,6 @@
               </w:rPr>
               <w:t>nr</w:t>
             </w:r>
-            <w:proofErr w:type="spellEnd"/>
           </w:p>
         </w:tc>
         <w:tc>
@@ -5190,7 +5510,6 @@
                 <w:szCs w:val="22"/>
               </w:rPr>
             </w:pPr>
-            <w:proofErr w:type="spellStart"/>
             <w:r>
               <w:rPr>
                 <w:sz w:val="22"/>
@@ -5206,7 +5525,6 @@
               </w:rPr>
               <w:t>r</w:t>
             </w:r>
-            <w:proofErr w:type="spellEnd"/>
           </w:p>
         </w:tc>
         <w:tc>
@@ -5525,35 +5843,7 @@
         <w:rPr>
           <w:i w:val="0"/>
         </w:rPr>
-        <w:t xml:space="preserve"> The remaining columns consist of an index number </w:t>
-      </w:r>
-      <w:proofErr w:type="spellStart"/>
-      <w:r>
-        <w:rPr>
-          <w:i w:val="0"/>
-        </w:rPr>
-        <w:t>nr</w:t>
-      </w:r>
-      <w:proofErr w:type="spellEnd"/>
-      <w:r>
-        <w:rPr>
-          <w:i w:val="0"/>
-        </w:rPr>
-        <w:t xml:space="preserve">, the central cell state c to which the transition applies, the sum of live </w:t>
-      </w:r>
-      <w:proofErr w:type="gramStart"/>
-      <w:r>
-        <w:rPr>
-          <w:i w:val="0"/>
-        </w:rPr>
-        <w:t>neighbours</w:t>
-      </w:r>
-      <w:proofErr w:type="gramEnd"/>
-      <w:r>
-        <w:rPr>
-          <w:i w:val="0"/>
-        </w:rPr>
-        <w:t xml:space="preserve"> value s, the transition notation where S and B stand for survival and birth and the subscripts g and f for genetic and enforced, and the software realization of the two optional yes/no or 1/0 values of these transition processes.</w:t>
+        <w:t xml:space="preserve"> The remaining columns consist of an index number nr, the central cell state c to which the transition applies, the sum of live neighbours value s, the transition notation where S and B stand for survival and birth and the subscripts g and f for genetic and enforced, and the software realization of the two optional yes/no or 1/0 values of these transition processes.</w:t>
       </w:r>
     </w:p>
     <w:p>
@@ -5569,7 +5859,11 @@
         <w:jc w:val="both"/>
       </w:pPr>
       <w:r>
-        <w:t xml:space="preserve">We shall return to the genetic extension of the unmodified GoL shortly, but it is convenient to first consider the simpler process of birth involving only two individual genes. Since the simplest hyperactive modification to the GoL involves the additional B2 birth process, we begin the structural analysis of the genetic extension with this simplest case of two live neighbour birth. </w:t>
+        <w:t xml:space="preserve">We shall return to the genetic extension of the unmodified GoL shortly, but it is convenient to first consider the simpler process of birth involving only two individual genes. Since the simplest hyperactive modification to the GoL involves the additional B2 birth process, we begin the structural analysis of the genetic extension with this simplest case of two live </w:t>
+      </w:r>
+      <w:r>
+        <w:lastRenderedPageBreak/>
+        <w:t xml:space="preserve">neighbour birth. </w:t>
       </w:r>
       <w:r>
         <w:t xml:space="preserve">Even in this simple case there are still several decisions to be made associated with the choice of ancestor, even after the choices in </w:t>
@@ -5646,11 +5940,7 @@
         <w:t>,</w:t>
       </w:r>
       <w:r>
-        <w:t xml:space="preserve"> independent of the presence of other individuals in the neighbourhood. This has </w:t>
-      </w:r>
-      <w:r>
-        <w:lastRenderedPageBreak/>
-        <w:t>the property of well-ordering all the genetic sequences (by fitness), with transitivity in comparisons ensured</w:t>
+        <w:t xml:space="preserve"> independent of the presence of other individuals in the neighbourhood. This has the property of well-ordering all the genetic sequences (by fitness), with transitivity in comparisons ensured</w:t>
       </w:r>
       <w:r>
         <w:t xml:space="preserve">: </w:t>
@@ -5832,7 +6122,11 @@
         <w:t xml:space="preserve"> if the live neighbours remain identical under the distinction. We obviously would wish to preserve a certain degree of spatial symmetry in both the alternatives (ii) and (iii). In the appendix A, we catalogue and illustrate the different configurations of live neighbours for the non-trivial cases of s = 2,3,4. The cases s=0,1 are very simple by comparison, and the cases 5,6,7,8 can be obtained simply by exchanging zeros and ones in the figures. For the GoL B3 rule, we note that </w:t>
       </w:r>
       <w:r>
-        <w:t>there is a very simple generic principle for choosing a single ancestor among the three live neighbours positionally, and one that does not break any of the spatial symmetries considered: choose the one at the “most different” position. This most different position is indicated in green in the figure in the appendix. Generally, it turns out that two of the three positions are related to each other by more symmetries than the different one. Now this is very good news, because it means that a deterministic inheritance scheme for neutral selection based on spatial position can be achieved without breaking spatial symmetries. Because approach (iii) is incomplete for the many cases when the live neighbours themselves have equal numbers of live neighbours, and because a realization of (ii) that works for B3 has been found</w:t>
+        <w:t xml:space="preserve">there is a very simple generic principle for choosing a single ancestor among the three live neighbours positionally, and one that does not break any of the spatial symmetries considered: choose the one at the “most different” position. This most different position is indicated in green in the figure in the appendix. Generally, it turns out that two of the three positions are related to each other by more symmetries than the different one. Now this is very good news, because it means that a deterministic inheritance scheme for neutral selection based on spatial position can be achieved without breaking spatial symmetries. Because approach (iii) is incomplete for the </w:t>
+      </w:r>
+      <w:r>
+        <w:lastRenderedPageBreak/>
+        <w:t>many cases when the live neighbours themselves have equal numbers of live neighbours, and because a realization of (ii) that works for B3 has been found</w:t>
       </w:r>
       <w:r>
         <w:t>, we do not pursue (iii) further in this paper.</w:t>
@@ -5857,11 +6151,7 @@
         <w:t>to other numbers of live neighb</w:t>
       </w:r>
       <w:r>
-        <w:t xml:space="preserve">ours (e.g. 2,4, etc) is to recognize that the choice of the most different position for B3 </w:t>
-      </w:r>
-      <w:r>
-        <w:lastRenderedPageBreak/>
-        <w:t xml:space="preserve">can be broken down into three steps: a) find a canonical representation of the pattern of live neighbours which represents all symmetric versions of the pattern (under one of the chosen symmetries above) b) specify the absolute position of the chosen position in this canonical representation c) transform this position relative to the canonical representation back to the “orientation” of the particular starting configuration.  </w:t>
+        <w:t xml:space="preserve">ours (e.g. 2,4, etc) is to recognize that the choice of the most different position for B3 can be broken down into three steps: a) find a canonical representation of the pattern of live neighbours which represents all symmetric versions of the pattern (under one of the chosen symmetries above) b) specify the absolute position of the chosen position in this canonical representation c) transform this position relative to the canonical representation back to the “orientation” of the particular starting configuration.  </w:t>
       </w:r>
       <w:r>
         <w:t xml:space="preserve">It turns out that since the canonical rotation is mapped symmetrically to each possible instance that even making a simple choice such as the first position in the canonical representation gives rise to a positional inheritance rule with symmetry preserving properties. However non-trivial genetic dynamics such as genetic rotors for GoL oscillators or still </w:t>
@@ -6419,7 +6709,6 @@
         <w:pStyle w:val="Heading2"/>
       </w:pPr>
       <w:r>
-        <w:lastRenderedPageBreak/>
         <w:t>Semi-totalistic rules s=1-8 with LUTs for birth and survival determined by genes (16)</w:t>
       </w:r>
     </w:p>
@@ -6602,7 +6891,11 @@
         <w:t>are investigated: (</w:t>
       </w:r>
       <w:r>
-        <w:t>0) genetic selection on the GoL</w:t>
+        <w:t xml:space="preserve">0) genetic </w:t>
+      </w:r>
+      <w:r>
+        <w:lastRenderedPageBreak/>
+        <w:t>selection on the GoL</w:t>
       </w:r>
       <w:r>
         <w:t>,</w:t>
@@ -6719,11 +7012,7 @@
         <w:t>st</w:t>
       </w:r>
       <w:r>
-        <w:t xml:space="preserve"> </w:t>
-      </w:r>
-      <w:r>
-        <w:lastRenderedPageBreak/>
-        <w:t xml:space="preserve">neighbours </w:t>
+        <w:t xml:space="preserve"> neighbours </w:t>
       </w:r>
       <w:r>
         <w:t xml:space="preserve">encoded by the existing live neighbours c) with the gene specifying the allowed numbers directly (3) limitations of the influence of arbitrary gene encoded rule departures in varying symmetries through the requirement that </w:t>
@@ -6995,7 +7284,11 @@
         <w:t>reserving</w:t>
       </w:r>
       <w:r>
-        <w:t xml:space="preserve"> the term gene to refer to a specifier of part of the rule-table. We may also employ multiple bits (</w:t>
+        <w:t xml:space="preserve"> the term gene to refer to a specifier of part of the rule-table. We may also employ multiple bits </w:t>
+      </w:r>
+      <w:r>
+        <w:lastRenderedPageBreak/>
+        <w:t>(</w:t>
       </w:r>
       <w:proofErr w:type="spellStart"/>
       <w:r>
@@ -7076,11 +7369,7 @@
       </w:r>
       <w:proofErr w:type="spellEnd"/>
       <w:r>
-        <w:t xml:space="preserve"> are required. A modular variable length encoding could be to encode the values of s (requiring 3 bits) as well as the central state (for survival or birth) for which the next state is live i.e. 4 bits in </w:t>
-      </w:r>
-      <w:r>
-        <w:lastRenderedPageBreak/>
-        <w:t>total per entry. The standard game of life would require 3*4 = 12 bits to be specified. Longer genomes could contain the same entry repeatedly allowing for mutational error resistance.</w:t>
+        <w:t xml:space="preserve"> are required. A modular variable length encoding could be to encode the values of s (requiring 3 bits) as well as the central state (for survival or birth) for which the next state is live i.e. 4 bits in total per entry. The standard game of life would require 3*4 = 12 bits to be specified. Longer genomes could contain the same entry repeatedly allowing for mutational error resistance.</w:t>
       </w:r>
     </w:p>
     <w:p/>
@@ -7553,7 +7842,14 @@
         <w:rPr>
           <w:lang w:val="en-US"/>
         </w:rPr>
-        <w:t>Restricting attention to the central s-range of 2-6 gives 32 distinguished configurations and 64 LUT entries for survival or birth. This fits neatly into a 64-bit integer genome. The variable length genome encoding still requires 8-bit entries and the standard GoL rule can be specified in 8*(4+2*</w:t>
+        <w:t xml:space="preserve">Restricting attention to the central s-range of 2-6 gives 32 distinguished configurations and 64 LUT entries </w:t>
+      </w:r>
+      <w:r>
+        <w:rPr>
+          <w:lang w:val="en-US"/>
+        </w:rPr>
+        <w:lastRenderedPageBreak/>
+        <w:t>for survival or birth. This fits neatly into a 64-bit integer genome. The variable length genome encoding still requires 8-bit entries and the standard GoL rule can be specified in 8*(4+2*</w:t>
       </w:r>
       <w:proofErr w:type="gramStart"/>
       <w:r>
@@ -7586,7 +7882,6 @@
         <w:rPr>
           <w:lang w:val="en-US"/>
         </w:rPr>
-        <w:lastRenderedPageBreak/>
         <w:t>Distinguish the four diagonal or corner sites (</w:t>
       </w:r>
       <w:proofErr w:type="gramStart"/>
@@ -7909,6 +8204,7 @@
         <w:rPr>
           <w:lang w:val="en-US"/>
         </w:rPr>
+        <w:lastRenderedPageBreak/>
         <w:t>Genetically controlled coupling to other GoL dynamics</w:t>
       </w:r>
       <w:bookmarkEnd w:id="16"/>
@@ -7935,7 +8231,6 @@
         <w:pStyle w:val="Heading3"/>
       </w:pPr>
       <w:r>
-        <w:lastRenderedPageBreak/>
         <w:t>Example: selection = 1</w:t>
       </w:r>
       <w:bookmarkEnd w:id="17"/>
@@ -10887,7 +11182,7 @@
     </w:rPrDefault>
     <w:pPrDefault/>
   </w:docDefaults>
-  <w:latentStyles w:defLockedState="0" w:defUIPriority="99" w:defSemiHidden="0" w:defUnhideWhenUsed="0" w:defQFormat="0" w:count="375">
+  <w:latentStyles w:defLockedState="0" w:defUIPriority="99" w:defSemiHidden="0" w:defUnhideWhenUsed="0" w:defQFormat="0" w:count="376">
     <w:lsdException w:name="Normal" w:uiPriority="0" w:qFormat="1"/>
     <w:lsdException w:name="heading 1" w:uiPriority="9" w:qFormat="1"/>
     <w:lsdException w:name="heading 2" w:semiHidden="1" w:uiPriority="9" w:unhideWhenUsed="1" w:qFormat="1"/>
@@ -10993,7 +11288,6 @@
     <w:lsdException w:name="HTML Sample" w:semiHidden="1" w:unhideWhenUsed="1"/>
     <w:lsdException w:name="HTML Typewriter" w:semiHidden="1" w:unhideWhenUsed="1"/>
     <w:lsdException w:name="HTML Variable" w:semiHidden="1" w:unhideWhenUsed="1"/>
-    <w:lsdException w:name="Normal Table" w:semiHidden="1" w:unhideWhenUsed="1"/>
     <w:lsdException w:name="annotation subject" w:semiHidden="1" w:unhideWhenUsed="1"/>
     <w:lsdException w:name="No List" w:semiHidden="1" w:unhideWhenUsed="1"/>
     <w:lsdException w:name="Outline List 1" w:semiHidden="1" w:unhideWhenUsed="1"/>
@@ -11040,10 +11334,8 @@
     <w:lsdException w:name="Table Subtle 2" w:semiHidden="1" w:unhideWhenUsed="1"/>
     <w:lsdException w:name="Table Web 1" w:semiHidden="1" w:unhideWhenUsed="1"/>
     <w:lsdException w:name="Table Web 2" w:semiHidden="1" w:unhideWhenUsed="1"/>
-    <w:lsdException w:name="Table Web 3" w:semiHidden="1" w:unhideWhenUsed="1"/>
     <w:lsdException w:name="Balloon Text" w:semiHidden="1" w:unhideWhenUsed="1"/>
     <w:lsdException w:name="Table Grid" w:uiPriority="39"/>
-    <w:lsdException w:name="Table Theme" w:semiHidden="1" w:unhideWhenUsed="1"/>
     <w:lsdException w:name="Placeholder Text" w:semiHidden="1"/>
     <w:lsdException w:name="No Spacing" w:uiPriority="1" w:qFormat="1"/>
     <w:lsdException w:name="Light Shading" w:uiPriority="60"/>
@@ -11254,6 +11546,7 @@
     <w:lsdException w:name="Smart Hyperlink" w:semiHidden="1" w:unhideWhenUsed="1"/>
     <w:lsdException w:name="Hashtag" w:semiHidden="1" w:unhideWhenUsed="1"/>
     <w:lsdException w:name="Unresolved Mention" w:semiHidden="1" w:unhideWhenUsed="1"/>
+    <w:lsdException w:name="Smart Link" w:semiHidden="1" w:unhideWhenUsed="1"/>
   </w:latentStyles>
   <w:style w:type="paragraph" w:default="1" w:styleId="Normal">
     <w:name w:val="Normal"/>
@@ -12092,6 +12385,42 @@
       <w:color w:val="808080"/>
     </w:rPr>
   </w:style>
+  <w:style w:type="paragraph" w:styleId="FootnoteText">
+    <w:name w:val="footnote text"/>
+    <w:basedOn w:val="Normal"/>
+    <w:link w:val="FootnoteTextChar"/>
+    <w:uiPriority w:val="99"/>
+    <w:semiHidden/>
+    <w:unhideWhenUsed/>
+    <w:rsid w:val="00875733"/>
+    <w:rPr>
+      <w:sz w:val="20"/>
+      <w:szCs w:val="20"/>
+    </w:rPr>
+  </w:style>
+  <w:style w:type="character" w:customStyle="1" w:styleId="FootnoteTextChar">
+    <w:name w:val="Footnote Text Char"/>
+    <w:basedOn w:val="DefaultParagraphFont"/>
+    <w:link w:val="FootnoteText"/>
+    <w:uiPriority w:val="99"/>
+    <w:semiHidden/>
+    <w:rsid w:val="00875733"/>
+    <w:rPr>
+      <w:sz w:val="20"/>
+      <w:szCs w:val="20"/>
+    </w:rPr>
+  </w:style>
+  <w:style w:type="character" w:styleId="FootnoteReference">
+    <w:name w:val="footnote reference"/>
+    <w:basedOn w:val="DefaultParagraphFont"/>
+    <w:uiPriority w:val="99"/>
+    <w:semiHidden/>
+    <w:unhideWhenUsed/>
+    <w:rsid w:val="00875733"/>
+    <w:rPr>
+      <w:vertAlign w:val="superscript"/>
+    </w:rPr>
+  </w:style>
 </w:styles>
 </file>
 

</xml_diff>